<commit_message>
Acerto da descrição da empresa
</commit_message>
<xml_diff>
--- a/TCC/Trabalho de Conclusão de Curso - Douglas Álex Américo 4.docx
+++ b/TCC/Trabalho de Conclusão de Curso - Douglas Álex Américo 4.docx
@@ -135,7 +135,7 @@
           </mc:Choice>
           <mc:Fallback>
             <w:pict>
-              <v:group w14:anchorId="4A4E4D0B" id="Group 2" o:spid="_x0000_s1026" style="position:absolute;margin-left:-.15pt;margin-top:-4.9pt;width:450pt;height:83.8pt;z-index:251659776" coordorigin="1701,1600" coordsize="9000,1676" o:gfxdata="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">
+              <v:group w14:anchorId="4DE9B8B4" id="Group 2" o:spid="_x0000_s1026" style="position:absolute;margin-left:-.15pt;margin-top:-4.9pt;width:450pt;height:83.8pt;z-index:251659776" coordorigin="1701,1600" coordsize="9000,1676" o:gfxdata="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">
                 <v:shapetype id="_x0000_t75" coordsize="21600,21600" o:spt="75" o:preferrelative="t" path="m@4@5l@4@11@9@11@9@5xe" filled="f" stroked="f">
                   <v:stroke joinstyle="miter"/>
                   <v:formulas>
@@ -7537,7 +7537,55 @@
           <w:lang w:val="pt-BR"/>
         </w:rPr>
         <w:tab/>
-        <w:t xml:space="preserve">Gerenciar é um ponto principal na gerencia da comunidade, visando dês da escolha do pedido, que pode ser feita pelo WebSite ou diretamente ao produtor, encaminhando para todas as decisões dos produtos, e seus respsctivos produtores que irão fornecer o mesmo, ate se encanhar a entrega e conclusão do pedido. A escolha do modo de pagamento vai ser um parte do projeto, tendo em mente que </w:t>
+        <w:t xml:space="preserve">Gerenciar é um ponto principal na gerencia da comunidade, visando dês da escolha do pedido, que pode ser feita pelo WebSite ou diretamente ao produtor, encaminhando para todas as decisões dos produtos, e seus </w:t>
+      </w:r>
+      <w:r>
+        <w:rPr>
+          <w:lang w:val="pt-BR"/>
+        </w:rPr>
+        <w:t>respectivos</w:t>
+      </w:r>
+      <w:r>
+        <w:rPr>
+          <w:lang w:val="pt-BR"/>
+        </w:rPr>
+        <w:t xml:space="preserve"> produtores que irão fornecer o mesmo, </w:t>
+      </w:r>
+      <w:r>
+        <w:rPr>
+          <w:lang w:val="pt-BR"/>
+        </w:rPr>
+        <w:t>até</w:t>
+      </w:r>
+      <w:r>
+        <w:rPr>
+          <w:lang w:val="pt-BR"/>
+        </w:rPr>
+        <w:t xml:space="preserve"> se enca</w:t>
+      </w:r>
+      <w:r>
+        <w:rPr>
+          <w:lang w:val="pt-BR"/>
+        </w:rPr>
+        <w:t>mi</w:t>
+      </w:r>
+      <w:r>
+        <w:rPr>
+          <w:lang w:val="pt-BR"/>
+        </w:rPr>
+        <w:t xml:space="preserve">nhar a entrega e conclusão do pedido. A escolha do modo de pagamento vai ser </w:t>
+      </w:r>
+      <w:r>
+        <w:rPr>
+          <w:lang w:val="pt-BR"/>
+        </w:rPr>
+        <w:t>uma parte</w:t>
+      </w:r>
+      <w:r>
+        <w:rPr>
+          <w:lang w:val="pt-BR"/>
+        </w:rPr>
+        <w:t xml:space="preserve"> do projeto, tendo em mente que </w:t>
       </w:r>
     </w:p>
     <w:p>
@@ -7557,19 +7605,8 @@
       <w:r>
         <w:rPr>
           <w:rFonts w:cs="Arial"/>
-          <w:highlight w:val="yellow"/>
-          <w:lang w:val="pt-BR"/>
-        </w:rPr>
-        <w:t>Gerenciar seus respectivos roseiras, dês do modo de pedido, passando pela preparação do pedido e todas as suas alterações, até chegar a conclusão da venda e entregar ao cliente será o foco do projeto. Emissão de uma guia de controle que registre as totalidades do produto, as datas (entrada e saída do pedido), assim impressas na guia que também conterá os dados do produtor (es) e cliente, disponibilizando uma via para o cliente.</w:t>
-      </w:r>
-      <w:bookmarkStart w:id="7" w:name="_GoBack"/>
-      <w:bookmarkEnd w:id="7"/>
-      <w:r>
-        <w:rPr>
-          <w:rFonts w:cs="Arial"/>
-          <w:lang w:val="pt-BR"/>
-        </w:rPr>
-        <w:tab/>
+          <w:lang w:val="pt-BR"/>
+        </w:rPr>
         <w:t xml:space="preserve">O modo como o sistema ira fluir facilitara o fluxo de informações, tornando as </w:t>
       </w:r>
       <w:r>
@@ -7658,16 +7695,7 @@
           <w:sz w:val="24"/>
           <w:szCs w:val="24"/>
         </w:rPr>
-        <w:t xml:space="preserve">A transação desses dados para os produtores em questão (caso seja realizado seja realizado pelo site), assim o pedido será redirecionado pelo sistema para os produtores que informaram a sua disponibilidade em atender o pedido, assim será devolvido informações cruciais ao cliente para ser </w:t>
-      </w:r>
-      <w:r>
-        <w:rPr>
-          <w:rFonts w:ascii="Arial" w:hAnsi="Arial" w:cs="Arial"/>
-          <w:sz w:val="24"/>
-          <w:szCs w:val="24"/>
-        </w:rPr>
-        <w:lastRenderedPageBreak/>
-        <w:t>confirmado o pedido e qual produtor (res) atendera (rão) ao mesmo. Caso seja feito o pedido diretamente para o produtor, o ele devera inserir as informações do pedido no sistema para o seu gerenciamento, e até mesmo solicitar quantidade restante, caso ele não tenha disponibilidade do total requerido.</w:t>
+        <w:t>A transação desses dados para os produtores em questão (caso seja realizado seja realizado pelo site), assim o pedido será redirecionado pelo sistema para os produtores que informaram a sua disponibilidade em atender o pedido, assim será devolvido informações cruciais ao cliente para ser confirmado o pedido e qual produtor (res) atendera (rão) ao mesmo. Caso seja feito o pedido diretamente para o produtor, o ele devera inserir as informações do pedido no sistema para o seu gerenciamento, e até mesmo solicitar quantidade restante, caso ele não tenha disponibilidade do total requerido.</w:t>
       </w:r>
     </w:p>
     <w:p>
@@ -7689,6 +7717,7 @@
           <w:sz w:val="24"/>
           <w:szCs w:val="24"/>
         </w:rPr>
+        <w:lastRenderedPageBreak/>
         <w:t xml:space="preserve">A saída onde deve ser feita a alteração do pedido para a venda, emitindo nota com especificações como, nome do cliente, do produtor, descrição do produto, quantidade entre outros. </w:t>
       </w:r>
     </w:p>
@@ -7754,117 +7783,43 @@
         </w:numPr>
         <w:jc w:val="center"/>
       </w:pPr>
-      <w:bookmarkStart w:id="8" w:name="_Toc421822964"/>
+      <w:bookmarkStart w:id="7" w:name="_Toc421822964"/>
       <w:r>
         <w:lastRenderedPageBreak/>
         <w:t>DESCRIÇÃO DA EMPRESA</w:t>
       </w:r>
+      <w:bookmarkEnd w:id="7"/>
+    </w:p>
+    <w:p>
+      <w:pPr>
+        <w:pStyle w:val="Corpodetexto"/>
+      </w:pPr>
+      <w:r>
+        <w:t>U</w:t>
+      </w:r>
+      <w:r>
+        <w:t xml:space="preserve">ma cooperativa de roseirais </w:t>
+      </w:r>
+      <w:r>
+        <w:t xml:space="preserve">foi criada </w:t>
+      </w:r>
+      <w:r>
+        <w:t>por os</w:t>
+      </w:r>
+      <w:r>
+        <w:t xml:space="preserve"> pequenos produtores de rosas </w:t>
+      </w:r>
+      <w:r>
+        <w:t>da cidade de Araruna no Paraná, visando maior rentabilidade na distribuição dos produtos, tornando o empreendimento mais viável, pois tem a junção dos produtores resultando em filiação de pedidos de uma maioridade notável. Assim alavancaram a produção, juntaram-se em realizações de pedidos, no comprar e escolha de produtos e fornecedores, realmente beneficiando, cada produtor, e a cooperativa como um todo. Com essa demanda toda veio a necessidade de uma junção dessas informações em um mesmo lugar, e um novo meio de os clientes poderão fazer o pedido, assim o sistema foi cogitado e está sendo desenvolvido para promover uma melhoria ainda maior no gerenciamento, aprimoramento e armazenamento das informações da cooperativa tornando-a cada vez mais prospera.</w:t>
+      </w:r>
+    </w:p>
+    <w:p>
+      <w:pPr>
+        <w:pStyle w:val="Corpodetexto"/>
+        <w:ind w:firstLine="0"/>
+      </w:pPr>
+      <w:bookmarkStart w:id="8" w:name="_GoBack"/>
       <w:bookmarkEnd w:id="8"/>
-    </w:p>
-    <w:p>
-      <w:pPr>
-        <w:pStyle w:val="Corpodetexto"/>
-      </w:pPr>
-      <w:r>
-        <w:t xml:space="preserve">Uma cooperativa de roseirais que foi criada </w:t>
-      </w:r>
-      <w:r>
-        <w:rPr>
-          <w:highlight w:val="yellow"/>
-        </w:rPr>
-        <w:t>para os</w:t>
-      </w:r>
-      <w:r>
-        <w:t xml:space="preserve"> pequenos produtores de rosas da cidade de Araruna no Paraná. </w:t>
-      </w:r>
-    </w:p>
-    <w:p>
-      <w:pPr>
-        <w:pStyle w:val="Corpodetexto"/>
-      </w:pPr>
-      <w:r>
-        <w:rPr>
-          <w:highlight w:val="yellow"/>
-        </w:rPr>
-        <w:t>Com a criação da mesma os produtores ganharam em rentabilidade pois agora os produtores poderiam pegar grades pedidos sem ter que se preocupar que eles não c</w:t>
-      </w:r>
-      <w:r>
-        <w:rPr>
-          <w:highlight w:val="yellow"/>
-        </w:rPr>
-        <w:t>onseguiriam supri-lo totalmente</w:t>
-      </w:r>
-      <w:r>
-        <w:rPr>
-          <w:highlight w:val="yellow"/>
-        </w:rPr>
-        <w:t xml:space="preserve"> com a ajuda dos outros produtores eles atender os pedidos grandes, os pequenos, quais quer que forem pois estão sempre unidos para melhorar a venda de todos.</w:t>
-      </w:r>
-      <w:r>
-        <w:rPr>
-          <w:highlight w:val="yellow"/>
-        </w:rPr>
-        <w:t xml:space="preserve"> Com </w:t>
-      </w:r>
-      <w:r>
-        <w:rPr>
-          <w:highlight w:val="yellow"/>
-        </w:rPr>
-        <w:t>esse aumente veio a dificuldade maior</w:t>
-      </w:r>
-      <w:r>
-        <w:rPr>
-          <w:highlight w:val="yellow"/>
-        </w:rPr>
-        <w:t>, fazer todos os cálculos, como,</w:t>
-      </w:r>
-      <w:r>
-        <w:rPr>
-          <w:highlight w:val="yellow"/>
-        </w:rPr>
-        <w:t xml:space="preserve"> </w:t>
-      </w:r>
-      <w:r>
-        <w:rPr>
-          <w:highlight w:val="yellow"/>
-        </w:rPr>
-        <w:t>quanto</w:t>
-      </w:r>
-      <w:r>
-        <w:rPr>
-          <w:highlight w:val="yellow"/>
-        </w:rPr>
-        <w:t xml:space="preserve"> cada um c</w:t>
-      </w:r>
-      <w:r>
-        <w:rPr>
-          <w:highlight w:val="yellow"/>
-        </w:rPr>
-        <w:t>obra em uma quantidade de rosas.</w:t>
-      </w:r>
-      <w:r>
-        <w:rPr>
-          <w:highlight w:val="yellow"/>
-        </w:rPr>
-        <w:t xml:space="preserve"> Quantas rosas tal prod</w:t>
-      </w:r>
-      <w:r>
-        <w:rPr>
-          <w:highlight w:val="yellow"/>
-        </w:rPr>
-        <w:t>utor disponibilizou nessa venda.</w:t>
-      </w:r>
-      <w:r>
-        <w:rPr>
-          <w:highlight w:val="yellow"/>
-        </w:rPr>
-        <w:t xml:space="preserve"> Fazer todos esses registros em cadernos e rascunhos não se tornava mais viável. Assim foi preciso a criação de um sistema que una todas essas informações previamente, e assim mostre no futuro todos os cálculos já feitos, tornando o trabalho mais rápido, fácil e produtivo.</w:t>
-      </w:r>
-    </w:p>
-    <w:p>
-      <w:pPr>
-        <w:pStyle w:val="Corpodetexto"/>
-      </w:pPr>
     </w:p>
     <w:p>
       <w:pPr>
@@ -17796,7 +17751,7 @@
         <w:noProof/>
         <w:lang w:val="pt-BR"/>
       </w:rPr>
-      <w:t>12</w:t>
+      <w:t>15</w:t>
     </w:r>
     <w:r>
       <w:fldChar w:fldCharType="end"/>
@@ -24261,7 +24216,7 @@
 </file>
 
 <file path=customXml/itemProps1.xml><?xml version="1.0" encoding="utf-8"?>
-<ds:datastoreItem xmlns:ds="http://schemas.openxmlformats.org/officeDocument/2006/customXml" ds:itemID="{4B3EF4CF-0108-47E6-95B4-0C4A53D0AF3F}">
+<ds:datastoreItem xmlns:ds="http://schemas.openxmlformats.org/officeDocument/2006/customXml" ds:itemID="{F284CDFB-7F1E-48C2-AEB5-872CD58873F1}">
   <ds:schemaRefs>
     <ds:schemaRef ds:uri="http://schemas.openxmlformats.org/officeDocument/2006/bibliography"/>
   </ds:schemaRefs>

</xml_diff>

<commit_message>
Correção do diagrama de atividade - gerencimento de pedido
</commit_message>
<xml_diff>
--- a/TCC/Trabalho de Conclusão de Curso - Douglas Álex Américo 4.docx
+++ b/TCC/Trabalho de Conclusão de Curso - Douglas Álex Américo 4.docx
@@ -135,7 +135,7 @@
           </mc:Choice>
           <mc:Fallback>
             <w:pict>
-              <v:group w14:anchorId="303834B7" id="Group 2" o:spid="_x0000_s1026" style="position:absolute;margin-left:-.15pt;margin-top:-4.9pt;width:450pt;height:83.8pt;z-index:251659776" coordorigin="1701,1600" coordsize="9000,1676" o:gfxdata="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">
+              <v:group w14:anchorId="42264016" id="Group 2" o:spid="_x0000_s1026" style="position:absolute;margin-left:-.15pt;margin-top:-4.9pt;width:450pt;height:83.8pt;z-index:251659776" coordorigin="1701,1600" coordsize="9000,1676" o:gfxdata="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">
                 <v:shapetype id="_x0000_t75" coordsize="21600,21600" o:spt="75" o:preferrelative="t" path="m@4@5l@4@11@9@11@9@5xe" filled="f" stroked="f">
                   <v:stroke joinstyle="miter"/>
                   <v:formulas>
@@ -2155,7 +2155,7 @@
           <w:lang w:val="pt-BR"/>
         </w:rPr>
       </w:pPr>
-      <w:bookmarkStart w:id="0" w:name="_Toc422048055"/>
+      <w:bookmarkStart w:id="0" w:name="_Toc422082125"/>
       <w:r>
         <w:rPr>
           <w:lang w:val="pt-BR"/>
@@ -2227,7 +2227,7 @@
           <w:lang w:val="pt-BR"/>
         </w:rPr>
       </w:pPr>
-      <w:bookmarkStart w:id="1" w:name="_Toc422048056"/>
+      <w:bookmarkStart w:id="1" w:name="_Toc422082126"/>
       <w:r>
         <w:rPr>
           <w:lang w:val="pt-BR"/>
@@ -2723,7 +2723,7 @@
           <w:lang w:val="pt-BR"/>
         </w:rPr>
       </w:pPr>
-      <w:bookmarkStart w:id="2" w:name="_Toc422048057"/>
+      <w:bookmarkStart w:id="2" w:name="_Toc422082127"/>
       <w:r>
         <w:rPr>
           <w:lang w:val="pt-BR"/>
@@ -2899,7 +2899,7 @@
         </w:rPr>
         <w:fldChar w:fldCharType="separate"/>
       </w:r>
-      <w:hyperlink w:anchor="_Toc422048055" w:history="1">
+      <w:hyperlink w:anchor="_Toc422082125" w:history="1">
         <w:r>
           <w:rPr>
             <w:rStyle w:val="Hyperlink"/>
@@ -2927,7 +2927,7 @@
             <w:noProof/>
             <w:webHidden/>
           </w:rPr>
-          <w:instrText xml:space="preserve"> PAGEREF _Toc422048055 \h </w:instrText>
+          <w:instrText xml:space="preserve"> PAGEREF _Toc422082125 \h </w:instrText>
         </w:r>
         <w:r>
           <w:rPr>
@@ -2972,7 +2972,7 @@
           <w:lang w:val="pt-BR" w:eastAsia="pt-BR"/>
         </w:rPr>
       </w:pPr>
-      <w:hyperlink w:anchor="_Toc422048056" w:history="1">
+      <w:hyperlink w:anchor="_Toc422082126" w:history="1">
         <w:r>
           <w:rPr>
             <w:rStyle w:val="Hyperlink"/>
@@ -3000,7 +3000,7 @@
             <w:noProof/>
             <w:webHidden/>
           </w:rPr>
-          <w:instrText xml:space="preserve"> PAGEREF _Toc422048056 \h </w:instrText>
+          <w:instrText xml:space="preserve"> PAGEREF _Toc422082126 \h </w:instrText>
         </w:r>
         <w:r>
           <w:rPr>
@@ -3045,7 +3045,7 @@
           <w:lang w:val="pt-BR" w:eastAsia="pt-BR"/>
         </w:rPr>
       </w:pPr>
-      <w:hyperlink w:anchor="_Toc422048057" w:history="1">
+      <w:hyperlink w:anchor="_Toc422082127" w:history="1">
         <w:r>
           <w:rPr>
             <w:rStyle w:val="Hyperlink"/>
@@ -3073,7 +3073,7 @@
             <w:noProof/>
             <w:webHidden/>
           </w:rPr>
-          <w:instrText xml:space="preserve"> PAGEREF _Toc422048057 \h </w:instrText>
+          <w:instrText xml:space="preserve"> PAGEREF _Toc422082127 \h </w:instrText>
         </w:r>
         <w:r>
           <w:rPr>
@@ -3118,7 +3118,7 @@
           <w:lang w:val="pt-BR" w:eastAsia="pt-BR"/>
         </w:rPr>
       </w:pPr>
-      <w:hyperlink w:anchor="_Toc422048058" w:history="1">
+      <w:hyperlink w:anchor="_Toc422082128" w:history="1">
         <w:r>
           <w:rPr>
             <w:rStyle w:val="Hyperlink"/>
@@ -3146,7 +3146,7 @@
             <w:noProof/>
             <w:webHidden/>
           </w:rPr>
-          <w:instrText xml:space="preserve"> PAGEREF _Toc422048058 \h </w:instrText>
+          <w:instrText xml:space="preserve"> PAGEREF _Toc422082128 \h </w:instrText>
         </w:r>
         <w:r>
           <w:rPr>
@@ -3191,7 +3191,7 @@
           <w:lang w:val="pt-BR" w:eastAsia="pt-BR"/>
         </w:rPr>
       </w:pPr>
-      <w:hyperlink w:anchor="_Toc422048059" w:history="1">
+      <w:hyperlink w:anchor="_Toc422082129" w:history="1">
         <w:r>
           <w:rPr>
             <w:rStyle w:val="Hyperlink"/>
@@ -3219,7 +3219,7 @@
             <w:noProof/>
             <w:webHidden/>
           </w:rPr>
-          <w:instrText xml:space="preserve"> PAGEREF _Toc422048059 \h </w:instrText>
+          <w:instrText xml:space="preserve"> PAGEREF _Toc422082129 \h </w:instrText>
         </w:r>
         <w:r>
           <w:rPr>
@@ -3264,7 +3264,7 @@
           <w:lang w:val="pt-BR" w:eastAsia="pt-BR"/>
         </w:rPr>
       </w:pPr>
-      <w:hyperlink w:anchor="_Toc422048060" w:history="1">
+      <w:hyperlink w:anchor="_Toc422082130" w:history="1">
         <w:r>
           <w:rPr>
             <w:rStyle w:val="Hyperlink"/>
@@ -3291,7 +3291,7 @@
             <w:noProof/>
             <w:webHidden/>
           </w:rPr>
-          <w:instrText xml:space="preserve"> PAGEREF _Toc422048060 \h </w:instrText>
+          <w:instrText xml:space="preserve"> PAGEREF _Toc422082130 \h </w:instrText>
         </w:r>
         <w:r>
           <w:rPr>
@@ -3337,7 +3337,7 @@
           <w:lang w:val="pt-BR" w:eastAsia="pt-BR"/>
         </w:rPr>
       </w:pPr>
-      <w:hyperlink w:anchor="_Toc422048061" w:history="1">
+      <w:hyperlink w:anchor="_Toc422082131" w:history="1">
         <w:r>
           <w:rPr>
             <w:rStyle w:val="Hyperlink"/>
@@ -3381,7 +3381,7 @@
             <w:noProof/>
             <w:webHidden/>
           </w:rPr>
-          <w:instrText xml:space="preserve"> PAGEREF _Toc422048061 \h </w:instrText>
+          <w:instrText xml:space="preserve"> PAGEREF _Toc422082131 \h </w:instrText>
         </w:r>
         <w:r>
           <w:rPr>
@@ -3427,7 +3427,7 @@
           <w:lang w:val="pt-BR" w:eastAsia="pt-BR"/>
         </w:rPr>
       </w:pPr>
-      <w:hyperlink w:anchor="_Toc422048062" w:history="1">
+      <w:hyperlink w:anchor="_Toc422082132" w:history="1">
         <w:r>
           <w:rPr>
             <w:rStyle w:val="Hyperlink"/>
@@ -3471,7 +3471,7 @@
             <w:noProof/>
             <w:webHidden/>
           </w:rPr>
-          <w:instrText xml:space="preserve"> PAGEREF _Toc422048062 \h </w:instrText>
+          <w:instrText xml:space="preserve"> PAGEREF _Toc422082132 \h </w:instrText>
         </w:r>
         <w:r>
           <w:rPr>
@@ -3517,7 +3517,7 @@
           <w:lang w:val="pt-BR" w:eastAsia="pt-BR"/>
         </w:rPr>
       </w:pPr>
-      <w:hyperlink w:anchor="_Toc422048063" w:history="1">
+      <w:hyperlink w:anchor="_Toc422082133" w:history="1">
         <w:r>
           <w:rPr>
             <w:rStyle w:val="Hyperlink"/>
@@ -3561,7 +3561,7 @@
             <w:noProof/>
             <w:webHidden/>
           </w:rPr>
-          <w:instrText xml:space="preserve"> PAGEREF _Toc422048063 \h </w:instrText>
+          <w:instrText xml:space="preserve"> PAGEREF _Toc422082133 \h </w:instrText>
         </w:r>
         <w:r>
           <w:rPr>
@@ -3606,7 +3606,7 @@
           <w:lang w:val="pt-BR" w:eastAsia="pt-BR"/>
         </w:rPr>
       </w:pPr>
-      <w:hyperlink w:anchor="_Toc422048064" w:history="1">
+      <w:hyperlink w:anchor="_Toc422082134" w:history="1">
         <w:r>
           <w:rPr>
             <w:rStyle w:val="Hyperlink"/>
@@ -3633,7 +3633,7 @@
             <w:noProof/>
             <w:webHidden/>
           </w:rPr>
-          <w:instrText xml:space="preserve"> PAGEREF _Toc422048064 \h </w:instrText>
+          <w:instrText xml:space="preserve"> PAGEREF _Toc422082134 \h </w:instrText>
         </w:r>
         <w:r>
           <w:rPr>
@@ -3678,7 +3678,7 @@
           <w:lang w:val="pt-BR" w:eastAsia="pt-BR"/>
         </w:rPr>
       </w:pPr>
-      <w:hyperlink w:anchor="_Toc422048065" w:history="1">
+      <w:hyperlink w:anchor="_Toc422082135" w:history="1">
         <w:r>
           <w:rPr>
             <w:rStyle w:val="Hyperlink"/>
@@ -3705,7 +3705,7 @@
             <w:noProof/>
             <w:webHidden/>
           </w:rPr>
-          <w:instrText xml:space="preserve"> PAGEREF _Toc422048065 \h </w:instrText>
+          <w:instrText xml:space="preserve"> PAGEREF _Toc422082135 \h </w:instrText>
         </w:r>
         <w:r>
           <w:rPr>
@@ -3751,7 +3751,7 @@
           <w:lang w:val="pt-BR" w:eastAsia="pt-BR"/>
         </w:rPr>
       </w:pPr>
-      <w:hyperlink w:anchor="_Toc422048066" w:history="1">
+      <w:hyperlink w:anchor="_Toc422082136" w:history="1">
         <w:r>
           <w:rPr>
             <w:rStyle w:val="Hyperlink"/>
@@ -3795,7 +3795,7 @@
             <w:noProof/>
             <w:webHidden/>
           </w:rPr>
-          <w:instrText xml:space="preserve"> PAGEREF _Toc422048066 \h </w:instrText>
+          <w:instrText xml:space="preserve"> PAGEREF _Toc422082136 \h </w:instrText>
         </w:r>
         <w:r>
           <w:rPr>
@@ -3841,7 +3841,7 @@
           <w:lang w:val="pt-BR" w:eastAsia="pt-BR"/>
         </w:rPr>
       </w:pPr>
-      <w:hyperlink w:anchor="_Toc422048067" w:history="1">
+      <w:hyperlink w:anchor="_Toc422082137" w:history="1">
         <w:r>
           <w:rPr>
             <w:rStyle w:val="Hyperlink"/>
@@ -3885,7 +3885,7 @@
             <w:noProof/>
             <w:webHidden/>
           </w:rPr>
-          <w:instrText xml:space="preserve"> PAGEREF _Toc422048067 \h </w:instrText>
+          <w:instrText xml:space="preserve"> PAGEREF _Toc422082137 \h </w:instrText>
         </w:r>
         <w:r>
           <w:rPr>
@@ -3930,7 +3930,7 @@
           <w:lang w:val="pt-BR" w:eastAsia="pt-BR"/>
         </w:rPr>
       </w:pPr>
-      <w:hyperlink w:anchor="_Toc422048068" w:history="1">
+      <w:hyperlink w:anchor="_Toc422082138" w:history="1">
         <w:r>
           <w:rPr>
             <w:rStyle w:val="Hyperlink"/>
@@ -3957,7 +3957,7 @@
             <w:noProof/>
             <w:webHidden/>
           </w:rPr>
-          <w:instrText xml:space="preserve"> PAGEREF _Toc422048068 \h </w:instrText>
+          <w:instrText xml:space="preserve"> PAGEREF _Toc422082138 \h </w:instrText>
         </w:r>
         <w:r>
           <w:rPr>
@@ -4002,7 +4002,7 @@
           <w:lang w:val="pt-BR" w:eastAsia="pt-BR"/>
         </w:rPr>
       </w:pPr>
-      <w:hyperlink w:anchor="_Toc422048069" w:history="1">
+      <w:hyperlink w:anchor="_Toc422082139" w:history="1">
         <w:r>
           <w:rPr>
             <w:rStyle w:val="Hyperlink"/>
@@ -4029,7 +4029,7 @@
             <w:noProof/>
             <w:webHidden/>
           </w:rPr>
-          <w:instrText xml:space="preserve"> PAGEREF _Toc422048069 \h </w:instrText>
+          <w:instrText xml:space="preserve"> PAGEREF _Toc422082139 \h </w:instrText>
         </w:r>
         <w:r>
           <w:rPr>
@@ -4074,7 +4074,7 @@
           <w:lang w:val="pt-BR" w:eastAsia="pt-BR"/>
         </w:rPr>
       </w:pPr>
-      <w:hyperlink w:anchor="_Toc422048070" w:history="1">
+      <w:hyperlink w:anchor="_Toc422082140" w:history="1">
         <w:r>
           <w:rPr>
             <w:rStyle w:val="Hyperlink"/>
@@ -4101,7 +4101,7 @@
             <w:noProof/>
             <w:webHidden/>
           </w:rPr>
-          <w:instrText xml:space="preserve"> PAGEREF _Toc422048070 \h </w:instrText>
+          <w:instrText xml:space="preserve"> PAGEREF _Toc422082140 \h </w:instrText>
         </w:r>
         <w:r>
           <w:rPr>
@@ -4146,7 +4146,7 @@
           <w:lang w:val="pt-BR" w:eastAsia="pt-BR"/>
         </w:rPr>
       </w:pPr>
-      <w:hyperlink w:anchor="_Toc422048071" w:history="1">
+      <w:hyperlink w:anchor="_Toc422082141" w:history="1">
         <w:r>
           <w:rPr>
             <w:rStyle w:val="Hyperlink"/>
@@ -4173,7 +4173,7 @@
             <w:noProof/>
             <w:webHidden/>
           </w:rPr>
-          <w:instrText xml:space="preserve"> PAGEREF _Toc422048071 \h </w:instrText>
+          <w:instrText xml:space="preserve"> PAGEREF _Toc422082141 \h </w:instrText>
         </w:r>
         <w:r>
           <w:rPr>
@@ -4218,7 +4218,7 @@
           <w:lang w:val="pt-BR" w:eastAsia="pt-BR"/>
         </w:rPr>
       </w:pPr>
-      <w:hyperlink w:anchor="_Toc422048072" w:history="1">
+      <w:hyperlink w:anchor="_Toc422082142" w:history="1">
         <w:r>
           <w:rPr>
             <w:rStyle w:val="Hyperlink"/>
@@ -4245,7 +4245,7 @@
             <w:noProof/>
             <w:webHidden/>
           </w:rPr>
-          <w:instrText xml:space="preserve"> PAGEREF _Toc422048072 \h </w:instrText>
+          <w:instrText xml:space="preserve"> PAGEREF _Toc422082142 \h </w:instrText>
         </w:r>
         <w:r>
           <w:rPr>
@@ -4290,7 +4290,7 @@
           <w:lang w:val="pt-BR" w:eastAsia="pt-BR"/>
         </w:rPr>
       </w:pPr>
-      <w:hyperlink w:anchor="_Toc422048073" w:history="1">
+      <w:hyperlink w:anchor="_Toc422082143" w:history="1">
         <w:r>
           <w:rPr>
             <w:rStyle w:val="Hyperlink"/>
@@ -4317,7 +4317,7 @@
             <w:noProof/>
             <w:webHidden/>
           </w:rPr>
-          <w:instrText xml:space="preserve"> PAGEREF _Toc422048073 \h </w:instrText>
+          <w:instrText xml:space="preserve"> PAGEREF _Toc422082143 \h </w:instrText>
         </w:r>
         <w:r>
           <w:rPr>
@@ -4363,7 +4363,7 @@
           <w:lang w:val="pt-BR" w:eastAsia="pt-BR"/>
         </w:rPr>
       </w:pPr>
-      <w:hyperlink w:anchor="_Toc422048074" w:history="1">
+      <w:hyperlink w:anchor="_Toc422082144" w:history="1">
         <w:r>
           <w:rPr>
             <w:rStyle w:val="Hyperlink"/>
@@ -4407,7 +4407,7 @@
             <w:noProof/>
             <w:webHidden/>
           </w:rPr>
-          <w:instrText xml:space="preserve"> PAGEREF _Toc422048074 \h </w:instrText>
+          <w:instrText xml:space="preserve"> PAGEREF _Toc422082144 \h </w:instrText>
         </w:r>
         <w:r>
           <w:rPr>
@@ -4452,7 +4452,7 @@
           <w:lang w:val="pt-BR" w:eastAsia="pt-BR"/>
         </w:rPr>
       </w:pPr>
-      <w:hyperlink w:anchor="_Toc422048075" w:history="1">
+      <w:hyperlink w:anchor="_Toc422082145" w:history="1">
         <w:r>
           <w:rPr>
             <w:rStyle w:val="Hyperlink"/>
@@ -4479,7 +4479,7 @@
             <w:noProof/>
             <w:webHidden/>
           </w:rPr>
-          <w:instrText xml:space="preserve"> PAGEREF _Toc422048075 \h </w:instrText>
+          <w:instrText xml:space="preserve"> PAGEREF _Toc422082145 \h </w:instrText>
         </w:r>
         <w:r>
           <w:rPr>
@@ -4524,7 +4524,7 @@
           <w:lang w:val="pt-BR" w:eastAsia="pt-BR"/>
         </w:rPr>
       </w:pPr>
-      <w:hyperlink w:anchor="_Toc422048076" w:history="1">
+      <w:hyperlink w:anchor="_Toc422082146" w:history="1">
         <w:r>
           <w:rPr>
             <w:rStyle w:val="Hyperlink"/>
@@ -4551,7 +4551,7 @@
             <w:noProof/>
             <w:webHidden/>
           </w:rPr>
-          <w:instrText xml:space="preserve"> PAGEREF _Toc422048076 \h </w:instrText>
+          <w:instrText xml:space="preserve"> PAGEREF _Toc422082146 \h </w:instrText>
         </w:r>
         <w:r>
           <w:rPr>
@@ -4596,7 +4596,7 @@
           <w:lang w:val="pt-BR" w:eastAsia="pt-BR"/>
         </w:rPr>
       </w:pPr>
-      <w:hyperlink w:anchor="_Toc422048077" w:history="1">
+      <w:hyperlink w:anchor="_Toc422082147" w:history="1">
         <w:r>
           <w:rPr>
             <w:rStyle w:val="Hyperlink"/>
@@ -4623,7 +4623,173 @@
             <w:noProof/>
             <w:webHidden/>
           </w:rPr>
-          <w:instrText xml:space="preserve"> PAGEREF _Toc422048077 \h </w:instrText>
+          <w:instrText xml:space="preserve"> PAGEREF _Toc422082147 \h </w:instrText>
+        </w:r>
+        <w:r>
+          <w:rPr>
+            <w:noProof/>
+            <w:webHidden/>
+          </w:rPr>
+        </w:r>
+        <w:r>
+          <w:rPr>
+            <w:noProof/>
+            <w:webHidden/>
+          </w:rPr>
+          <w:fldChar w:fldCharType="separate"/>
+        </w:r>
+        <w:r>
+          <w:rPr>
+            <w:noProof/>
+            <w:webHidden/>
+          </w:rPr>
+          <w:t>21</w:t>
+        </w:r>
+        <w:r>
+          <w:rPr>
+            <w:noProof/>
+            <w:webHidden/>
+          </w:rPr>
+          <w:fldChar w:fldCharType="end"/>
+        </w:r>
+      </w:hyperlink>
+    </w:p>
+    <w:p>
+      <w:pPr>
+        <w:pStyle w:val="Sumrio3"/>
+        <w:tabs>
+          <w:tab w:val="right" w:leader="dot" w:pos="9061"/>
+        </w:tabs>
+        <w:rPr>
+          <w:rFonts w:asciiTheme="minorHAnsi" w:eastAsiaTheme="minorEastAsia" w:hAnsiTheme="minorHAnsi" w:cstheme="minorBidi"/>
+          <w:noProof/>
+          <w:sz w:val="22"/>
+          <w:szCs w:val="22"/>
+          <w:lang w:val="pt-BR" w:eastAsia="pt-BR"/>
+        </w:rPr>
+      </w:pPr>
+      <w:hyperlink w:anchor="_Toc422082148" w:history="1">
+        <w:r>
+          <w:rPr>
+            <w:rStyle w:val="Hyperlink"/>
+            <w:noProof/>
+          </w:rPr>
+          <w:t>RNF04- Qual</w:t>
+        </w:r>
+        <w:r>
+          <w:rPr>
+            <w:rStyle w:val="Hyperlink"/>
+            <w:noProof/>
+          </w:rPr>
+          <w:t>i</w:t>
+        </w:r>
+        <w:r>
+          <w:rPr>
+            <w:rStyle w:val="Hyperlink"/>
+            <w:noProof/>
+          </w:rPr>
+          <w:t>dade</w:t>
+        </w:r>
+        <w:r>
+          <w:rPr>
+            <w:noProof/>
+            <w:webHidden/>
+          </w:rPr>
+          <w:tab/>
+        </w:r>
+        <w:r>
+          <w:rPr>
+            <w:noProof/>
+            <w:webHidden/>
+          </w:rPr>
+          <w:fldChar w:fldCharType="begin"/>
+        </w:r>
+        <w:r>
+          <w:rPr>
+            <w:noProof/>
+            <w:webHidden/>
+          </w:rPr>
+          <w:instrText xml:space="preserve"> PAGEREF _Toc422082148 \h </w:instrText>
+        </w:r>
+        <w:r>
+          <w:rPr>
+            <w:noProof/>
+            <w:webHidden/>
+          </w:rPr>
+        </w:r>
+        <w:r>
+          <w:rPr>
+            <w:noProof/>
+            <w:webHidden/>
+          </w:rPr>
+          <w:fldChar w:fldCharType="separate"/>
+        </w:r>
+        <w:r>
+          <w:rPr>
+            <w:noProof/>
+            <w:webHidden/>
+          </w:rPr>
+          <w:t>21</w:t>
+        </w:r>
+        <w:r>
+          <w:rPr>
+            <w:noProof/>
+            <w:webHidden/>
+          </w:rPr>
+          <w:fldChar w:fldCharType="end"/>
+        </w:r>
+      </w:hyperlink>
+    </w:p>
+    <w:p>
+      <w:pPr>
+        <w:pStyle w:val="Sumrio3"/>
+        <w:tabs>
+          <w:tab w:val="right" w:leader="dot" w:pos="9061"/>
+        </w:tabs>
+        <w:rPr>
+          <w:rFonts w:asciiTheme="minorHAnsi" w:eastAsiaTheme="minorEastAsia" w:hAnsiTheme="minorHAnsi" w:cstheme="minorBidi"/>
+          <w:noProof/>
+          <w:sz w:val="22"/>
+          <w:szCs w:val="22"/>
+          <w:lang w:val="pt-BR" w:eastAsia="pt-BR"/>
+        </w:rPr>
+      </w:pPr>
+      <w:hyperlink w:anchor="_Toc422082149" w:history="1">
+        <w:r>
+          <w:rPr>
+            <w:rStyle w:val="Hyperlink"/>
+            <w:noProof/>
+          </w:rPr>
+          <w:t xml:space="preserve">A qualidade é uma definição de software indispensável, pois foca na eficácia e na eficiência que são pontos extremamente importantes no desenvolvimento. A eficácia trazendo o que o sistema vai ter conter, ou seja com o levantamento de requisito pronto, tudo o que o projeto na pratica vai ter que fazer, eficiência foca </w:t>
+        </w:r>
+        <w:r>
+          <w:rPr>
+            <w:rStyle w:val="Hyperlink"/>
+            <w:noProof/>
+          </w:rPr>
+          <w:lastRenderedPageBreak/>
+          <w:t>comais na maneira de fazer ou seja tonar uma das tarefas que o projeto tem que fazer, o melhor possível.</w:t>
+        </w:r>
+        <w:r>
+          <w:rPr>
+            <w:noProof/>
+            <w:webHidden/>
+          </w:rPr>
+          <w:tab/>
+        </w:r>
+        <w:r>
+          <w:rPr>
+            <w:noProof/>
+            <w:webHidden/>
+          </w:rPr>
+          <w:fldChar w:fldCharType="begin"/>
+        </w:r>
+        <w:r>
+          <w:rPr>
+            <w:noProof/>
+            <w:webHidden/>
+          </w:rPr>
+          <w:instrText xml:space="preserve"> PAGEREF _Toc422082149 \h </w:instrText>
         </w:r>
         <w:r>
           <w:rPr>
@@ -4669,7 +4835,7 @@
           <w:lang w:val="pt-BR" w:eastAsia="pt-BR"/>
         </w:rPr>
       </w:pPr>
-      <w:hyperlink w:anchor="_Toc422048078" w:history="1">
+      <w:hyperlink w:anchor="_Toc422082150" w:history="1">
         <w:r>
           <w:rPr>
             <w:rStyle w:val="Hyperlink"/>
@@ -4715,7 +4881,7 @@
             <w:noProof/>
             <w:webHidden/>
           </w:rPr>
-          <w:instrText xml:space="preserve"> PAGEREF _Toc422048078 \h </w:instrText>
+          <w:instrText xml:space="preserve"> PAGEREF _Toc422082150 \h </w:instrText>
         </w:r>
         <w:r>
           <w:rPr>
@@ -4761,7 +4927,7 @@
           <w:lang w:val="pt-BR" w:eastAsia="pt-BR"/>
         </w:rPr>
       </w:pPr>
-      <w:hyperlink w:anchor="_Toc422048079" w:history="1">
+      <w:hyperlink w:anchor="_Toc422082151" w:history="1">
         <w:r>
           <w:rPr>
             <w:rStyle w:val="Hyperlink"/>
@@ -4805,7 +4971,7 @@
             <w:noProof/>
             <w:webHidden/>
           </w:rPr>
-          <w:instrText xml:space="preserve"> PAGEREF _Toc422048079 \h </w:instrText>
+          <w:instrText xml:space="preserve"> PAGEREF _Toc422082151 \h </w:instrText>
         </w:r>
         <w:r>
           <w:rPr>
@@ -4851,7 +5017,7 @@
           <w:lang w:val="pt-BR" w:eastAsia="pt-BR"/>
         </w:rPr>
       </w:pPr>
-      <w:hyperlink w:anchor="_Toc422048080" w:history="1">
+      <w:hyperlink w:anchor="_Toc422082152" w:history="1">
         <w:r>
           <w:rPr>
             <w:rStyle w:val="Hyperlink"/>
@@ -4895,7 +5061,7 @@
             <w:noProof/>
             <w:webHidden/>
           </w:rPr>
-          <w:instrText xml:space="preserve"> PAGEREF _Toc422048080 \h </w:instrText>
+          <w:instrText xml:space="preserve"> PAGEREF _Toc422082152 \h </w:instrText>
         </w:r>
         <w:r>
           <w:rPr>
@@ -4940,7 +5106,7 @@
           <w:lang w:val="pt-BR" w:eastAsia="pt-BR"/>
         </w:rPr>
       </w:pPr>
-      <w:hyperlink w:anchor="_Toc422048081" w:history="1">
+      <w:hyperlink w:anchor="_Toc422082153" w:history="1">
         <w:r>
           <w:rPr>
             <w:rStyle w:val="Hyperlink"/>
@@ -4967,7 +5133,7 @@
             <w:noProof/>
             <w:webHidden/>
           </w:rPr>
-          <w:instrText xml:space="preserve"> PAGEREF _Toc422048081 \h </w:instrText>
+          <w:instrText xml:space="preserve"> PAGEREF _Toc422082153 \h </w:instrText>
         </w:r>
         <w:r>
           <w:rPr>
@@ -5012,7 +5178,7 @@
           <w:lang w:val="pt-BR" w:eastAsia="pt-BR"/>
         </w:rPr>
       </w:pPr>
-      <w:hyperlink w:anchor="_Toc422048082" w:history="1">
+      <w:hyperlink w:anchor="_Toc422082154" w:history="1">
         <w:r>
           <w:rPr>
             <w:rStyle w:val="Hyperlink"/>
@@ -5039,7 +5205,7 @@
             <w:noProof/>
             <w:webHidden/>
           </w:rPr>
-          <w:instrText xml:space="preserve"> PAGEREF _Toc422048082 \h </w:instrText>
+          <w:instrText xml:space="preserve"> PAGEREF _Toc422082154 \h </w:instrText>
         </w:r>
         <w:r>
           <w:rPr>
@@ -5084,7 +5250,7 @@
           <w:lang w:val="pt-BR" w:eastAsia="pt-BR"/>
         </w:rPr>
       </w:pPr>
-      <w:hyperlink w:anchor="_Toc422048083" w:history="1">
+      <w:hyperlink w:anchor="_Toc422082155" w:history="1">
         <w:r>
           <w:rPr>
             <w:rStyle w:val="Hyperlink"/>
@@ -5111,7 +5277,7 @@
             <w:noProof/>
             <w:webHidden/>
           </w:rPr>
-          <w:instrText xml:space="preserve"> PAGEREF _Toc422048083 \h </w:instrText>
+          <w:instrText xml:space="preserve"> PAGEREF _Toc422082155 \h </w:instrText>
         </w:r>
         <w:r>
           <w:rPr>
@@ -5156,7 +5322,7 @@
           <w:lang w:val="pt-BR" w:eastAsia="pt-BR"/>
         </w:rPr>
       </w:pPr>
-      <w:hyperlink w:anchor="_Toc422048084" w:history="1">
+      <w:hyperlink w:anchor="_Toc422082156" w:history="1">
         <w:r>
           <w:rPr>
             <w:rStyle w:val="Hyperlink"/>
@@ -5183,7 +5349,7 @@
             <w:noProof/>
             <w:webHidden/>
           </w:rPr>
-          <w:instrText xml:space="preserve"> PAGEREF _Toc422048084 \h </w:instrText>
+          <w:instrText xml:space="preserve"> PAGEREF _Toc422082156 \h </w:instrText>
         </w:r>
         <w:r>
           <w:rPr>
@@ -5228,7 +5394,7 @@
           <w:lang w:val="pt-BR" w:eastAsia="pt-BR"/>
         </w:rPr>
       </w:pPr>
-      <w:hyperlink w:anchor="_Toc422048085" w:history="1">
+      <w:hyperlink w:anchor="_Toc422082157" w:history="1">
         <w:r>
           <w:rPr>
             <w:rStyle w:val="Hyperlink"/>
@@ -5255,7 +5421,7 @@
             <w:noProof/>
             <w:webHidden/>
           </w:rPr>
-          <w:instrText xml:space="preserve"> PAGEREF _Toc422048085 \h </w:instrText>
+          <w:instrText xml:space="preserve"> PAGEREF _Toc422082157 \h </w:instrText>
         </w:r>
         <w:r>
           <w:rPr>
@@ -5300,7 +5466,7 @@
           <w:lang w:val="pt-BR" w:eastAsia="pt-BR"/>
         </w:rPr>
       </w:pPr>
-      <w:hyperlink w:anchor="_Toc422048086" w:history="1">
+      <w:hyperlink w:anchor="_Toc422082158" w:history="1">
         <w:r>
           <w:rPr>
             <w:rStyle w:val="Hyperlink"/>
@@ -5327,7 +5493,7 @@
             <w:noProof/>
             <w:webHidden/>
           </w:rPr>
-          <w:instrText xml:space="preserve"> PAGEREF _Toc422048086 \h </w:instrText>
+          <w:instrText xml:space="preserve"> PAGEREF _Toc422082158 \h </w:instrText>
         </w:r>
         <w:r>
           <w:rPr>
@@ -5373,7 +5539,7 @@
           <w:lang w:val="pt-BR" w:eastAsia="pt-BR"/>
         </w:rPr>
       </w:pPr>
-      <w:hyperlink w:anchor="_Toc422048087" w:history="1">
+      <w:hyperlink w:anchor="_Toc422082159" w:history="1">
         <w:r>
           <w:rPr>
             <w:rStyle w:val="Hyperlink"/>
@@ -5418,7 +5584,7 @@
             <w:noProof/>
             <w:webHidden/>
           </w:rPr>
-          <w:instrText xml:space="preserve"> PAGEREF _Toc422048087 \h </w:instrText>
+          <w:instrText xml:space="preserve"> PAGEREF _Toc422082159 \h </w:instrText>
         </w:r>
         <w:r>
           <w:rPr>
@@ -5464,7 +5630,7 @@
           <w:lang w:val="pt-BR" w:eastAsia="pt-BR"/>
         </w:rPr>
       </w:pPr>
-      <w:hyperlink w:anchor="_Toc422048088" w:history="1">
+      <w:hyperlink w:anchor="_Toc422082160" w:history="1">
         <w:r>
           <w:rPr>
             <w:rStyle w:val="Hyperlink"/>
@@ -5508,7 +5674,7 @@
             <w:noProof/>
             <w:webHidden/>
           </w:rPr>
-          <w:instrText xml:space="preserve"> PAGEREF _Toc422048088 \h </w:instrText>
+          <w:instrText xml:space="preserve"> PAGEREF _Toc422082160 \h </w:instrText>
         </w:r>
         <w:r>
           <w:rPr>
@@ -5554,7 +5720,7 @@
           <w:lang w:val="pt-BR" w:eastAsia="pt-BR"/>
         </w:rPr>
       </w:pPr>
-      <w:hyperlink w:anchor="_Toc422048089" w:history="1">
+      <w:hyperlink w:anchor="_Toc422082161" w:history="1">
         <w:r>
           <w:rPr>
             <w:rStyle w:val="Hyperlink"/>
@@ -5598,7 +5764,7 @@
             <w:noProof/>
             <w:webHidden/>
           </w:rPr>
-          <w:instrText xml:space="preserve"> PAGEREF _Toc422048089 \h </w:instrText>
+          <w:instrText xml:space="preserve"> PAGEREF _Toc422082161 \h </w:instrText>
         </w:r>
         <w:r>
           <w:rPr>
@@ -5631,9 +5797,9 @@
     </w:p>
     <w:p>
       <w:pPr>
-        <w:pStyle w:val="Sumrio1"/>
+        <w:pStyle w:val="Sumrio2"/>
         <w:tabs>
-          <w:tab w:val="left" w:pos="660"/>
+          <w:tab w:val="left" w:pos="880"/>
           <w:tab w:val="right" w:leader="dot" w:pos="9061"/>
         </w:tabs>
         <w:rPr>
@@ -5644,14 +5810,14 @@
           <w:lang w:val="pt-BR" w:eastAsia="pt-BR"/>
         </w:rPr>
       </w:pPr>
-      <w:hyperlink w:anchor="_Toc422048090" w:history="1">
+      <w:hyperlink w:anchor="_Toc422082162" w:history="1">
         <w:r>
           <w:rPr>
             <w:rStyle w:val="Hyperlink"/>
-            <w:noProof/>
-            <w:lang w:val="pt-BR"/>
-          </w:rPr>
-          <w:t>5.5.</w:t>
+            <w:rFonts w:cs="Arial"/>
+            <w:noProof/>
+          </w:rPr>
+          <w:t>5.4.</w:t>
         </w:r>
         <w:r>
           <w:rPr>
@@ -5667,7 +5833,97 @@
           <w:rPr>
             <w:rStyle w:val="Hyperlink"/>
             <w:noProof/>
-            <w:lang w:val="pt-BR"/>
+          </w:rPr>
+          <w:t>DIAGRAMA DE PACOTE</w:t>
+        </w:r>
+        <w:r>
+          <w:rPr>
+            <w:noProof/>
+            <w:webHidden/>
+          </w:rPr>
+          <w:tab/>
+        </w:r>
+        <w:r>
+          <w:rPr>
+            <w:noProof/>
+            <w:webHidden/>
+          </w:rPr>
+          <w:fldChar w:fldCharType="begin"/>
+        </w:r>
+        <w:r>
+          <w:rPr>
+            <w:noProof/>
+            <w:webHidden/>
+          </w:rPr>
+          <w:instrText xml:space="preserve"> PAGEREF _Toc422082162 \h </w:instrText>
+        </w:r>
+        <w:r>
+          <w:rPr>
+            <w:noProof/>
+            <w:webHidden/>
+          </w:rPr>
+        </w:r>
+        <w:r>
+          <w:rPr>
+            <w:noProof/>
+            <w:webHidden/>
+          </w:rPr>
+          <w:fldChar w:fldCharType="separate"/>
+        </w:r>
+        <w:r>
+          <w:rPr>
+            <w:noProof/>
+            <w:webHidden/>
+          </w:rPr>
+          <w:t>42</w:t>
+        </w:r>
+        <w:r>
+          <w:rPr>
+            <w:noProof/>
+            <w:webHidden/>
+          </w:rPr>
+          <w:fldChar w:fldCharType="end"/>
+        </w:r>
+      </w:hyperlink>
+    </w:p>
+    <w:p>
+      <w:pPr>
+        <w:pStyle w:val="Sumrio2"/>
+        <w:tabs>
+          <w:tab w:val="left" w:pos="880"/>
+          <w:tab w:val="right" w:leader="dot" w:pos="9061"/>
+        </w:tabs>
+        <w:rPr>
+          <w:rFonts w:asciiTheme="minorHAnsi" w:eastAsiaTheme="minorEastAsia" w:hAnsiTheme="minorHAnsi" w:cstheme="minorBidi"/>
+          <w:noProof/>
+          <w:sz w:val="22"/>
+          <w:szCs w:val="22"/>
+          <w:lang w:val="pt-BR" w:eastAsia="pt-BR"/>
+        </w:rPr>
+      </w:pPr>
+      <w:hyperlink w:anchor="_Toc422082163" w:history="1">
+        <w:r>
+          <w:rPr>
+            <w:rStyle w:val="Hyperlink"/>
+            <w:rFonts w:cs="Arial"/>
+            <w:noProof/>
+          </w:rPr>
+          <w:t>5.5.</w:t>
+        </w:r>
+        <w:r>
+          <w:rPr>
+            <w:rFonts w:asciiTheme="minorHAnsi" w:eastAsiaTheme="minorEastAsia" w:hAnsiTheme="minorHAnsi" w:cstheme="minorBidi"/>
+            <w:noProof/>
+            <w:sz w:val="22"/>
+            <w:szCs w:val="22"/>
+            <w:lang w:val="pt-BR" w:eastAsia="pt-BR"/>
+          </w:rPr>
+          <w:tab/>
+        </w:r>
+        <w:r>
+          <w:rPr>
+            <w:rStyle w:val="Hyperlink"/>
+            <w:noProof/>
           </w:rPr>
           <w:t>DIAGRAMA DE CLASSE</w:t>
         </w:r>
@@ -5690,7 +5946,7 @@
             <w:noProof/>
             <w:webHidden/>
           </w:rPr>
-          <w:instrText xml:space="preserve"> PAGEREF _Toc422048090 \h </w:instrText>
+          <w:instrText xml:space="preserve"> PAGEREF _Toc422082163 \h </w:instrText>
         </w:r>
         <w:r>
           <w:rPr>
@@ -5736,7 +5992,7 @@
           <w:lang w:val="pt-BR" w:eastAsia="pt-BR"/>
         </w:rPr>
       </w:pPr>
-      <w:hyperlink w:anchor="_Toc422048091" w:history="1">
+      <w:hyperlink w:anchor="_Toc422082164" w:history="1">
         <w:r>
           <w:rPr>
             <w:rStyle w:val="Hyperlink"/>
@@ -5782,7 +6038,7 @@
             <w:noProof/>
             <w:webHidden/>
           </w:rPr>
-          <w:instrText xml:space="preserve"> PAGEREF _Toc422048091 \h </w:instrText>
+          <w:instrText xml:space="preserve"> PAGEREF _Toc422082164 \h </w:instrText>
         </w:r>
         <w:r>
           <w:rPr>
@@ -5828,7 +6084,7 @@
           <w:lang w:val="pt-BR" w:eastAsia="pt-BR"/>
         </w:rPr>
       </w:pPr>
-      <w:hyperlink w:anchor="_Toc422048092" w:history="1">
+      <w:hyperlink w:anchor="_Toc422082165" w:history="1">
         <w:r>
           <w:rPr>
             <w:rStyle w:val="Hyperlink"/>
@@ -5872,7 +6128,7 @@
             <w:noProof/>
             <w:webHidden/>
           </w:rPr>
-          <w:instrText xml:space="preserve"> PAGEREF _Toc422048092 \h </w:instrText>
+          <w:instrText xml:space="preserve"> PAGEREF _Toc422082165 \h </w:instrText>
         </w:r>
         <w:r>
           <w:rPr>
@@ -5917,7 +6173,7 @@
           <w:lang w:val="pt-BR" w:eastAsia="pt-BR"/>
         </w:rPr>
       </w:pPr>
-      <w:hyperlink w:anchor="_Toc422048093" w:history="1">
+      <w:hyperlink w:anchor="_Toc422082166" w:history="1">
         <w:r>
           <w:rPr>
             <w:rStyle w:val="Hyperlink"/>
@@ -5945,7 +6201,7 @@
             <w:noProof/>
             <w:webHidden/>
           </w:rPr>
-          <w:instrText xml:space="preserve"> PAGEREF _Toc422048093 \h </w:instrText>
+          <w:instrText xml:space="preserve"> PAGEREF _Toc422082166 \h </w:instrText>
         </w:r>
         <w:r>
           <w:rPr>
@@ -5990,7 +6246,7 @@
           <w:lang w:val="pt-BR" w:eastAsia="pt-BR"/>
         </w:rPr>
       </w:pPr>
-      <w:hyperlink w:anchor="_Toc422048094" w:history="1">
+      <w:hyperlink w:anchor="_Toc422082167" w:history="1">
         <w:r>
           <w:rPr>
             <w:rStyle w:val="Hyperlink"/>
@@ -6027,7 +6283,7 @@
             <w:noProof/>
             <w:webHidden/>
           </w:rPr>
-          <w:instrText xml:space="preserve"> PAGEREF _Toc422048094 \h </w:instrText>
+          <w:instrText xml:space="preserve"> PAGEREF _Toc422082167 \h </w:instrText>
         </w:r>
         <w:r>
           <w:rPr>
@@ -6072,7 +6328,7 @@
           <w:lang w:val="pt-BR" w:eastAsia="pt-BR"/>
         </w:rPr>
       </w:pPr>
-      <w:hyperlink w:anchor="_Toc422048095" w:history="1">
+      <w:hyperlink w:anchor="_Toc422082168" w:history="1">
         <w:r>
           <w:rPr>
             <w:rStyle w:val="Hyperlink"/>
@@ -6099,7 +6355,7 @@
             <w:noProof/>
             <w:webHidden/>
           </w:rPr>
-          <w:instrText xml:space="preserve"> PAGEREF _Toc422048095 \h </w:instrText>
+          <w:instrText xml:space="preserve"> PAGEREF _Toc422082168 \h </w:instrText>
         </w:r>
         <w:r>
           <w:rPr>
@@ -6144,7 +6400,7 @@
           <w:lang w:val="pt-BR" w:eastAsia="pt-BR"/>
         </w:rPr>
       </w:pPr>
-      <w:hyperlink w:anchor="_Toc422048096" w:history="1">
+      <w:hyperlink w:anchor="_Toc422082169" w:history="1">
         <w:r>
           <w:rPr>
             <w:rStyle w:val="Hyperlink"/>
@@ -6171,7 +6427,7 @@
             <w:noProof/>
             <w:webHidden/>
           </w:rPr>
-          <w:instrText xml:space="preserve"> PAGEREF _Toc422048096 \h </w:instrText>
+          <w:instrText xml:space="preserve"> PAGEREF _Toc422082169 \h </w:instrText>
         </w:r>
         <w:r>
           <w:rPr>
@@ -6216,7 +6472,7 @@
           <w:lang w:val="pt-BR" w:eastAsia="pt-BR"/>
         </w:rPr>
       </w:pPr>
-      <w:hyperlink w:anchor="_Toc422048097" w:history="1">
+      <w:hyperlink w:anchor="_Toc422082170" w:history="1">
         <w:r>
           <w:rPr>
             <w:rStyle w:val="Hyperlink"/>
@@ -6244,7 +6500,7 @@
             <w:noProof/>
             <w:webHidden/>
           </w:rPr>
-          <w:instrText xml:space="preserve"> PAGEREF _Toc422048097 \h </w:instrText>
+          <w:instrText xml:space="preserve"> PAGEREF _Toc422082170 \h </w:instrText>
         </w:r>
         <w:r>
           <w:rPr>
@@ -6303,7 +6559,7 @@
         </w:rPr>
         <w:br w:type="page"/>
       </w:r>
-      <w:bookmarkStart w:id="3" w:name="_Toc422048058"/>
+      <w:bookmarkStart w:id="3" w:name="_Toc422082128"/>
       <w:r>
         <w:rPr>
           <w:lang w:val="pt-BR"/>
@@ -7326,7 +7582,7 @@
         </w:rPr>
         <w:br w:type="page"/>
       </w:r>
-      <w:bookmarkStart w:id="4" w:name="_Toc422048059"/>
+      <w:bookmarkStart w:id="4" w:name="_Toc422082129"/>
       <w:r>
         <w:rPr>
           <w:lang w:val="pt-BR"/>
@@ -7375,7 +7631,7 @@
         </w:rPr>
         <w:br w:type="page"/>
       </w:r>
-      <w:bookmarkStart w:id="5" w:name="_Toc422048060"/>
+      <w:bookmarkStart w:id="5" w:name="_Toc422082130"/>
       <w:r>
         <w:lastRenderedPageBreak/>
         <w:t>LISTA DE ABREVIATURAS E SIGLAS</w:t>
@@ -7485,7 +7741,7 @@
         </w:numPr>
         <w:jc w:val="center"/>
       </w:pPr>
-      <w:bookmarkStart w:id="6" w:name="_Toc422048061"/>
+      <w:bookmarkStart w:id="6" w:name="_Toc422082131"/>
       <w:r>
         <w:lastRenderedPageBreak/>
         <w:t>INTRODUÇÃO</w:t>
@@ -7784,7 +8040,7 @@
         </w:numPr>
         <w:jc w:val="center"/>
       </w:pPr>
-      <w:bookmarkStart w:id="7" w:name="_Toc422048062"/>
+      <w:bookmarkStart w:id="7" w:name="_Toc422082132"/>
       <w:r>
         <w:lastRenderedPageBreak/>
         <w:t>DESCRIÇÃO DA EMPRESA</w:t>
@@ -7941,7 +8197,7 @@
         </w:rPr>
         <w:br w:type="page"/>
       </w:r>
-      <w:bookmarkStart w:id="9" w:name="_Toc422048063"/>
+      <w:bookmarkStart w:id="9" w:name="_Toc422082133"/>
       <w:r>
         <w:lastRenderedPageBreak/>
         <w:t>TRABALHOS/SISTEMAS SIMILARES</w:t>
@@ -7952,7 +8208,7 @@
       <w:pPr>
         <w:pStyle w:val="Seo2"/>
       </w:pPr>
-      <w:bookmarkStart w:id="10" w:name="_Toc422048064"/>
+      <w:bookmarkStart w:id="10" w:name="_Toc422082134"/>
       <w:r>
         <w:t>3.1. CoopeNet</w:t>
       </w:r>
@@ -8341,7 +8597,7 @@
       <w:pPr>
         <w:pStyle w:val="Seo2"/>
       </w:pPr>
-      <w:bookmarkStart w:id="13" w:name="_Toc422048065"/>
+      <w:bookmarkStart w:id="13" w:name="_Toc422082135"/>
       <w:r>
         <w:t>3.2. SIGCA</w:t>
       </w:r>
@@ -8628,7 +8884,7 @@
           <w:numId w:val="24"/>
         </w:numPr>
       </w:pPr>
-      <w:bookmarkStart w:id="15" w:name="_Toc422048066"/>
+      <w:bookmarkStart w:id="15" w:name="_Toc422082136"/>
       <w:r>
         <w:lastRenderedPageBreak/>
         <w:t>DOCUMENTO DE REQUISITOS</w:t>
@@ -8673,7 +8929,7 @@
           <w:numId w:val="24"/>
         </w:numPr>
       </w:pPr>
-      <w:bookmarkStart w:id="16" w:name="_Toc422048067"/>
+      <w:bookmarkStart w:id="16" w:name="_Toc422082137"/>
       <w:r>
         <w:t>REQUISITOS FUNCIONAIS</w:t>
       </w:r>
@@ -8683,7 +8939,7 @@
       <w:pPr>
         <w:pStyle w:val="Seo3"/>
       </w:pPr>
-      <w:bookmarkStart w:id="17" w:name="_Toc422048068"/>
+      <w:bookmarkStart w:id="17" w:name="_Toc422082138"/>
       <w:r>
         <w:rPr>
           <w:rStyle w:val="CorpodetextoChar"/>
@@ -8719,7 +8975,7 @@
       <w:pPr>
         <w:pStyle w:val="Seo3"/>
       </w:pPr>
-      <w:bookmarkStart w:id="18" w:name="_Toc422048069"/>
+      <w:bookmarkStart w:id="18" w:name="_Toc422082139"/>
       <w:r>
         <w:t>RF02- Gerenciar Cliente</w:t>
       </w:r>
@@ -8750,7 +9006,7 @@
           <w:b w:val="0"/>
         </w:rPr>
       </w:pPr>
-      <w:bookmarkStart w:id="19" w:name="_Toc422048070"/>
+      <w:bookmarkStart w:id="19" w:name="_Toc422082140"/>
       <w:r>
         <w:t>RF03- Gerenciar Atendimento do Pedido</w:t>
       </w:r>
@@ -8798,7 +9054,7 @@
           <w:b w:val="0"/>
         </w:rPr>
       </w:pPr>
-      <w:bookmarkStart w:id="20" w:name="_Toc422048071"/>
+      <w:bookmarkStart w:id="20" w:name="_Toc422082141"/>
       <w:r>
         <w:lastRenderedPageBreak/>
         <w:t>RF04- Gerenciar Produtor</w:t>
@@ -8837,7 +9093,7 @@
           <w:b w:val="0"/>
         </w:rPr>
       </w:pPr>
-      <w:bookmarkStart w:id="21" w:name="_Toc422048072"/>
+      <w:bookmarkStart w:id="21" w:name="_Toc422082142"/>
       <w:r>
         <w:t>RF05- Gerenciar Produtos</w:t>
       </w:r>
@@ -8901,7 +9157,7 @@
           <w:szCs w:val="26"/>
         </w:rPr>
       </w:pPr>
-      <w:bookmarkStart w:id="22" w:name="_Toc422048073"/>
+      <w:bookmarkStart w:id="22" w:name="_Toc422082143"/>
       <w:r>
         <w:rPr>
           <w:rStyle w:val="CorpodetextoChar"/>
@@ -9026,7 +9282,7 @@
           <w:numId w:val="24"/>
         </w:numPr>
       </w:pPr>
-      <w:bookmarkStart w:id="23" w:name="_Toc422048074"/>
+      <w:bookmarkStart w:id="23" w:name="_Toc422082144"/>
       <w:r>
         <w:lastRenderedPageBreak/>
         <w:t>REQUISITOS NÃO FUNCIONAIS</w:t>
@@ -9043,7 +9299,7 @@
           <w:szCs w:val="26"/>
         </w:rPr>
       </w:pPr>
-      <w:bookmarkStart w:id="24" w:name="_Toc422048075"/>
+      <w:bookmarkStart w:id="24" w:name="_Toc422082145"/>
       <w:r>
         <w:rPr>
           <w:rStyle w:val="CorpodetextoChar"/>
@@ -9084,7 +9340,7 @@
       <w:pPr>
         <w:pStyle w:val="Seo3"/>
       </w:pPr>
-      <w:bookmarkStart w:id="25" w:name="_Toc422048076"/>
+      <w:bookmarkStart w:id="25" w:name="_Toc422082146"/>
       <w:r>
         <w:t>RNF02- Manutenibilidade</w:t>
       </w:r>
@@ -9108,7 +9364,7 @@
       <w:pPr>
         <w:pStyle w:val="Seo3"/>
       </w:pPr>
-      <w:bookmarkStart w:id="26" w:name="_Toc422048077"/>
+      <w:bookmarkStart w:id="26" w:name="_Toc422082147"/>
       <w:r>
         <w:t>RNF03- Segurança</w:t>
       </w:r>
@@ -9137,19 +9393,19 @@
       <w:pPr>
         <w:pStyle w:val="Seo3"/>
       </w:pPr>
+      <w:bookmarkStart w:id="27" w:name="_Toc422082148"/>
       <w:r>
         <w:t>RNF04-</w:t>
       </w:r>
       <w:r>
         <w:t xml:space="preserve"> Qualidade</w:t>
       </w:r>
-    </w:p>
-    <w:p>
-      <w:pPr>
-        <w:pStyle w:val="Seo3"/>
-        <w:rPr>
-          <w:rFonts w:cs="Arial"/>
-          <w:b w:val="0"/>
+      <w:bookmarkEnd w:id="27"/>
+    </w:p>
+    <w:p>
+      <w:pPr>
+        <w:pStyle w:val="DescrioCasodeUso"/>
+        <w:rPr>
           <w:kern w:val="32"/>
           <w:sz w:val="32"/>
           <w:szCs w:val="32"/>
@@ -9158,20 +9414,53 @@
       <w:r>
         <w:tab/>
       </w:r>
-      <w:r>
-        <w:rPr>
-          <w:b w:val="0"/>
-        </w:rPr>
+      <w:bookmarkStart w:id="28" w:name="_Toc422082149"/>
+      <w:r>
         <w:t>A qualidade é uma definição de software indispensável, pois foca na eficácia e na eficiência que são pontos extremamente importantes no desenvolvimento</w:t>
       </w:r>
       <w:r>
-        <w:rPr>
-          <w:b w:val="0"/>
-        </w:rPr>
-        <w:t xml:space="preserve">. A eficácia trazendo o que o sistema vai ter que </w:t>
-      </w:r>
-      <w:bookmarkStart w:id="27" w:name="_GoBack"/>
-      <w:bookmarkEnd w:id="27"/>
+        <w:t>. A eficácia traze</w:t>
+      </w:r>
+      <w:r>
+        <w:t xml:space="preserve">ndo o que o sistema vai </w:t>
+      </w:r>
+      <w:proofErr w:type="gramStart"/>
+      <w:r>
+        <w:t>ter</w:t>
+      </w:r>
+      <w:proofErr w:type="gramEnd"/>
+      <w:r>
+        <w:t xml:space="preserve"> conter, ou seja com o levantamento de requisito pronto, tudo o que o projeto </w:t>
+      </w:r>
+      <w:proofErr w:type="spellStart"/>
+      <w:r>
+        <w:t>na</w:t>
+      </w:r>
+      <w:proofErr w:type="spellEnd"/>
+      <w:r>
+        <w:t xml:space="preserve"> pratica vai ter que fazer, eficiência foca comais na maneira de fazer ou seja tonar uma das tarefas que o projeto tem que fazer, o melhor possível.</w:t>
+      </w:r>
+      <w:bookmarkEnd w:id="28"/>
+    </w:p>
+    <w:p>
+      <w:pPr>
+        <w:spacing w:line="240" w:lineRule="auto"/>
+        <w:jc w:val="left"/>
+        <w:rPr>
+          <w:rFonts w:cs="Arial"/>
+          <w:b/>
+          <w:kern w:val="32"/>
+          <w:sz w:val="32"/>
+          <w:szCs w:val="32"/>
+          <w:lang w:val="pt-BR"/>
+        </w:rPr>
+      </w:pPr>
+      <w:r>
+        <w:rPr>
+          <w:lang w:val="pt-BR"/>
+        </w:rPr>
+        <w:br w:type="page"/>
+      </w:r>
     </w:p>
     <w:p>
       <w:pPr>
@@ -9184,14 +9473,15 @@
           <w:lang w:val="pt-BR"/>
         </w:rPr>
       </w:pPr>
-      <w:bookmarkStart w:id="28" w:name="_Toc422048078"/>
-      <w:r>
-        <w:rPr>
-          <w:lang w:val="pt-BR"/>
-        </w:rPr>
+      <w:bookmarkStart w:id="29" w:name="_Toc422082150"/>
+      <w:r>
+        <w:rPr>
+          <w:lang w:val="pt-BR"/>
+        </w:rPr>
+        <w:lastRenderedPageBreak/>
         <w:t>MODELAGEM DO SISTEMA</w:t>
       </w:r>
-      <w:bookmarkEnd w:id="28"/>
+      <w:bookmarkEnd w:id="29"/>
     </w:p>
     <w:p>
       <w:pPr>
@@ -9231,7 +9521,6 @@
           <w:sz w:val="20"/>
           <w:szCs w:val="20"/>
         </w:rPr>
-        <w:lastRenderedPageBreak/>
         <w:t>A técnico de modelagem é a primeira representação gráfica do sistema e são utilizados para os requisitos de sistema. Uma técnica amplamente utilizada é documentar a especificação do sistema como um conjunto de diagramas que expressam diversos aspectos do sistema (SOMMERVILLE, 2003).</w:t>
       </w:r>
     </w:p>
@@ -9370,12 +9659,12 @@
           <w:numId w:val="24"/>
         </w:numPr>
       </w:pPr>
-      <w:bookmarkStart w:id="29" w:name="_Toc422048079"/>
+      <w:bookmarkStart w:id="30" w:name="_Toc422082151"/>
       <w:r>
         <w:lastRenderedPageBreak/>
         <w:t>CASOS DE USO</w:t>
       </w:r>
-      <w:bookmarkEnd w:id="29"/>
+      <w:bookmarkEnd w:id="30"/>
       <w:r>
         <w:t xml:space="preserve"> </w:t>
       </w:r>
@@ -9481,7 +9770,7 @@
           <w:rStyle w:val="nfaseSutil"/>
         </w:rPr>
       </w:pPr>
-      <w:bookmarkStart w:id="30" w:name="_Toc421531431"/>
+      <w:bookmarkStart w:id="31" w:name="_Toc421531431"/>
       <w:r>
         <w:rPr>
           <w:rStyle w:val="nfaseSutil"/>
@@ -9525,7 +9814,7 @@
         </w:rPr>
         <w:t>. Casos de Uso</w:t>
       </w:r>
-      <w:bookmarkEnd w:id="30"/>
+      <w:bookmarkEnd w:id="31"/>
       <w:r>
         <w:rPr>
           <w:rStyle w:val="nfaseSutil"/>
@@ -9541,12 +9830,12 @@
           <w:numId w:val="24"/>
         </w:numPr>
       </w:pPr>
-      <w:bookmarkStart w:id="31" w:name="_Toc422048080"/>
+      <w:bookmarkStart w:id="32" w:name="_Toc422082152"/>
       <w:r>
         <w:lastRenderedPageBreak/>
         <w:t>DESCRIÇÃO DOS CASOS DE USO</w:t>
       </w:r>
-      <w:bookmarkEnd w:id="31"/>
+      <w:bookmarkEnd w:id="32"/>
     </w:p>
     <w:p>
       <w:pPr>
@@ -9643,11 +9932,11 @@
             <w:pPr>
               <w:pStyle w:val="Seo3"/>
             </w:pPr>
-            <w:bookmarkStart w:id="32" w:name="_Toc422048081"/>
+            <w:bookmarkStart w:id="33" w:name="_Toc422082153"/>
             <w:r>
               <w:t>Logar</w:t>
             </w:r>
-            <w:bookmarkEnd w:id="32"/>
+            <w:bookmarkEnd w:id="33"/>
           </w:p>
         </w:tc>
       </w:tr>
@@ -10155,7 +10444,7 @@
                 <w:rStyle w:val="nfaseSutil"/>
               </w:rPr>
             </w:pPr>
-            <w:bookmarkStart w:id="33" w:name="_Toc421531432"/>
+            <w:bookmarkStart w:id="34" w:name="_Toc421531432"/>
             <w:r>
               <w:rPr>
                 <w:rStyle w:val="nfaseSutil"/>
@@ -10199,7 +10488,7 @@
               </w:rPr>
               <w:t>. Caso de Uso - Logar</w:t>
             </w:r>
-            <w:bookmarkEnd w:id="33"/>
+            <w:bookmarkEnd w:id="34"/>
           </w:p>
         </w:tc>
       </w:tr>
@@ -10284,11 +10573,11 @@
             <w:pPr>
               <w:pStyle w:val="Seo3"/>
             </w:pPr>
-            <w:bookmarkStart w:id="34" w:name="_Toc422048082"/>
+            <w:bookmarkStart w:id="35" w:name="_Toc422082154"/>
             <w:r>
               <w:t>Gerenciar Login</w:t>
             </w:r>
-            <w:bookmarkEnd w:id="34"/>
+            <w:bookmarkEnd w:id="35"/>
           </w:p>
         </w:tc>
       </w:tr>
@@ -11468,6 +11757,7 @@
             <w:pPr>
               <w:pStyle w:val="DescrioCasodeUso"/>
               <w:keepNext/>
+              <w:jc w:val="center"/>
             </w:pPr>
             <w:r>
               <w:rPr>
@@ -11477,8 +11767,8 @@
               </w:rPr>
               <w:drawing>
                 <wp:inline distT="0" distB="0" distL="0" distR="0" wp14:anchorId="47B91954" wp14:editId="230D8CED">
-                  <wp:extent cx="5760720" cy="3087370"/>
-                  <wp:effectExtent l="0" t="0" r="0" b="0"/>
+                  <wp:extent cx="4645746" cy="2489817"/>
+                  <wp:effectExtent l="0" t="0" r="2540" b="6350"/>
                   <wp:docPr id="1" name="Imagem 1"/>
                   <wp:cNvGraphicFramePr>
                     <a:graphicFrameLocks xmlns:a="http://schemas.openxmlformats.org/drawingml/2006/main" noChangeAspect="1"/>
@@ -11505,7 +11795,7 @@
                         <pic:spPr>
                           <a:xfrm>
                             <a:off x="0" y="0"/>
-                            <a:ext cx="5760720" cy="3087370"/>
+                            <a:ext cx="4652149" cy="2493249"/>
                           </a:xfrm>
                           <a:prstGeom prst="rect">
                             <a:avLst/>
@@ -11526,7 +11816,7 @@
                 <w:rStyle w:val="nfaseSutil"/>
               </w:rPr>
             </w:pPr>
-            <w:bookmarkStart w:id="35" w:name="_Toc421531433"/>
+            <w:bookmarkStart w:id="36" w:name="_Toc421531433"/>
             <w:r>
               <w:rPr>
                 <w:rStyle w:val="nfaseSutil"/>
@@ -11570,7 +11860,7 @@
               </w:rPr>
               <w:t>. Caso de Uso - Gerenciar Login</w:t>
             </w:r>
-            <w:bookmarkEnd w:id="35"/>
+            <w:bookmarkEnd w:id="36"/>
           </w:p>
         </w:tc>
       </w:tr>
@@ -11654,14 +11944,14 @@
             <w:pPr>
               <w:pStyle w:val="Seo3"/>
             </w:pPr>
-            <w:bookmarkStart w:id="36" w:name="_Toc422048083"/>
+            <w:bookmarkStart w:id="37" w:name="_Toc422082155"/>
             <w:r>
               <w:t xml:space="preserve">Gerenciar </w:t>
             </w:r>
             <w:r>
               <w:t>Pedido</w:t>
             </w:r>
-            <w:bookmarkEnd w:id="36"/>
+            <w:bookmarkEnd w:id="37"/>
           </w:p>
         </w:tc>
       </w:tr>
@@ -12832,6 +13122,7 @@
             <w:pPr>
               <w:pStyle w:val="DescrioCasodeUso"/>
               <w:keepNext/>
+              <w:jc w:val="center"/>
             </w:pPr>
             <w:r>
               <w:rPr>
@@ -12841,8 +13132,8 @@
               </w:rPr>
               <w:drawing>
                 <wp:inline distT="0" distB="0" distL="0" distR="0" wp14:anchorId="59E418AB" wp14:editId="1E933748">
-                  <wp:extent cx="5705331" cy="3733800"/>
-                  <wp:effectExtent l="0" t="0" r="0" b="0"/>
+                  <wp:extent cx="4333875" cy="2700271"/>
+                  <wp:effectExtent l="0" t="0" r="0" b="5080"/>
                   <wp:docPr id="5" name="Imagem 5"/>
                   <wp:cNvGraphicFramePr>
                     <a:graphicFrameLocks xmlns:a="http://schemas.openxmlformats.org/drawingml/2006/main" noChangeAspect="1"/>
@@ -12869,7 +13160,7 @@
                         <pic:spPr>
                           <a:xfrm>
                             <a:off x="0" y="0"/>
-                            <a:ext cx="5705331" cy="3733800"/>
+                            <a:ext cx="4342745" cy="2705798"/>
                           </a:xfrm>
                           <a:prstGeom prst="rect">
                             <a:avLst/>
@@ -12890,7 +13181,7 @@
                 <w:rStyle w:val="nfaseSutil"/>
               </w:rPr>
             </w:pPr>
-            <w:bookmarkStart w:id="37" w:name="_Toc421531434"/>
+            <w:bookmarkStart w:id="38" w:name="_Toc421531434"/>
             <w:r>
               <w:rPr>
                 <w:rStyle w:val="nfaseSutil"/>
@@ -12934,7 +13225,7 @@
               </w:rPr>
               <w:t>. Caso de Uso - Gerenciar Pedido</w:t>
             </w:r>
-            <w:bookmarkEnd w:id="37"/>
+            <w:bookmarkEnd w:id="38"/>
           </w:p>
         </w:tc>
       </w:tr>
@@ -13027,19 +13318,19 @@
             <w:pPr>
               <w:pStyle w:val="Seo3"/>
             </w:pPr>
-            <w:bookmarkStart w:id="38" w:name="_Toc411358281"/>
-            <w:bookmarkStart w:id="39" w:name="_Toc422048084"/>
+            <w:bookmarkStart w:id="39" w:name="_Toc411358281"/>
+            <w:bookmarkStart w:id="40" w:name="_Toc422082156"/>
             <w:r>
               <w:t>G</w:t>
             </w:r>
             <w:r>
               <w:t xml:space="preserve">erenciar </w:t>
             </w:r>
-            <w:bookmarkEnd w:id="38"/>
+            <w:bookmarkEnd w:id="39"/>
             <w:r>
               <w:t>Preparação do Produto</w:t>
             </w:r>
-            <w:bookmarkEnd w:id="39"/>
+            <w:bookmarkEnd w:id="40"/>
           </w:p>
         </w:tc>
       </w:tr>
@@ -13146,6 +13437,7 @@
                 <w:rFonts w:cs="Arial"/>
                 <w:lang w:val="pt-BR"/>
               </w:rPr>
+              <w:lastRenderedPageBreak/>
               <w:t>Pré-</w:t>
             </w:r>
             <w:r>
@@ -13572,8 +13864,8 @@
               <w:lastRenderedPageBreak/>
               <w:drawing>
                 <wp:inline distT="0" distB="0" distL="0" distR="0" wp14:anchorId="10BC92DC" wp14:editId="2D5AC343">
-                  <wp:extent cx="5760720" cy="3000375"/>
-                  <wp:effectExtent l="0" t="0" r="0" b="9525"/>
+                  <wp:extent cx="4589145" cy="2390180"/>
+                  <wp:effectExtent l="0" t="0" r="1905" b="0"/>
                   <wp:docPr id="8" name="Imagem 8"/>
                   <wp:cNvGraphicFramePr>
                     <a:graphicFrameLocks xmlns:a="http://schemas.openxmlformats.org/drawingml/2006/main" noChangeAspect="1"/>
@@ -13600,7 +13892,7 @@
                         <pic:spPr>
                           <a:xfrm>
                             <a:off x="0" y="0"/>
-                            <a:ext cx="5760720" cy="3000375"/>
+                            <a:ext cx="4592710" cy="2392037"/>
                           </a:xfrm>
                           <a:prstGeom prst="rect">
                             <a:avLst/>
@@ -13621,7 +13913,7 @@
                 <w:rStyle w:val="nfaseSutil"/>
               </w:rPr>
             </w:pPr>
-            <w:bookmarkStart w:id="40" w:name="_Toc421531435"/>
+            <w:bookmarkStart w:id="41" w:name="_Toc421531435"/>
             <w:r>
               <w:rPr>
                 <w:rStyle w:val="nfaseSutil"/>
@@ -13665,7 +13957,7 @@
               </w:rPr>
               <w:t>. Caso de Uso - Gerenciar Preparação do Pedido</w:t>
             </w:r>
-            <w:bookmarkEnd w:id="40"/>
+            <w:bookmarkEnd w:id="41"/>
           </w:p>
         </w:tc>
       </w:tr>
@@ -13751,14 +14043,14 @@
             <w:pPr>
               <w:pStyle w:val="Seo3"/>
             </w:pPr>
-            <w:bookmarkStart w:id="41" w:name="_Toc422048085"/>
+            <w:bookmarkStart w:id="42" w:name="_Toc422082157"/>
             <w:r>
               <w:t>G</w:t>
             </w:r>
             <w:r>
               <w:t>erenciar Entrega do Pedido</w:t>
             </w:r>
-            <w:bookmarkEnd w:id="41"/>
+            <w:bookmarkEnd w:id="42"/>
           </w:p>
         </w:tc>
       </w:tr>
@@ -14102,7 +14394,6 @@
               </w:numPr>
             </w:pPr>
             <w:r>
-              <w:lastRenderedPageBreak/>
               <w:t>Ator Produtor: encaminhará o pedido ao endereço informado no cadastro do cliente, ou no endereço que informou no cadastro de pedido;</w:t>
             </w:r>
           </w:p>
@@ -14115,6 +14406,7 @@
               </w:numPr>
             </w:pPr>
             <w:r>
+              <w:lastRenderedPageBreak/>
               <w:t>Ator Cliente: efetuará o pagamento, ou assinará guia de controle;</w:t>
             </w:r>
           </w:p>
@@ -14711,8 +15003,8 @@
               </w:rPr>
               <w:drawing>
                 <wp:inline distT="0" distB="0" distL="0" distR="0" wp14:anchorId="0E01A3CE" wp14:editId="6FF5CDBB">
-                  <wp:extent cx="5760720" cy="3589020"/>
-                  <wp:effectExtent l="0" t="0" r="0" b="0"/>
+                  <wp:extent cx="4360108" cy="2716417"/>
+                  <wp:effectExtent l="0" t="0" r="2540" b="8255"/>
                   <wp:docPr id="3" name="Imagem 3"/>
                   <wp:cNvGraphicFramePr>
                     <a:graphicFrameLocks xmlns:a="http://schemas.openxmlformats.org/drawingml/2006/main" noChangeAspect="1"/>
@@ -14739,7 +15031,7 @@
                         <pic:spPr>
                           <a:xfrm>
                             <a:off x="0" y="0"/>
-                            <a:ext cx="5760720" cy="3589020"/>
+                            <a:ext cx="4367559" cy="2721059"/>
                           </a:xfrm>
                           <a:prstGeom prst="rect">
                             <a:avLst/>
@@ -14760,7 +15052,7 @@
                 <w:rStyle w:val="nfaseSutil"/>
               </w:rPr>
             </w:pPr>
-            <w:bookmarkStart w:id="42" w:name="_Toc421531436"/>
+            <w:bookmarkStart w:id="43" w:name="_Toc421531436"/>
             <w:r>
               <w:rPr>
                 <w:rStyle w:val="nfaseSutil"/>
@@ -14804,7 +15096,7 @@
               </w:rPr>
               <w:t>. Caso de Uso - Gerenciar Entregar do Pedido</w:t>
             </w:r>
-            <w:bookmarkEnd w:id="42"/>
+            <w:bookmarkEnd w:id="43"/>
           </w:p>
         </w:tc>
       </w:tr>
@@ -14914,11 +15206,11 @@
             <w:pPr>
               <w:pStyle w:val="NomeCasodeUso"/>
             </w:pPr>
-            <w:bookmarkStart w:id="43" w:name="_Toc422048086"/>
+            <w:bookmarkStart w:id="44" w:name="_Toc422082158"/>
             <w:r>
               <w:t>Realizar Pedido</w:t>
             </w:r>
-            <w:bookmarkEnd w:id="43"/>
+            <w:bookmarkEnd w:id="44"/>
           </w:p>
         </w:tc>
       </w:tr>
@@ -16078,12 +16370,12 @@
           <w:numId w:val="19"/>
         </w:numPr>
       </w:pPr>
-      <w:bookmarkStart w:id="44" w:name="_Toc422048087"/>
+      <w:bookmarkStart w:id="45" w:name="_Toc422082159"/>
       <w:r>
         <w:lastRenderedPageBreak/>
         <w:t>DIAGRAMA DE ATIVIDADE</w:t>
       </w:r>
-      <w:bookmarkEnd w:id="44"/>
+      <w:bookmarkEnd w:id="45"/>
     </w:p>
     <w:p>
       <w:pPr>
@@ -16120,11 +16412,11 @@
           <w:numId w:val="19"/>
         </w:numPr>
       </w:pPr>
-      <w:bookmarkStart w:id="45" w:name="_Toc422048088"/>
+      <w:bookmarkStart w:id="46" w:name="_Toc422082160"/>
       <w:r>
         <w:t>DIAGRAMA LOGIN</w:t>
       </w:r>
-      <w:bookmarkEnd w:id="45"/>
+      <w:bookmarkEnd w:id="46"/>
     </w:p>
     <w:p>
       <w:pPr>
@@ -16227,7 +16519,7 @@
           <w:rStyle w:val="nfaseSutil"/>
         </w:rPr>
       </w:pPr>
-      <w:bookmarkStart w:id="46" w:name="_Toc421531437"/>
+      <w:bookmarkStart w:id="47" w:name="_Toc421531437"/>
       <w:r>
         <w:rPr>
           <w:rStyle w:val="nfaseSutil"/>
@@ -16283,7 +16575,7 @@
         </w:rPr>
         <w:t>Login</w:t>
       </w:r>
-      <w:bookmarkEnd w:id="46"/>
+      <w:bookmarkEnd w:id="47"/>
     </w:p>
     <w:p>
       <w:pPr>
@@ -16302,11 +16594,11 @@
           <w:numId w:val="19"/>
         </w:numPr>
       </w:pPr>
-      <w:bookmarkStart w:id="47" w:name="_Toc422048089"/>
+      <w:bookmarkStart w:id="48" w:name="_Toc422082161"/>
       <w:r>
         <w:t>DIAGRAMA DE GERENCIAMENTO DE PEDIDO</w:t>
       </w:r>
-      <w:bookmarkEnd w:id="47"/>
+      <w:bookmarkEnd w:id="48"/>
     </w:p>
     <w:p>
       <w:pPr>
@@ -16376,6 +16668,7 @@
         <w:pStyle w:val="DescrioCasodeUso"/>
         <w:keepNext/>
       </w:pPr>
+      <w:bookmarkStart w:id="49" w:name="_GoBack"/>
       <w:r>
         <w:rPr>
           <w:noProof/>
@@ -16383,10 +16676,10 @@
         </w:rPr>
         <w:lastRenderedPageBreak/>
         <w:drawing>
-          <wp:inline distT="0" distB="0" distL="0" distR="0" wp14:anchorId="7ACA05FE" wp14:editId="3354E5AC">
+          <wp:inline distT="0" distB="0" distL="0" distR="0">
             <wp:extent cx="5760720" cy="7623810"/>
             <wp:effectExtent l="0" t="0" r="0" b="0"/>
-            <wp:docPr id="21" name="Imagem 21"/>
+            <wp:docPr id="4" name="Imagem 4"/>
             <wp:cNvGraphicFramePr>
               <a:graphicFrameLocks xmlns:a="http://schemas.openxmlformats.org/drawingml/2006/main" noChangeAspect="1"/>
             </wp:cNvGraphicFramePr>
@@ -16394,7 +16687,7 @@
               <a:graphicData uri="http://schemas.openxmlformats.org/drawingml/2006/picture">
                 <pic:pic xmlns:pic="http://schemas.openxmlformats.org/drawingml/2006/picture">
                   <pic:nvPicPr>
-                    <pic:cNvPr id="21" name="TCC - Diagrama de Atividade - Gerenciamento de Pedido.asta.jpg"/>
+                    <pic:cNvPr id="4" name="TCC - Diagrama de Atividade - Gerenciamento de Pedido.asta.jpg"/>
                     <pic:cNvPicPr/>
                   </pic:nvPicPr>
                   <pic:blipFill>
@@ -16424,6 +16717,7 @@
           </wp:inline>
         </w:drawing>
       </w:r>
+      <w:bookmarkEnd w:id="49"/>
     </w:p>
     <w:p>
       <w:pPr>
@@ -16433,32 +16727,28 @@
           <w:rStyle w:val="nfaseSutil"/>
         </w:rPr>
       </w:pPr>
-      <w:bookmarkStart w:id="48" w:name="_Toc421531438"/>
+      <w:bookmarkStart w:id="50" w:name="_Toc421531438"/>
       <w:r>
         <w:rPr>
           <w:rStyle w:val="nfaseSutil"/>
-          <w:highlight w:val="yellow"/>
         </w:rPr>
         <w:t xml:space="preserve">Figura </w:t>
       </w:r>
       <w:r>
         <w:rPr>
           <w:rStyle w:val="nfaseSutil"/>
-          <w:highlight w:val="yellow"/>
         </w:rPr>
         <w:fldChar w:fldCharType="begin"/>
       </w:r>
       <w:r>
         <w:rPr>
           <w:rStyle w:val="nfaseSutil"/>
-          <w:highlight w:val="yellow"/>
         </w:rPr>
         <w:instrText xml:space="preserve"> SEQ Figura \* ARABIC </w:instrText>
       </w:r>
       <w:r>
         <w:rPr>
           <w:rStyle w:val="nfaseSutil"/>
-          <w:highlight w:val="yellow"/>
         </w:rPr>
         <w:fldChar w:fldCharType="separate"/>
       </w:r>
@@ -16466,25 +16756,22 @@
         <w:rPr>
           <w:rStyle w:val="nfaseSutil"/>
           <w:noProof/>
-          <w:highlight w:val="yellow"/>
         </w:rPr>
         <w:t>12</w:t>
       </w:r>
       <w:r>
         <w:rPr>
           <w:rStyle w:val="nfaseSutil"/>
-          <w:highlight w:val="yellow"/>
         </w:rPr>
         <w:fldChar w:fldCharType="end"/>
       </w:r>
       <w:r>
         <w:rPr>
           <w:rStyle w:val="nfaseSutil"/>
-          <w:highlight w:val="yellow"/>
         </w:rPr>
         <w:t>. Diagrama de Atividade – Gerenciar Pedido</w:t>
       </w:r>
-      <w:bookmarkEnd w:id="48"/>
+      <w:bookmarkEnd w:id="50"/>
     </w:p>
     <w:p>
       <w:pPr>
@@ -16516,29 +16803,21 @@
     </w:p>
     <w:p>
       <w:pPr>
-        <w:pStyle w:val="Legenda"/>
+        <w:pStyle w:val="Seo2"/>
         <w:numPr>
           <w:ilvl w:val="1"/>
           <w:numId w:val="19"/>
         </w:numPr>
         <w:rPr>
-          <w:b w:val="0"/>
-          <w:iCs/>
           <w:color w:val="404040" w:themeColor="text1" w:themeTint="BF"/>
-          <w:sz w:val="32"/>
-          <w:szCs w:val="32"/>
-        </w:rPr>
-      </w:pPr>
-      <w:r>
-        <w:rPr>
-          <w:iCs/>
-          <w:color w:val="auto"/>
-          <w:sz w:val="32"/>
-          <w:szCs w:val="32"/>
-        </w:rPr>
+        </w:rPr>
+      </w:pPr>
+      <w:bookmarkStart w:id="51" w:name="_Toc422082162"/>
+      <w:r>
         <w:lastRenderedPageBreak/>
         <w:t>DIAGRAMA DE PACOTE</w:t>
       </w:r>
+      <w:bookmarkEnd w:id="51"/>
     </w:p>
     <w:p>
       <w:pPr>
@@ -16610,7 +16889,7 @@
           <w:szCs w:val="32"/>
         </w:rPr>
       </w:pPr>
-      <w:bookmarkStart w:id="49" w:name="_Toc421531439"/>
+      <w:bookmarkStart w:id="52" w:name="_Toc421531439"/>
       <w:r>
         <w:rPr>
           <w:color w:val="auto"/>
@@ -16654,7 +16933,7 @@
         </w:rPr>
         <w:t>.Diagrama de Pacote</w:t>
       </w:r>
-      <w:bookmarkEnd w:id="49"/>
+      <w:bookmarkEnd w:id="52"/>
     </w:p>
     <w:p>
       <w:pPr>
@@ -16678,24 +16957,18 @@
     </w:p>
     <w:p>
       <w:pPr>
-        <w:pStyle w:val="Seo1"/>
+        <w:pStyle w:val="Seo2"/>
         <w:numPr>
           <w:ilvl w:val="1"/>
           <w:numId w:val="19"/>
         </w:numPr>
-        <w:rPr>
-          <w:lang w:val="pt-BR"/>
-        </w:rPr>
-      </w:pPr>
-      <w:bookmarkStart w:id="50" w:name="_Toc422048090"/>
-      <w:r>
-        <w:rPr>
-          <w:lang w:val="pt-BR"/>
-        </w:rPr>
+      </w:pPr>
+      <w:bookmarkStart w:id="53" w:name="_Toc422082163"/>
+      <w:r>
         <w:lastRenderedPageBreak/>
         <w:t>DIAGRAMA DE CLASSE</w:t>
       </w:r>
-      <w:bookmarkEnd w:id="50"/>
+      <w:bookmarkEnd w:id="53"/>
     </w:p>
     <w:p>
       <w:pPr>
@@ -16789,7 +17062,7 @@
           <w:lang w:val="pt-BR"/>
         </w:rPr>
       </w:pPr>
-      <w:bookmarkStart w:id="51" w:name="_Toc422048091"/>
+      <w:bookmarkStart w:id="54" w:name="_Toc422082164"/>
       <w:r>
         <w:rPr>
           <w:lang w:val="pt-BR"/>
@@ -16797,7 +17070,7 @@
         <w:lastRenderedPageBreak/>
         <w:t>CRONOGRAMA</w:t>
       </w:r>
-      <w:bookmarkEnd w:id="51"/>
+      <w:bookmarkEnd w:id="54"/>
     </w:p>
     <w:p>
       <w:pPr>
@@ -16826,7 +17099,7 @@
         </w:rPr>
         <w:br w:type="page"/>
       </w:r>
-      <w:bookmarkStart w:id="52" w:name="_Toc422048092"/>
+      <w:bookmarkStart w:id="55" w:name="_Toc422082165"/>
       <w:r>
         <w:rPr>
           <w:rStyle w:val="Ttulo1Char"/>
@@ -16842,7 +17115,7 @@
         </w:rPr>
         <w:t>ões Finais</w:t>
       </w:r>
-      <w:bookmarkEnd w:id="52"/>
+      <w:bookmarkEnd w:id="55"/>
     </w:p>
     <w:p>
       <w:pPr>
@@ -16969,7 +17242,7 @@
           <w:highlight w:val="yellow"/>
         </w:rPr>
       </w:pPr>
-      <w:bookmarkStart w:id="53" w:name="_Toc422048093"/>
+      <w:bookmarkStart w:id="56" w:name="_Toc422082166"/>
       <w:r>
         <w:rPr>
           <w:rStyle w:val="Ttulo1Char"/>
@@ -16979,7 +17252,7 @@
         <w:lastRenderedPageBreak/>
         <w:t>GLOSSÁRIO</w:t>
       </w:r>
-      <w:bookmarkEnd w:id="53"/>
+      <w:bookmarkEnd w:id="56"/>
     </w:p>
     <w:p>
       <w:pPr>
@@ -17012,7 +17285,7 @@
         </w:rPr>
         <w:br w:type="page"/>
       </w:r>
-      <w:bookmarkStart w:id="54" w:name="_Toc422048094"/>
+      <w:bookmarkStart w:id="57" w:name="_Toc422082167"/>
       <w:r>
         <w:rPr>
           <w:rStyle w:val="Ttulo1Char"/>
@@ -17030,7 +17303,7 @@
         </w:rPr>
         <w:t>.</w:t>
       </w:r>
-      <w:bookmarkEnd w:id="54"/>
+      <w:bookmarkEnd w:id="57"/>
     </w:p>
     <w:p>
       <w:pPr>
@@ -17112,7 +17385,7 @@
           <w:b/>
         </w:rPr>
       </w:pPr>
-      <w:bookmarkStart w:id="55" w:name="_Toc422048095"/>
+      <w:bookmarkStart w:id="58" w:name="_Toc422082168"/>
       <w:r>
         <w:rPr>
           <w:rStyle w:val="Ttulo1Char"/>
@@ -17121,7 +17394,7 @@
         <w:lastRenderedPageBreak/>
         <w:t>APÊNDICE A – DIAGRAMA DE CLASSES</w:t>
       </w:r>
-      <w:bookmarkEnd w:id="55"/>
+      <w:bookmarkEnd w:id="58"/>
     </w:p>
     <w:p>
       <w:pPr>
@@ -17481,7 +17754,7 @@
           <w:b/>
         </w:rPr>
       </w:pPr>
-      <w:bookmarkStart w:id="56" w:name="_Toc422048096"/>
+      <w:bookmarkStart w:id="59" w:name="_Toc422082169"/>
       <w:r>
         <w:rPr>
           <w:rStyle w:val="Ttulo1Char"/>
@@ -17489,7 +17762,7 @@
         </w:rPr>
         <w:t>APÊNDICE B – DER – DIAGRAMA DE ENTIDADE E RELACIONAMENTO</w:t>
       </w:r>
-      <w:bookmarkEnd w:id="56"/>
+      <w:bookmarkEnd w:id="59"/>
     </w:p>
     <w:p>
       <w:pPr>
@@ -17603,7 +17876,7 @@
           <w:lang w:val="pt-BR"/>
         </w:rPr>
       </w:pPr>
-      <w:bookmarkStart w:id="57" w:name="_Toc422048097"/>
+      <w:bookmarkStart w:id="60" w:name="_Toc422082170"/>
       <w:r>
         <w:rPr>
           <w:rStyle w:val="Ttulo1Char"/>
@@ -17613,7 +17886,7 @@
         <w:lastRenderedPageBreak/>
         <w:t>APÊNDICE B</w:t>
       </w:r>
-      <w:bookmarkEnd w:id="57"/>
+      <w:bookmarkEnd w:id="60"/>
       <w:r>
         <w:rPr>
           <w:rStyle w:val="Ttulo1Char"/>
@@ -17761,7 +18034,7 @@
         <w:noProof/>
         <w:lang w:val="pt-BR"/>
       </w:rPr>
-      <w:t>30</w:t>
+      <w:t>43</w:t>
     </w:r>
     <w:r>
       <w:fldChar w:fldCharType="end"/>
@@ -21426,7 +21699,7 @@
   <w:abstractNum w:abstractNumId="35" w15:restartNumberingAfterBreak="0">
     <w:nsid w:val="57E83AEC"/>
     <w:multiLevelType w:val="multilevel"/>
-    <w:tmpl w:val="A3BE4B34"/>
+    <w:tmpl w:val="413CEC16"/>
     <w:lvl w:ilvl="0">
       <w:start w:val="5"/>
       <w:numFmt w:val="decimal"/>
@@ -21449,7 +21722,7 @@
       </w:pPr>
       <w:rPr>
         <w:rFonts w:ascii="Arial" w:hAnsi="Arial" w:cs="Arial" w:hint="default"/>
-        <w:b w:val="0"/>
+        <w:b/>
         <w:color w:val="auto"/>
       </w:rPr>
     </w:lvl>
@@ -21463,7 +21736,7 @@
       </w:pPr>
       <w:rPr>
         <w:rFonts w:hint="default"/>
-        <w:b w:val="0"/>
+        <w:b/>
       </w:rPr>
     </w:lvl>
     <w:lvl w:ilvl="3">
@@ -23219,7 +23492,6 @@
   <w:style w:type="character" w:default="1" w:styleId="Fontepargpadro">
     <w:name w:val="Default Paragraph Font"/>
     <w:uiPriority w:val="1"/>
-    <w:semiHidden/>
     <w:unhideWhenUsed/>
   </w:style>
   <w:style w:type="table" w:default="1" w:styleId="Tabelanormal">
@@ -24226,7 +24498,7 @@
 </file>
 
 <file path=customXml/itemProps1.xml><?xml version="1.0" encoding="utf-8"?>
-<ds:datastoreItem xmlns:ds="http://schemas.openxmlformats.org/officeDocument/2006/customXml" ds:itemID="{34282870-8FFF-498E-A5A5-61E0E30E0E26}">
+<ds:datastoreItem xmlns:ds="http://schemas.openxmlformats.org/officeDocument/2006/customXml" ds:itemID="{0ACE438A-BAE9-4973-9CC4-33B8D0843D0B}">
   <ds:schemaRefs>
     <ds:schemaRef ds:uri="http://schemas.openxmlformats.org/officeDocument/2006/bibliography"/>
   </ds:schemaRefs>

</xml_diff>

<commit_message>
Inserção dos diagramas de estado pedido cliente/produtor e pedido cliente/site
</commit_message>
<xml_diff>
--- a/TCC/Trabalho de Conclusão de Curso - Douglas Álex Américo 4.docx
+++ b/TCC/Trabalho de Conclusão de Curso - Douglas Álex Américo 4.docx
@@ -135,7 +135,7 @@
           </mc:Choice>
           <mc:Fallback>
             <w:pict>
-              <v:group w14:anchorId="42264016" id="Group 2" o:spid="_x0000_s1026" style="position:absolute;margin-left:-.15pt;margin-top:-4.9pt;width:450pt;height:83.8pt;z-index:251659776" coordorigin="1701,1600" coordsize="9000,1676" o:gfxdata="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">
+              <v:group w14:anchorId="2C7D195D" id="Group 2" o:spid="_x0000_s1026" style="position:absolute;margin-left:-.15pt;margin-top:-4.9pt;width:450pt;height:83.8pt;z-index:251659776" coordorigin="1701,1600" coordsize="9000,1676" o:gfxdata="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">
                 <v:shapetype id="_x0000_t75" coordsize="21600,21600" o:spt="75" o:preferrelative="t" path="m@4@5l@4@11@9@11@9@5xe" filled="f" stroked="f">
                   <v:stroke joinstyle="miter"/>
                   <v:formulas>
@@ -9424,21 +9424,17 @@
       <w:r>
         <w:t xml:space="preserve">ndo o que o sistema vai </w:t>
       </w:r>
-      <w:proofErr w:type="gramStart"/>
-      <w:r>
-        <w:t>ter</w:t>
-      </w:r>
-      <w:proofErr w:type="gramEnd"/>
-      <w:r>
-        <w:t xml:space="preserve"> conter, ou seja com o levantamento de requisito pronto, tudo o que o projeto </w:t>
-      </w:r>
-      <w:proofErr w:type="spellStart"/>
-      <w:r>
-        <w:t>na</w:t>
-      </w:r>
-      <w:proofErr w:type="spellEnd"/>
-      <w:r>
-        <w:t xml:space="preserve"> pratica vai ter que fazer, eficiência foca comais na maneira de fazer ou seja tonar uma das tarefas que o projeto tem que fazer, o melhor possível.</w:t>
+      <w:r>
+        <w:t>ter de</w:t>
+      </w:r>
+      <w:r>
+        <w:t xml:space="preserve"> conter, </w:t>
+      </w:r>
+      <w:r>
+        <w:t>ou seja,</w:t>
+      </w:r>
+      <w:r>
+        <w:t xml:space="preserve"> com o levantamento de requisito pronto, tudo o que o projeto na pratica vai ter que fazer, eficiência foca comais na maneira de fazer ou seja tonar uma das tarefas que o projeto tem que fazer, o melhor possível.</w:t>
       </w:r>
       <w:bookmarkEnd w:id="28"/>
     </w:p>
@@ -16668,7 +16664,6 @@
         <w:pStyle w:val="DescrioCasodeUso"/>
         <w:keepNext/>
       </w:pPr>
-      <w:bookmarkStart w:id="49" w:name="_GoBack"/>
       <w:r>
         <w:rPr>
           <w:noProof/>
@@ -16717,7 +16712,6 @@
           </wp:inline>
         </w:drawing>
       </w:r>
-      <w:bookmarkEnd w:id="49"/>
     </w:p>
     <w:p>
       <w:pPr>
@@ -16727,7 +16721,7 @@
           <w:rStyle w:val="nfaseSutil"/>
         </w:rPr>
       </w:pPr>
-      <w:bookmarkStart w:id="50" w:name="_Toc421531438"/>
+      <w:bookmarkStart w:id="49" w:name="_Toc421531438"/>
       <w:r>
         <w:rPr>
           <w:rStyle w:val="nfaseSutil"/>
@@ -16771,7 +16765,7 @@
         </w:rPr>
         <w:t>. Diagrama de Atividade – Gerenciar Pedido</w:t>
       </w:r>
-      <w:bookmarkEnd w:id="50"/>
+      <w:bookmarkEnd w:id="49"/>
     </w:p>
     <w:p>
       <w:pPr>
@@ -16812,12 +16806,12 @@
           <w:color w:val="404040" w:themeColor="text1" w:themeTint="BF"/>
         </w:rPr>
       </w:pPr>
-      <w:bookmarkStart w:id="51" w:name="_Toc422082162"/>
+      <w:bookmarkStart w:id="50" w:name="_Toc422082162"/>
       <w:r>
         <w:lastRenderedPageBreak/>
         <w:t>DIAGRAMA DE PACOTE</w:t>
       </w:r>
-      <w:bookmarkEnd w:id="51"/>
+      <w:bookmarkEnd w:id="50"/>
     </w:p>
     <w:p>
       <w:pPr>
@@ -16889,7 +16883,7 @@
           <w:szCs w:val="32"/>
         </w:rPr>
       </w:pPr>
-      <w:bookmarkStart w:id="52" w:name="_Toc421531439"/>
+      <w:bookmarkStart w:id="51" w:name="_Toc421531439"/>
       <w:r>
         <w:rPr>
           <w:color w:val="auto"/>
@@ -16933,7 +16927,7 @@
         </w:rPr>
         <w:t>.Diagrama de Pacote</w:t>
       </w:r>
-      <w:bookmarkEnd w:id="52"/>
+      <w:bookmarkEnd w:id="51"/>
     </w:p>
     <w:p>
       <w:pPr>
@@ -16963,12 +16957,12 @@
           <w:numId w:val="19"/>
         </w:numPr>
       </w:pPr>
-      <w:bookmarkStart w:id="53" w:name="_Toc422082163"/>
+      <w:bookmarkStart w:id="52" w:name="_Toc422082163"/>
       <w:r>
         <w:lastRenderedPageBreak/>
         <w:t>DIAGRAMA DE CLASSE</w:t>
       </w:r>
-      <w:bookmarkEnd w:id="53"/>
+      <w:bookmarkEnd w:id="52"/>
     </w:p>
     <w:p>
       <w:pPr>
@@ -17036,6 +17030,401 @@
         <w:spacing w:line="240" w:lineRule="auto"/>
         <w:jc w:val="left"/>
         <w:rPr>
+          <w:lang w:val="pt-BR"/>
+        </w:rPr>
+      </w:pPr>
+    </w:p>
+    <w:p>
+      <w:pPr>
+        <w:pStyle w:val="Seo2"/>
+        <w:numPr>
+          <w:ilvl w:val="1"/>
+          <w:numId w:val="19"/>
+        </w:numPr>
+      </w:pPr>
+      <w:r>
+        <w:t>DIAGRAMA DE ESTADO</w:t>
+      </w:r>
+    </w:p>
+    <w:p>
+      <w:pPr>
+        <w:pStyle w:val="Seo2"/>
+        <w:ind w:firstLine="425"/>
+        <w:rPr>
+          <w:b w:val="0"/>
+          <w:i w:val="0"/>
+          <w:sz w:val="24"/>
+          <w:szCs w:val="24"/>
+        </w:rPr>
+      </w:pPr>
+      <w:r>
+        <w:rPr>
+          <w:b w:val="0"/>
+          <w:i w:val="0"/>
+          <w:sz w:val="24"/>
+          <w:szCs w:val="24"/>
+        </w:rPr>
+        <w:t>Diagrama de estado é usado no processo de preparação de sistemas observar e planejar a transição de estado que um objeto pode ter durante a execução do projeto.</w:t>
+      </w:r>
+    </w:p>
+    <w:p>
+      <w:pPr>
+        <w:pStyle w:val="Seo3"/>
+        <w:numPr>
+          <w:ilvl w:val="2"/>
+          <w:numId w:val="19"/>
+        </w:numPr>
+      </w:pPr>
+      <w:r>
+        <w:t>LOGIN</w:t>
+      </w:r>
+    </w:p>
+    <w:p>
+      <w:pPr>
+        <w:pStyle w:val="Seo3"/>
+        <w:ind w:firstLine="708"/>
+        <w:rPr>
+          <w:b w:val="0"/>
+        </w:rPr>
+      </w:pPr>
+      <w:r>
+        <w:rPr>
+          <w:b w:val="0"/>
+        </w:rPr>
+        <w:t xml:space="preserve">Diagrama de estado de login, onde o objeto pessoa, que armazena o login, senha e tipo de usuário e implantado, assim com a confirmação do </w:t>
+      </w:r>
+      <w:r>
+        <w:rPr>
+          <w:b w:val="0"/>
+        </w:rPr>
+        <w:lastRenderedPageBreak/>
+        <w:t>usuário com o cadastro, o sistema valida as informações buscando na base de dados se estão corretas e retorna com a tela principal do sistema.</w:t>
+      </w:r>
+    </w:p>
+    <w:p>
+      <w:pPr>
+        <w:pStyle w:val="Seo3"/>
+      </w:pPr>
+      <w:r>
+        <w:rPr>
+          <w:noProof/>
+          <w:lang w:eastAsia="pt-BR"/>
+        </w:rPr>
+        <w:drawing>
+          <wp:inline distT="0" distB="0" distL="0" distR="0" wp14:anchorId="241B4267" wp14:editId="44CF3CBD">
+            <wp:extent cx="5760720" cy="4853305"/>
+            <wp:effectExtent l="0" t="0" r="0" b="4445"/>
+            <wp:docPr id="9" name="Imagem 9"/>
+            <wp:cNvGraphicFramePr>
+              <a:graphicFrameLocks xmlns:a="http://schemas.openxmlformats.org/drawingml/2006/main" noChangeAspect="1"/>
+            </wp:cNvGraphicFramePr>
+            <a:graphic xmlns:a="http://schemas.openxmlformats.org/drawingml/2006/main">
+              <a:graphicData uri="http://schemas.openxmlformats.org/drawingml/2006/picture">
+                <pic:pic xmlns:pic="http://schemas.openxmlformats.org/drawingml/2006/picture">
+                  <pic:nvPicPr>
+                    <pic:cNvPr id="9" name="Diagrama de Estado - Login.asta.jpg"/>
+                    <pic:cNvPicPr/>
+                  </pic:nvPicPr>
+                  <pic:blipFill>
+                    <a:blip r:embed="rId26" cstate="print">
+                      <a:extLst>
+                        <a:ext uri="{28A0092B-C50C-407E-A947-70E740481C1C}">
+                          <a14:useLocalDpi xmlns:a14="http://schemas.microsoft.com/office/drawing/2010/main" val="0"/>
+                        </a:ext>
+                      </a:extLst>
+                    </a:blip>
+                    <a:stretch>
+                      <a:fillRect/>
+                    </a:stretch>
+                  </pic:blipFill>
+                  <pic:spPr>
+                    <a:xfrm>
+                      <a:off x="0" y="0"/>
+                      <a:ext cx="5760720" cy="4853305"/>
+                    </a:xfrm>
+                    <a:prstGeom prst="rect">
+                      <a:avLst/>
+                    </a:prstGeom>
+                  </pic:spPr>
+                </pic:pic>
+              </a:graphicData>
+            </a:graphic>
+          </wp:inline>
+        </w:drawing>
+      </w:r>
+    </w:p>
+    <w:p>
+      <w:pPr>
+        <w:pStyle w:val="Legenda"/>
+        <w:jc w:val="center"/>
+        <w:rPr>
+          <w:color w:val="auto"/>
+        </w:rPr>
+      </w:pPr>
+      <w:r>
+        <w:rPr>
+          <w:color w:val="auto"/>
+        </w:rPr>
+        <w:t xml:space="preserve">Figura </w:t>
+      </w:r>
+      <w:r>
+        <w:rPr>
+          <w:color w:val="auto"/>
+        </w:rPr>
+        <w:fldChar w:fldCharType="begin"/>
+      </w:r>
+      <w:r>
+        <w:rPr>
+          <w:color w:val="auto"/>
+        </w:rPr>
+        <w:instrText xml:space="preserve"> SEQ Figura \* ARABIC </w:instrText>
+      </w:r>
+      <w:r>
+        <w:rPr>
+          <w:color w:val="auto"/>
+        </w:rPr>
+        <w:fldChar w:fldCharType="separate"/>
+      </w:r>
+      <w:r>
+        <w:rPr>
+          <w:noProof/>
+          <w:color w:val="auto"/>
+        </w:rPr>
+        <w:t>14</w:t>
+      </w:r>
+      <w:r>
+        <w:rPr>
+          <w:color w:val="auto"/>
+        </w:rPr>
+        <w:fldChar w:fldCharType="end"/>
+      </w:r>
+      <w:r>
+        <w:rPr>
+          <w:color w:val="auto"/>
+        </w:rPr>
+        <w:t xml:space="preserve">. Diagram de Estado </w:t>
+      </w:r>
+      <w:r>
+        <w:rPr>
+          <w:color w:val="auto"/>
+        </w:rPr>
+        <w:t>–</w:t>
+      </w:r>
+      <w:r>
+        <w:rPr>
+          <w:color w:val="auto"/>
+        </w:rPr>
+        <w:t xml:space="preserve"> Login</w:t>
+      </w:r>
+    </w:p>
+    <w:p>
+      <w:pPr>
+        <w:pStyle w:val="Legenda"/>
+        <w:rPr>
+          <w:color w:val="auto"/>
+        </w:rPr>
+      </w:pPr>
+    </w:p>
+    <w:p>
+      <w:pPr>
+        <w:pStyle w:val="Seo3"/>
+        <w:numPr>
+          <w:ilvl w:val="2"/>
+          <w:numId w:val="19"/>
+        </w:numPr>
+      </w:pPr>
+      <w:r>
+        <w:t>PEDIDO CLIENTE/SITE</w:t>
+      </w:r>
+    </w:p>
+    <w:p>
+      <w:pPr>
+        <w:pStyle w:val="DescrioCasodeUso"/>
+        <w:ind w:firstLine="708"/>
+      </w:pPr>
+      <w:r>
+        <w:t xml:space="preserve">Diagrama de estado cliente/site, onde o pedido chega através do WebSite, e é avaliado totalmente pelo sistema, onde o mesmo </w:t>
+      </w:r>
+      <w:r>
+        <w:t>irá</w:t>
+      </w:r>
+      <w:r>
+        <w:t xml:space="preserve"> aguardar as informações de produtos, enviar, e depois avaliar as informações visando, as respostas dos produtores que mais atendem o pedido e as que forem mais rápidas, assim poderá selecionar quais produtores atenderão ao mesmo, caso o pedido não seja totalmente atendido o sistema aguardara mais 6 horas para as informações dos </w:t>
+      </w:r>
+      <w:r>
+        <w:lastRenderedPageBreak/>
+        <w:t>produtores e tomara a decisão de fecha o pedido caso o mesmo seja totalmente atendido, se enviar uma solicitação de subtotal, ou cancelar o pedido totalmente.</w:t>
+      </w:r>
+    </w:p>
+    <w:p>
+      <w:pPr>
+        <w:pStyle w:val="DescrioCasodeUso"/>
+        <w:ind w:firstLine="708"/>
+      </w:pPr>
+    </w:p>
+    <w:p>
+      <w:pPr>
+        <w:pStyle w:val="DescrioCasodeUso"/>
+      </w:pPr>
+      <w:r>
+        <w:rPr>
+          <w:noProof/>
+          <w:lang w:eastAsia="pt-BR"/>
+        </w:rPr>
+        <w:drawing>
+          <wp:inline distT="0" distB="0" distL="0" distR="0">
+            <wp:extent cx="5366324" cy="6696075"/>
+            <wp:effectExtent l="0" t="0" r="6350" b="0"/>
+            <wp:docPr id="10" name="Imagem 10"/>
+            <wp:cNvGraphicFramePr>
+              <a:graphicFrameLocks xmlns:a="http://schemas.openxmlformats.org/drawingml/2006/main" noChangeAspect="1"/>
+            </wp:cNvGraphicFramePr>
+            <a:graphic xmlns:a="http://schemas.openxmlformats.org/drawingml/2006/main">
+              <a:graphicData uri="http://schemas.openxmlformats.org/drawingml/2006/picture">
+                <pic:pic xmlns:pic="http://schemas.openxmlformats.org/drawingml/2006/picture">
+                  <pic:nvPicPr>
+                    <pic:cNvPr id="10" name="Diagrama de Estado - Pedido Cliente-Site.asta.jpg"/>
+                    <pic:cNvPicPr/>
+                  </pic:nvPicPr>
+                  <pic:blipFill>
+                    <a:blip r:embed="rId27">
+                      <a:extLst>
+                        <a:ext uri="{28A0092B-C50C-407E-A947-70E740481C1C}">
+                          <a14:useLocalDpi xmlns:a14="http://schemas.microsoft.com/office/drawing/2010/main" val="0"/>
+                        </a:ext>
+                      </a:extLst>
+                    </a:blip>
+                    <a:stretch>
+                      <a:fillRect/>
+                    </a:stretch>
+                  </pic:blipFill>
+                  <pic:spPr>
+                    <a:xfrm>
+                      <a:off x="0" y="0"/>
+                      <a:ext cx="5367589" cy="6697654"/>
+                    </a:xfrm>
+                    <a:prstGeom prst="rect">
+                      <a:avLst/>
+                    </a:prstGeom>
+                  </pic:spPr>
+                </pic:pic>
+              </a:graphicData>
+            </a:graphic>
+          </wp:inline>
+        </w:drawing>
+      </w:r>
+    </w:p>
+    <w:p>
+      <w:pPr>
+        <w:pStyle w:val="Seo3"/>
+        <w:numPr>
+          <w:ilvl w:val="2"/>
+          <w:numId w:val="19"/>
+        </w:numPr>
+      </w:pPr>
+      <w:r>
+        <w:t>PEDIDO CLIENTE/PRODUTOR</w:t>
+      </w:r>
+    </w:p>
+    <w:p>
+      <w:pPr>
+        <w:pStyle w:val="DescrioCasodeUso"/>
+        <w:ind w:firstLine="708"/>
+      </w:pPr>
+      <w:r>
+        <w:t>Diagrama de estado cliente/produtor</w:t>
+      </w:r>
+      <w:r>
+        <w:t>, onde o</w:t>
+      </w:r>
+      <w:r>
+        <w:t xml:space="preserve"> pedido chega através do contato entre o cliente e o produtor</w:t>
+      </w:r>
+      <w:r>
+        <w:t xml:space="preserve">, e é </w:t>
+      </w:r>
+      <w:r>
+        <w:t xml:space="preserve">avaliado primeiramente pelo produtor depois </w:t>
+      </w:r>
+      <w:r>
+        <w:lastRenderedPageBreak/>
+        <w:t>repassado ao sistema</w:t>
+      </w:r>
+      <w:r>
+        <w:t>, onde o mesmo irá aguardar as informações de produtos, enviar, e depois avaliar as informações visando, as respostas dos produtores que mais atendem o pedido e as que forem mais rápidas, assim poderá selecionar quais produtores atenderão ao mesmo, caso o pedido não seja totalmente atendido o sistema aguardara mais 6 horas para as informações dos produtores e tomara a decisão de fecha o pedido caso o mesmo seja totalmente atendido, se enviar uma solicitação de subtotal, ou cancelar o pedido totalmente.</w:t>
+      </w:r>
+    </w:p>
+    <w:p>
+      <w:pPr>
+        <w:pStyle w:val="DescrioCasodeUso"/>
+        <w:ind w:firstLine="708"/>
+      </w:pPr>
+      <w:bookmarkStart w:id="53" w:name="_GoBack"/>
+      <w:bookmarkEnd w:id="53"/>
+    </w:p>
+    <w:p>
+      <w:pPr>
+        <w:pStyle w:val="DescrioCasodeUso"/>
+        <w:jc w:val="center"/>
+      </w:pPr>
+      <w:r>
+        <w:rPr>
+          <w:noProof/>
+          <w:lang w:eastAsia="pt-BR"/>
+        </w:rPr>
+        <w:drawing>
+          <wp:inline distT="0" distB="0" distL="0" distR="0">
+            <wp:extent cx="5412125" cy="6753225"/>
+            <wp:effectExtent l="0" t="0" r="0" b="0"/>
+            <wp:docPr id="17" name="Imagem 17"/>
+            <wp:cNvGraphicFramePr>
+              <a:graphicFrameLocks xmlns:a="http://schemas.openxmlformats.org/drawingml/2006/main" noChangeAspect="1"/>
+            </wp:cNvGraphicFramePr>
+            <a:graphic xmlns:a="http://schemas.openxmlformats.org/drawingml/2006/main">
+              <a:graphicData uri="http://schemas.openxmlformats.org/drawingml/2006/picture">
+                <pic:pic xmlns:pic="http://schemas.openxmlformats.org/drawingml/2006/picture">
+                  <pic:nvPicPr>
+                    <pic:cNvPr id="17" name="Diagrama de Estado - Pedido Cliente-Produtor.asta.jpg"/>
+                    <pic:cNvPicPr/>
+                  </pic:nvPicPr>
+                  <pic:blipFill>
+                    <a:blip r:embed="rId28">
+                      <a:extLst>
+                        <a:ext uri="{28A0092B-C50C-407E-A947-70E740481C1C}">
+                          <a14:useLocalDpi xmlns:a14="http://schemas.microsoft.com/office/drawing/2010/main" val="0"/>
+                        </a:ext>
+                      </a:extLst>
+                    </a:blip>
+                    <a:stretch>
+                      <a:fillRect/>
+                    </a:stretch>
+                  </pic:blipFill>
+                  <pic:spPr>
+                    <a:xfrm>
+                      <a:off x="0" y="0"/>
+                      <a:ext cx="5412741" cy="6753994"/>
+                    </a:xfrm>
+                    <a:prstGeom prst="rect">
+                      <a:avLst/>
+                    </a:prstGeom>
+                  </pic:spPr>
+                </pic:pic>
+              </a:graphicData>
+            </a:graphic>
+          </wp:inline>
+        </w:drawing>
+      </w:r>
+    </w:p>
+    <w:p>
+      <w:pPr>
+        <w:pStyle w:val="Seo3"/>
+      </w:pPr>
+    </w:p>
+    <w:p>
+      <w:pPr>
+        <w:spacing w:line="240" w:lineRule="auto"/>
+        <w:jc w:val="left"/>
+        <w:rPr>
           <w:rFonts w:cs="Arial"/>
           <w:b/>
           <w:kern w:val="32"/>
@@ -17044,6 +17433,7 @@
           <w:lang w:val="pt-BR"/>
         </w:rPr>
       </w:pPr>
+      <w:bookmarkStart w:id="54" w:name="_Toc422082164"/>
       <w:r>
         <w:rPr>
           <w:lang w:val="pt-BR"/>
@@ -17062,7 +17452,6 @@
           <w:lang w:val="pt-BR"/>
         </w:rPr>
       </w:pPr>
-      <w:bookmarkStart w:id="54" w:name="_Toc422082164"/>
       <w:r>
         <w:rPr>
           <w:lang w:val="pt-BR"/>
@@ -17322,7 +17711,7 @@
           <w:highlight w:val="yellow"/>
         </w:rPr>
       </w:pPr>
-      <w:hyperlink r:id="rId26" w:history="1">
+      <w:hyperlink r:id="rId29" w:history="1">
         <w:r>
           <w:rPr>
             <w:rStyle w:val="Hyperlink"/>
@@ -17337,7 +17726,7 @@
         <w:pStyle w:val="Corpodetexto"/>
         <w:ind w:firstLine="0"/>
       </w:pPr>
-      <w:hyperlink r:id="rId27" w:history="1">
+      <w:hyperlink r:id="rId30" w:history="1">
         <w:r>
           <w:rPr>
             <w:rStyle w:val="Hyperlink"/>
@@ -17368,8 +17757,8 @@
           <w:lang w:val="pt-BR"/>
         </w:rPr>
         <w:sectPr>
-          <w:headerReference w:type="default" r:id="rId28"/>
-          <w:headerReference w:type="first" r:id="rId29"/>
+          <w:headerReference w:type="default" r:id="rId31"/>
+          <w:headerReference w:type="first" r:id="rId32"/>
           <w:type w:val="nextColumn"/>
           <w:pgSz w:w="11907" w:h="16839" w:orient="landscape" w:code="9"/>
           <w:pgMar w:top="1701" w:right="1134" w:bottom="1134" w:left="1701" w:header="709" w:footer="709" w:gutter="0"/>
@@ -17812,7 +18201,7 @@
                     <pic:cNvPicPr/>
                   </pic:nvPicPr>
                   <pic:blipFill>
-                    <a:blip r:embed="rId30" cstate="print">
+                    <a:blip r:embed="rId33" cstate="print">
                       <a:extLst>
                         <a:ext uri="{28A0092B-C50C-407E-A947-70E740481C1C}">
                           <a14:useLocalDpi xmlns:a14="http://schemas.microsoft.com/office/drawing/2010/main" val="0"/>
@@ -18034,7 +18423,7 @@
         <w:noProof/>
         <w:lang w:val="pt-BR"/>
       </w:rPr>
-      <w:t>43</w:t>
+      <w:t>52</w:t>
     </w:r>
     <w:r>
       <w:fldChar w:fldCharType="end"/>
@@ -21699,7 +22088,7 @@
   <w:abstractNum w:abstractNumId="35" w15:restartNumberingAfterBreak="0">
     <w:nsid w:val="57E83AEC"/>
     <w:multiLevelType w:val="multilevel"/>
-    <w:tmpl w:val="413CEC16"/>
+    <w:tmpl w:val="001EC98C"/>
     <w:lvl w:ilvl="0">
       <w:start w:val="5"/>
       <w:numFmt w:val="decimal"/>
@@ -21724,6 +22113,8 @@
         <w:rFonts w:ascii="Arial" w:hAnsi="Arial" w:cs="Arial" w:hint="default"/>
         <w:b/>
         <w:color w:val="auto"/>
+        <w:sz w:val="32"/>
+        <w:szCs w:val="32"/>
       </w:rPr>
     </w:lvl>
     <w:lvl w:ilvl="2">
@@ -24498,7 +24889,7 @@
 </file>
 
 <file path=customXml/itemProps1.xml><?xml version="1.0" encoding="utf-8"?>
-<ds:datastoreItem xmlns:ds="http://schemas.openxmlformats.org/officeDocument/2006/customXml" ds:itemID="{0ACE438A-BAE9-4973-9CC4-33B8D0843D0B}">
+<ds:datastoreItem xmlns:ds="http://schemas.openxmlformats.org/officeDocument/2006/customXml" ds:itemID="{82A5CFE2-584B-4C4C-B4E9-12965DED5FDF}">
   <ds:schemaRefs>
     <ds:schemaRef ds:uri="http://schemas.openxmlformats.org/officeDocument/2006/bibliography"/>
   </ds:schemaRefs>

</xml_diff>

<commit_message>
Correção dos projetos parecido
</commit_message>
<xml_diff>
--- a/TCC/Trabalho de Conclusão de Curso - Douglas Álex Américo 4.docx
+++ b/TCC/Trabalho de Conclusão de Curso - Douglas Álex Américo 4.docx
@@ -135,7 +135,7 @@
           </mc:Choice>
           <mc:Fallback>
             <w:pict>
-              <v:group w14:anchorId="64C151D1" id="Group 2" o:spid="_x0000_s1026" style="position:absolute;margin-left:-.15pt;margin-top:-4.9pt;width:450pt;height:83.8pt;z-index:251659776" coordorigin="1701,1600" coordsize="9000,1676" o:gfxdata="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">
+              <v:group w14:anchorId="43696766" id="Group 2" o:spid="_x0000_s1026" style="position:absolute;margin-left:-.15pt;margin-top:-4.9pt;width:450pt;height:83.8pt;z-index:251659776" coordorigin="1701,1600" coordsize="9000,1676" o:gfxdata="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">
                 <v:shapetype id="_x0000_t75" coordsize="21600,21600" o:spt="75" o:preferrelative="t" path="m@4@5l@4@11@9@11@9@5xe" filled="f" stroked="f">
                   <v:stroke joinstyle="miter"/>
                   <v:formulas>
@@ -963,7 +963,6 @@
                                 <w:rFonts w:cs="Arial"/>
                                 <w:sz w:val="20"/>
                                 <w:szCs w:val="20"/>
-                                <w:highlight w:val="yellow"/>
                                 <w:lang w:val="pt-BR"/>
                               </w:rPr>
                               <w:t>Titulação</w:t>
@@ -1190,7 +1189,6 @@
                           <w:rFonts w:cs="Arial"/>
                           <w:sz w:val="20"/>
                           <w:szCs w:val="20"/>
-                          <w:highlight w:val="yellow"/>
                           <w:lang w:val="pt-BR"/>
                         </w:rPr>
                         <w:t>Titulação</w:t>
@@ -8419,16 +8417,18 @@
     </w:p>
     <w:p>
       <w:pPr>
+        <w:ind w:left="720"/>
         <w:rPr>
           <w:lang w:val="pt-BR"/>
         </w:rPr>
       </w:pPr>
-      <w:r>
+    </w:p>
+    <w:p>
+      <w:pPr>
         <w:rPr>
           <w:lang w:val="pt-BR"/>
         </w:rPr>
-        <w:tab/>
-      </w:r>
+      </w:pPr>
       <w:r>
         <w:rPr>
           <w:lang w:val="pt-BR"/>
@@ -8643,6 +8643,7 @@
           <w:sz w:val="24"/>
           <w:szCs w:val="24"/>
         </w:rPr>
+        <w:lastRenderedPageBreak/>
         <w:t xml:space="preserve">A saída onde deve ser feita a alteração do pedido para a venda, emitindo nota com especificações como, nome do cliente, do produtor, descrição do produto, quantidade entre outros. </w:t>
       </w:r>
     </w:p>
@@ -8665,7 +8666,6 @@
           <w:sz w:val="24"/>
           <w:szCs w:val="24"/>
         </w:rPr>
-        <w:lastRenderedPageBreak/>
         <w:t xml:space="preserve">A visualização geral de cada produtor pelo mesmo, tendo total de ganhos, venda, quantidade fornecidas, gastos internos e externos, </w:t>
       </w:r>
       <w:r>
@@ -8698,14 +8698,88 @@
           <w:rFonts w:cs="Arial"/>
         </w:rPr>
       </w:pPr>
+      <w:proofErr w:type="spellStart"/>
       <w:r>
         <w:rPr>
           <w:rFonts w:cs="Arial"/>
         </w:rPr>
-        <w:t xml:space="preserve">Contexxto, motivação e depois uma introduçãozinha </w:t>
-      </w:r>
-      <w:bookmarkStart w:id="14" w:name="_GoBack"/>
-      <w:bookmarkEnd w:id="14"/>
+        <w:t>C</w:t>
+      </w:r>
+      <w:r>
+        <w:rPr>
+          <w:rFonts w:cs="Arial"/>
+        </w:rPr>
+        <w:t>onte</w:t>
+      </w:r>
+      <w:r>
+        <w:rPr>
+          <w:rFonts w:cs="Arial"/>
+        </w:rPr>
+        <w:t>xto</w:t>
+      </w:r>
+      <w:proofErr w:type="spellEnd"/>
+      <w:r>
+        <w:rPr>
+          <w:rFonts w:cs="Arial"/>
+        </w:rPr>
+        <w:t xml:space="preserve">, </w:t>
+      </w:r>
+      <w:proofErr w:type="spellStart"/>
+      <w:r>
+        <w:rPr>
+          <w:rFonts w:cs="Arial"/>
+        </w:rPr>
+        <w:t>motivação</w:t>
+      </w:r>
+      <w:proofErr w:type="spellEnd"/>
+      <w:r>
+        <w:rPr>
+          <w:rFonts w:cs="Arial"/>
+        </w:rPr>
+        <w:t xml:space="preserve"> e </w:t>
+      </w:r>
+      <w:proofErr w:type="spellStart"/>
+      <w:r>
+        <w:rPr>
+          <w:rFonts w:cs="Arial"/>
+        </w:rPr>
+        <w:t>depois</w:t>
+      </w:r>
+      <w:proofErr w:type="spellEnd"/>
+      <w:r>
+        <w:rPr>
+          <w:rFonts w:cs="Arial"/>
+        </w:rPr>
+        <w:t xml:space="preserve"> </w:t>
+      </w:r>
+      <w:proofErr w:type="spellStart"/>
+      <w:r>
+        <w:rPr>
+          <w:rFonts w:cs="Arial"/>
+        </w:rPr>
+        <w:t>uma</w:t>
+      </w:r>
+      <w:proofErr w:type="spellEnd"/>
+      <w:r>
+        <w:rPr>
+          <w:rFonts w:cs="Arial"/>
+        </w:rPr>
+        <w:t xml:space="preserve"> </w:t>
+      </w:r>
+      <w:proofErr w:type="spellStart"/>
+      <w:r>
+        <w:rPr>
+          <w:rFonts w:cs="Arial"/>
+        </w:rPr>
+        <w:t>introduçãozinha</w:t>
+      </w:r>
+      <w:proofErr w:type="spellEnd"/>
+      <w:r>
+        <w:rPr>
+          <w:rFonts w:cs="Arial"/>
+        </w:rPr>
+        <w:t xml:space="preserve"> </w:t>
+      </w:r>
     </w:p>
     <w:p>
       <w:pPr>
@@ -8731,14 +8805,14 @@
         </w:numPr>
         <w:jc w:val="center"/>
       </w:pPr>
-      <w:bookmarkStart w:id="15" w:name="_Toc422155354"/>
-      <w:bookmarkStart w:id="16" w:name="_Toc422157553"/>
+      <w:bookmarkStart w:id="14" w:name="_Toc422155354"/>
+      <w:bookmarkStart w:id="15" w:name="_Toc422157553"/>
       <w:r>
         <w:lastRenderedPageBreak/>
         <w:t>DESCRIÇÃO DA EMPRESA</w:t>
       </w:r>
+      <w:bookmarkEnd w:id="14"/>
       <w:bookmarkEnd w:id="15"/>
-      <w:bookmarkEnd w:id="16"/>
     </w:p>
     <w:p>
       <w:pPr>
@@ -8829,7 +8903,7 @@
           <w:rStyle w:val="nfaseSutil"/>
         </w:rPr>
       </w:pPr>
-      <w:bookmarkStart w:id="17" w:name="_Toc422155545"/>
+      <w:bookmarkStart w:id="16" w:name="_Toc422155545"/>
       <w:r>
         <w:rPr>
           <w:rStyle w:val="nfaseSutil"/>
@@ -8873,7 +8947,7 @@
         </w:rPr>
         <w:t>. Descrição da Empresa</w:t>
       </w:r>
-      <w:bookmarkEnd w:id="17"/>
+      <w:bookmarkEnd w:id="16"/>
     </w:p>
     <w:p>
       <w:pPr>
@@ -8890,26 +8964,26 @@
         </w:rPr>
         <w:br w:type="page"/>
       </w:r>
-      <w:bookmarkStart w:id="18" w:name="_Toc422155355"/>
-      <w:bookmarkStart w:id="19" w:name="_Toc422157554"/>
+      <w:bookmarkStart w:id="17" w:name="_Toc422155355"/>
+      <w:bookmarkStart w:id="18" w:name="_Toc422157554"/>
       <w:r>
         <w:lastRenderedPageBreak/>
         <w:t>TRABALHOS/SISTEMAS SIMILARES</w:t>
       </w:r>
+      <w:bookmarkEnd w:id="17"/>
       <w:bookmarkEnd w:id="18"/>
+    </w:p>
+    <w:p>
+      <w:pPr>
+        <w:pStyle w:val="Seo2"/>
+      </w:pPr>
+      <w:bookmarkStart w:id="19" w:name="_Toc422155356"/>
+      <w:bookmarkStart w:id="20" w:name="_Toc422157555"/>
+      <w:r>
+        <w:t>3.1. CoopeNet</w:t>
+      </w:r>
       <w:bookmarkEnd w:id="19"/>
-    </w:p>
-    <w:p>
-      <w:pPr>
-        <w:pStyle w:val="Seo2"/>
-      </w:pPr>
-      <w:bookmarkStart w:id="20" w:name="_Toc422155356"/>
-      <w:bookmarkStart w:id="21" w:name="_Toc422157555"/>
-      <w:r>
-        <w:t>3.1. CoopeNet</w:t>
-      </w:r>
       <w:bookmarkEnd w:id="20"/>
-      <w:bookmarkEnd w:id="21"/>
       <w:r>
         <w:t xml:space="preserve">  </w:t>
       </w:r>
@@ -9081,7 +9155,7 @@
           <w:color w:val="auto"/>
         </w:rPr>
       </w:pPr>
-      <w:bookmarkStart w:id="22" w:name="_Toc422155546"/>
+      <w:bookmarkStart w:id="21" w:name="_Toc422155546"/>
       <w:r>
         <w:rPr>
           <w:color w:val="auto"/>
@@ -9125,7 +9199,7 @@
         </w:rPr>
         <w:t>. Logotipo CoopNet</w:t>
       </w:r>
-      <w:bookmarkEnd w:id="22"/>
+      <w:bookmarkEnd w:id="21"/>
     </w:p>
     <w:p>
       <w:pPr>
@@ -9215,7 +9289,7 @@
           <w:color w:val="auto"/>
         </w:rPr>
       </w:pPr>
-      <w:bookmarkStart w:id="23" w:name="_Toc422155547"/>
+      <w:bookmarkStart w:id="22" w:name="_Toc422155547"/>
       <w:r>
         <w:rPr>
           <w:color w:val="auto"/>
@@ -9259,7 +9333,7 @@
         </w:rPr>
         <w:t>. Exemplos de Telas - CoopNet</w:t>
       </w:r>
-      <w:bookmarkEnd w:id="23"/>
+      <w:bookmarkEnd w:id="22"/>
     </w:p>
     <w:p>
       <w:pPr>
@@ -9271,7 +9345,13 @@
         <w:pStyle w:val="Corpodetexto"/>
       </w:pPr>
       <w:r>
-        <w:t xml:space="preserve">CoopNet gerencia cooperativas de um jeito mais automático, buscando também a satisfação dos clientes, mas gerenciando de forma geral, o foco do projeto atual e gerenciar também outras culturas, mas focar principalmente na empresa que será empregado. Um fator predominantemente diferente entre os dois sistemas se visualiza no meio de seleção do atendimento, o CoopNet busca um controle informado somente, enquanto o projeto atual foca no gerenciamento autônomo, </w:t>
+        <w:t>CoopNet gerencia cooperativas de um jeito mais automático, buscando também a satisfação dos clientes, mas gerenciando de forma geral, o foco do projeto atual e gerenciar também outras culturas, mas focar principalmen</w:t>
+      </w:r>
+      <w:r>
+        <w:t>te na empresa que será implantado</w:t>
+      </w:r>
+      <w:r>
+        <w:t xml:space="preserve">. Um fator predominantemente diferente entre os dois sistemas se visualiza no meio de seleção do atendimento, o CoopNet busca um controle informado somente, enquanto o projeto atual foca no gerenciamento autônomo, </w:t>
       </w:r>
       <w:r>
         <w:lastRenderedPageBreak/>
@@ -9294,13 +9374,13 @@
       <w:pPr>
         <w:pStyle w:val="Seo2"/>
       </w:pPr>
-      <w:bookmarkStart w:id="24" w:name="_Toc422155357"/>
-      <w:bookmarkStart w:id="25" w:name="_Toc422157556"/>
+      <w:bookmarkStart w:id="23" w:name="_Toc422155357"/>
+      <w:bookmarkStart w:id="24" w:name="_Toc422157556"/>
       <w:r>
         <w:t>3.2. SIGCA</w:t>
       </w:r>
+      <w:bookmarkEnd w:id="23"/>
       <w:bookmarkEnd w:id="24"/>
-      <w:bookmarkEnd w:id="25"/>
     </w:p>
     <w:p>
       <w:pPr>
@@ -9408,7 +9488,7 @@
           <w:color w:val="auto"/>
         </w:rPr>
       </w:pPr>
-      <w:bookmarkStart w:id="26" w:name="_Toc422155548"/>
+      <w:bookmarkStart w:id="25" w:name="_Toc422155548"/>
       <w:r>
         <w:rPr>
           <w:color w:val="auto"/>
@@ -9452,7 +9532,7 @@
         </w:rPr>
         <w:t>. Fluxo do Sistema de Gerencimento de Cooperativas Anestesiologicas - SIGCA</w:t>
       </w:r>
-      <w:bookmarkEnd w:id="26"/>
+      <w:bookmarkEnd w:id="25"/>
     </w:p>
     <w:p>
       <w:pPr>
@@ -9545,6 +9625,30 @@
       </w:r>
       <w:r>
         <w:t xml:space="preserve"> Disponibiliza interface Web que permite aos associados uma marcação de consulta simples e rápida, que interage perfeitamente com o sistema. Assim garantindo uma comodidade ainda maior em interação dos associados com o sistema.</w:t>
+      </w:r>
+      <w:r>
+        <w:t xml:space="preserve"> </w:t>
+      </w:r>
+    </w:p>
+    <w:p>
+      <w:pPr>
+        <w:pStyle w:val="Corpodetexto"/>
+        <w:ind w:firstLine="0"/>
+      </w:pPr>
+      <w:r>
+        <w:tab/>
+        <w:t xml:space="preserve">O diferencial mais marcante é a própria área de atuação onde o </w:t>
+      </w:r>
+      <w:r>
+        <w:t>SIGCA</w:t>
+      </w:r>
+      <w:r>
+        <w:t xml:space="preserve"> tem foco mais em saúde do que no próprio gerenciamento para lucro mutuo, o sistema atual foca no fortalecimento da cooperativa, visando uma</w:t>
+      </w:r>
+      <w:bookmarkStart w:id="26" w:name="_GoBack"/>
+      <w:bookmarkEnd w:id="26"/>
+      <w:r>
+        <w:t xml:space="preserve"> rentabilidade geral, e atuante no meio produtivo rural.</w:t>
       </w:r>
     </w:p>
     <w:p>
@@ -23202,7 +23306,7 @@
         <w:noProof/>
         <w:lang w:val="pt-BR"/>
       </w:rPr>
-      <w:t>21</w:t>
+      <w:t>27</w:t>
     </w:r>
     <w:r>
       <w:fldChar w:fldCharType="end"/>
@@ -29816,7 +29920,7 @@
 </file>
 
 <file path=customXml/itemProps1.xml><?xml version="1.0" encoding="utf-8"?>
-<ds:datastoreItem xmlns:ds="http://schemas.openxmlformats.org/officeDocument/2006/customXml" ds:itemID="{0F6EB640-5D07-4D95-B85D-62C958BF5D80}">
+<ds:datastoreItem xmlns:ds="http://schemas.openxmlformats.org/officeDocument/2006/customXml" ds:itemID="{F5B13AD9-D276-40E6-9249-40D2EC97E8B4}">
   <ds:schemaRefs>
     <ds:schemaRef ds:uri="http://schemas.openxmlformats.org/officeDocument/2006/bibliography"/>
   </ds:schemaRefs>

</xml_diff>

<commit_message>
Inserção dos requisitos gerais e especificos
</commit_message>
<xml_diff>
--- a/TCC/Trabalho de Conclusão de Curso - Douglas Álex Américo 4.docx
+++ b/TCC/Trabalho de Conclusão de Curso - Douglas Álex Américo 4.docx
@@ -135,7 +135,7 @@
           </mc:Choice>
           <mc:Fallback>
             <w:pict>
-              <v:group w14:anchorId="00F79F17" id="Group 2" o:spid="_x0000_s1026" style="position:absolute;margin-left:-.15pt;margin-top:-4.9pt;width:450pt;height:83.8pt;z-index:251659776" coordorigin="1701,1600" coordsize="9000,1676" o:gfxdata="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">
+              <v:group w14:anchorId="5A229FB7" id="Group 2" o:spid="_x0000_s1026" style="position:absolute;margin-left:-.15pt;margin-top:-4.9pt;width:450pt;height:83.8pt;z-index:251659776" coordorigin="1701,1600" coordsize="9000,1676" o:gfxdata="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">
                 <v:shapetype id="_x0000_t75" coordsize="21600,21600" o:spt="75" o:preferrelative="t" path="m@4@5l@4@11@9@11@9@5xe" filled="f" stroked="f">
                   <v:stroke joinstyle="miter"/>
                   <v:formulas>
@@ -8433,7 +8433,7 @@
         <w:rPr>
           <w:lang w:val="pt-BR"/>
         </w:rPr>
-        <w:t>O sistema gerenciará toda a movimentação dos pedidos e o saldo de cada produtor, visando uma maior agilidade no setor. Tendo em mente uma comunicação mais barata, direta e simples, associada ao robusto e direto controle das movimentações de produtos (no caso em questão as Rosas). Tendo em vista que, não haverá mais preocupação no controle de gastos e lucros, emissão de recibos e controle de produtos e datas associadas a seu respectivo uso. O foco do projeto é que se aplique em uma cooperativa de roseirais, mas suas aplicações serão amplas, podendo também gerenciar vario outros tipos de comunidades, semente alterando o produto e seus produtores.</w:t>
+        <w:t xml:space="preserve">Tendo em vista que, não haverá mais preocupação no controle de gastos e lucros, emissão de recibos e controle de produtos e datas associadas a seu respectivo uso. </w:t>
       </w:r>
     </w:p>
     <w:p>
@@ -8538,7 +8538,6 @@
       <w:pPr>
         <w:rPr>
           <w:rFonts w:cs="Arial"/>
-          <w:lang w:val="pt-BR"/>
         </w:rPr>
       </w:pPr>
       <w:r>
@@ -8547,142 +8546,6 @@
           <w:lang w:val="pt-BR"/>
         </w:rPr>
         <w:tab/>
-        <w:t xml:space="preserve">Gerenciar o fluxo de movimentações, tanto financeiras quanto </w:t>
-      </w:r>
-      <w:r>
-        <w:rPr>
-          <w:rFonts w:cs="Arial"/>
-          <w:lang w:val="pt-BR"/>
-        </w:rPr>
-        <w:t>dos produtos</w:t>
-      </w:r>
-      <w:r>
-        <w:rPr>
-          <w:rFonts w:cs="Arial"/>
-          <w:lang w:val="pt-BR"/>
-        </w:rPr>
-        <w:t>, divididas em 4 setores primários:</w:t>
-      </w:r>
-    </w:p>
-    <w:p>
-      <w:pPr>
-        <w:pStyle w:val="PargrafodaLista"/>
-        <w:numPr>
-          <w:ilvl w:val="0"/>
-          <w:numId w:val="16"/>
-        </w:numPr>
-        <w:rPr>
-          <w:rFonts w:ascii="Arial" w:hAnsi="Arial" w:cs="Arial"/>
-          <w:sz w:val="24"/>
-          <w:szCs w:val="24"/>
-        </w:rPr>
-      </w:pPr>
-      <w:r>
-        <w:rPr>
-          <w:rFonts w:ascii="Arial" w:hAnsi="Arial" w:cs="Arial"/>
-          <w:sz w:val="24"/>
-          <w:szCs w:val="24"/>
-        </w:rPr>
-        <w:t xml:space="preserve">A entrada do pedido pelo cliente, que pode ser realizada diretamente no site, ou por ligações a seu produtor de preferência. </w:t>
-      </w:r>
-    </w:p>
-    <w:p>
-      <w:pPr>
-        <w:pStyle w:val="PargrafodaLista"/>
-        <w:numPr>
-          <w:ilvl w:val="0"/>
-          <w:numId w:val="16"/>
-        </w:numPr>
-        <w:rPr>
-          <w:rFonts w:ascii="Arial" w:hAnsi="Arial" w:cs="Arial"/>
-          <w:sz w:val="24"/>
-          <w:szCs w:val="24"/>
-        </w:rPr>
-      </w:pPr>
-      <w:r>
-        <w:rPr>
-          <w:rFonts w:ascii="Arial" w:hAnsi="Arial" w:cs="Arial"/>
-          <w:sz w:val="24"/>
-          <w:szCs w:val="24"/>
-        </w:rPr>
-        <w:t>A transação desses dados para os produtores em questão (caso seja realizado seja realizado pelo site), assim o pedido será redirecionado pelo sistema para os produtores que informaram a sua disponibilidade em atender o pedido, assim será devolvido informações cruciais ao cliente par</w:t>
-      </w:r>
-      <w:r>
-        <w:rPr>
-          <w:rFonts w:ascii="Arial" w:hAnsi="Arial" w:cs="Arial"/>
-          <w:sz w:val="24"/>
-          <w:szCs w:val="24"/>
-        </w:rPr>
-        <w:t>a ser confirmado o pedido e quais produtores atenderão</w:t>
-      </w:r>
-      <w:r>
-        <w:rPr>
-          <w:rFonts w:ascii="Arial" w:hAnsi="Arial" w:cs="Arial"/>
-          <w:sz w:val="24"/>
-          <w:szCs w:val="24"/>
-        </w:rPr>
-        <w:t xml:space="preserve"> ao mesmo. Caso seja feito o pedido diretamente para o produtor, o ele devera inserir as informações do pedido no sistema para o seu gerenciamento, e até mesmo solicitar quantidade restante, caso ele não tenha disponibilidade do total requerido.</w:t>
-      </w:r>
-    </w:p>
-    <w:p>
-      <w:pPr>
-        <w:pStyle w:val="PargrafodaLista"/>
-        <w:numPr>
-          <w:ilvl w:val="0"/>
-          <w:numId w:val="16"/>
-        </w:numPr>
-        <w:rPr>
-          <w:rFonts w:ascii="Arial" w:hAnsi="Arial" w:cs="Arial"/>
-          <w:sz w:val="24"/>
-          <w:szCs w:val="24"/>
-        </w:rPr>
-      </w:pPr>
-      <w:r>
-        <w:rPr>
-          <w:rFonts w:ascii="Arial" w:hAnsi="Arial" w:cs="Arial"/>
-          <w:sz w:val="24"/>
-          <w:szCs w:val="24"/>
-        </w:rPr>
-        <w:lastRenderedPageBreak/>
-        <w:t xml:space="preserve">A saída onde deve ser feita a alteração do pedido para a venda, emitindo nota com especificações como, nome do cliente, do produtor, descrição do produto, quantidade entre outros. </w:t>
-      </w:r>
-    </w:p>
-    <w:p>
-      <w:pPr>
-        <w:pStyle w:val="PargrafodaLista"/>
-        <w:numPr>
-          <w:ilvl w:val="0"/>
-          <w:numId w:val="16"/>
-        </w:numPr>
-        <w:rPr>
-          <w:rFonts w:ascii="Arial" w:hAnsi="Arial" w:cs="Arial"/>
-          <w:sz w:val="24"/>
-          <w:szCs w:val="24"/>
-        </w:rPr>
-      </w:pPr>
-      <w:r>
-        <w:rPr>
-          <w:rFonts w:ascii="Arial" w:hAnsi="Arial" w:cs="Arial"/>
-          <w:sz w:val="24"/>
-          <w:szCs w:val="24"/>
-        </w:rPr>
-        <w:t xml:space="preserve">A visualização geral de cada produtor pelo mesmo, tendo total de ganhos, venda, quantidade fornecidas, gastos internos e externos, </w:t>
-      </w:r>
-      <w:r>
-        <w:rPr>
-          <w:rFonts w:ascii="Arial" w:hAnsi="Arial" w:cs="Arial"/>
-          <w:sz w:val="24"/>
-          <w:szCs w:val="24"/>
-        </w:rPr>
-        <w:t>lucratividade</w:t>
-      </w:r>
-      <w:r>
-        <w:rPr>
-          <w:rFonts w:ascii="Arial" w:hAnsi="Arial" w:cs="Arial"/>
-          <w:sz w:val="24"/>
-          <w:szCs w:val="24"/>
-        </w:rPr>
-        <w:t xml:space="preserve"> entre outros.</w:t>
       </w:r>
     </w:p>
     <w:p>
@@ -8762,8 +8625,6 @@
       <w:pPr>
         <w:pStyle w:val="Corpodetexto"/>
       </w:pPr>
-      <w:bookmarkStart w:id="16" w:name="_GoBack"/>
-      <w:bookmarkEnd w:id="16"/>
     </w:p>
     <w:p>
       <w:pPr>
@@ -8825,7 +8686,7 @@
           <w:rStyle w:val="nfaseSutil"/>
         </w:rPr>
       </w:pPr>
-      <w:bookmarkStart w:id="17" w:name="_Toc422155545"/>
+      <w:bookmarkStart w:id="16" w:name="_Toc422155545"/>
       <w:r>
         <w:rPr>
           <w:rStyle w:val="nfaseSutil"/>
@@ -8869,7 +8730,7 @@
         </w:rPr>
         <w:t>. Descrição da Empresa</w:t>
       </w:r>
-      <w:bookmarkEnd w:id="17"/>
+      <w:bookmarkEnd w:id="16"/>
     </w:p>
     <w:p>
       <w:pPr>
@@ -8886,26 +8747,26 @@
         </w:rPr>
         <w:br w:type="page"/>
       </w:r>
-      <w:bookmarkStart w:id="18" w:name="_Toc422155355"/>
-      <w:bookmarkStart w:id="19" w:name="_Toc422157554"/>
+      <w:bookmarkStart w:id="17" w:name="_Toc422155355"/>
+      <w:bookmarkStart w:id="18" w:name="_Toc422157554"/>
       <w:r>
         <w:lastRenderedPageBreak/>
         <w:t>TRABALHOS/SISTEMAS SIMILARES</w:t>
       </w:r>
+      <w:bookmarkEnd w:id="17"/>
       <w:bookmarkEnd w:id="18"/>
+    </w:p>
+    <w:p>
+      <w:pPr>
+        <w:pStyle w:val="Seo2"/>
+      </w:pPr>
+      <w:bookmarkStart w:id="19" w:name="_Toc422155356"/>
+      <w:bookmarkStart w:id="20" w:name="_Toc422157555"/>
+      <w:r>
+        <w:t>3.1. CoopeNet</w:t>
+      </w:r>
       <w:bookmarkEnd w:id="19"/>
-    </w:p>
-    <w:p>
-      <w:pPr>
-        <w:pStyle w:val="Seo2"/>
-      </w:pPr>
-      <w:bookmarkStart w:id="20" w:name="_Toc422155356"/>
-      <w:bookmarkStart w:id="21" w:name="_Toc422157555"/>
-      <w:r>
-        <w:t>3.1. CoopeNet</w:t>
-      </w:r>
       <w:bookmarkEnd w:id="20"/>
-      <w:bookmarkEnd w:id="21"/>
       <w:r>
         <w:t xml:space="preserve">  </w:t>
       </w:r>
@@ -9077,7 +8938,7 @@
           <w:color w:val="auto"/>
         </w:rPr>
       </w:pPr>
-      <w:bookmarkStart w:id="22" w:name="_Toc422155546"/>
+      <w:bookmarkStart w:id="21" w:name="_Toc422155546"/>
       <w:r>
         <w:rPr>
           <w:color w:val="auto"/>
@@ -9121,7 +8982,7 @@
         </w:rPr>
         <w:t>. Logotipo CoopNet</w:t>
       </w:r>
-      <w:bookmarkEnd w:id="22"/>
+      <w:bookmarkEnd w:id="21"/>
     </w:p>
     <w:p>
       <w:pPr>
@@ -9211,7 +9072,7 @@
           <w:color w:val="auto"/>
         </w:rPr>
       </w:pPr>
-      <w:bookmarkStart w:id="23" w:name="_Toc422155547"/>
+      <w:bookmarkStart w:id="22" w:name="_Toc422155547"/>
       <w:r>
         <w:rPr>
           <w:color w:val="auto"/>
@@ -9255,7 +9116,7 @@
         </w:rPr>
         <w:t>. Exemplos de Telas - CoopNet</w:t>
       </w:r>
-      <w:bookmarkEnd w:id="23"/>
+      <w:bookmarkEnd w:id="22"/>
     </w:p>
     <w:p>
       <w:pPr>
@@ -9296,13 +9157,13 @@
       <w:pPr>
         <w:pStyle w:val="Seo2"/>
       </w:pPr>
-      <w:bookmarkStart w:id="24" w:name="_Toc422155357"/>
-      <w:bookmarkStart w:id="25" w:name="_Toc422157556"/>
+      <w:bookmarkStart w:id="23" w:name="_Toc422155357"/>
+      <w:bookmarkStart w:id="24" w:name="_Toc422157556"/>
       <w:r>
         <w:t>3.2. SIGCA</w:t>
       </w:r>
+      <w:bookmarkEnd w:id="23"/>
       <w:bookmarkEnd w:id="24"/>
-      <w:bookmarkEnd w:id="25"/>
     </w:p>
     <w:p>
       <w:pPr>
@@ -9410,7 +9271,7 @@
           <w:color w:val="auto"/>
         </w:rPr>
       </w:pPr>
-      <w:bookmarkStart w:id="26" w:name="_Toc422155548"/>
+      <w:bookmarkStart w:id="25" w:name="_Toc422155548"/>
       <w:r>
         <w:rPr>
           <w:color w:val="auto"/>
@@ -9454,7 +9315,7 @@
         </w:rPr>
         <w:t>. Fluxo do Sistema de Gerencimento de Cooperativas Anestesiologicas - SIGCA</w:t>
       </w:r>
-      <w:bookmarkEnd w:id="26"/>
+      <w:bookmarkEnd w:id="25"/>
     </w:p>
     <w:p>
       <w:pPr>
@@ -9604,14 +9465,14 @@
           <w:numId w:val="24"/>
         </w:numPr>
       </w:pPr>
-      <w:bookmarkStart w:id="27" w:name="_Toc422155358"/>
-      <w:bookmarkStart w:id="28" w:name="_Toc422157557"/>
+      <w:bookmarkStart w:id="26" w:name="_Toc422155358"/>
+      <w:bookmarkStart w:id="27" w:name="_Toc422157557"/>
       <w:r>
         <w:lastRenderedPageBreak/>
         <w:t>DOCUMENTO DE REQUISITOS</w:t>
       </w:r>
+      <w:bookmarkEnd w:id="26"/>
       <w:bookmarkEnd w:id="27"/>
-      <w:bookmarkEnd w:id="28"/>
     </w:p>
     <w:p>
       <w:pPr>
@@ -9640,7 +9501,6 @@
     <w:p>
       <w:pPr>
         <w:pStyle w:val="DescrioCasodeUso"/>
-        <w:ind w:firstLine="480"/>
       </w:pPr>
     </w:p>
     <w:p>
@@ -9651,6 +9511,161 @@
           <w:numId w:val="24"/>
         </w:numPr>
       </w:pPr>
+      <w:r>
+        <w:t>REQUISITOS GERAIS</w:t>
+      </w:r>
+    </w:p>
+    <w:p>
+      <w:pPr>
+        <w:pStyle w:val="DescrioCasodeUso"/>
+        <w:ind w:firstLine="708"/>
+      </w:pPr>
+      <w:r>
+        <w:t xml:space="preserve">O sistema gerenciará as movimentações da cooperativa, focando no cadastro de pedidos, na movimentação de quais produtores irão atender o mesmo e na movimentação da conta de cada produtor associado, por fim concluirá a venda e imitira uma guia de controle. </w:t>
+      </w:r>
+      <w:r>
+        <w:t>O foco do projeto é que se aplique em uma cooperativa de roseirais, mas suas aplicações serão amplas, podendo também gerenciar vario outros tipos de comunidades, semente alterando o produto e seus produtores.</w:t>
+      </w:r>
+    </w:p>
+    <w:p>
+      <w:pPr>
+        <w:pStyle w:val="DescrioCasodeUso"/>
+      </w:pPr>
+    </w:p>
+    <w:p>
+      <w:pPr>
+        <w:pStyle w:val="Seo2"/>
+        <w:numPr>
+          <w:ilvl w:val="1"/>
+          <w:numId w:val="24"/>
+        </w:numPr>
+      </w:pPr>
+      <w:r>
+        <w:t>REQUISITOS ESPECIFICOS</w:t>
+      </w:r>
+    </w:p>
+    <w:p>
+      <w:pPr>
+        <w:ind w:firstLine="360"/>
+        <w:rPr>
+          <w:rFonts w:cs="Arial"/>
+          <w:lang w:val="pt-BR"/>
+        </w:rPr>
+      </w:pPr>
+      <w:r>
+        <w:rPr>
+          <w:rFonts w:cs="Arial"/>
+          <w:lang w:val="pt-BR"/>
+        </w:rPr>
+        <w:t>Gerenciar o fluxo de movimentações, tanto financeiras quanto dos produtos, divididas em 4 setores primários:</w:t>
+      </w:r>
+    </w:p>
+    <w:p>
+      <w:pPr>
+        <w:pStyle w:val="PargrafodaLista"/>
+        <w:numPr>
+          <w:ilvl w:val="0"/>
+          <w:numId w:val="49"/>
+        </w:numPr>
+        <w:rPr>
+          <w:rFonts w:ascii="Arial" w:hAnsi="Arial" w:cs="Arial"/>
+          <w:sz w:val="24"/>
+          <w:szCs w:val="24"/>
+        </w:rPr>
+      </w:pPr>
+      <w:r>
+        <w:rPr>
+          <w:rFonts w:ascii="Arial" w:hAnsi="Arial" w:cs="Arial"/>
+          <w:sz w:val="24"/>
+          <w:szCs w:val="24"/>
+        </w:rPr>
+        <w:t xml:space="preserve">A entrada do pedido pelo cliente, que pode ser realizada diretamente no site, ou por ligações a seu produtor de preferência. </w:t>
+      </w:r>
+    </w:p>
+    <w:p>
+      <w:pPr>
+        <w:pStyle w:val="PargrafodaLista"/>
+        <w:numPr>
+          <w:ilvl w:val="0"/>
+          <w:numId w:val="49"/>
+        </w:numPr>
+        <w:rPr>
+          <w:rFonts w:ascii="Arial" w:hAnsi="Arial" w:cs="Arial"/>
+          <w:sz w:val="24"/>
+          <w:szCs w:val="24"/>
+        </w:rPr>
+      </w:pPr>
+      <w:r>
+        <w:rPr>
+          <w:rFonts w:ascii="Arial" w:hAnsi="Arial" w:cs="Arial"/>
+          <w:sz w:val="24"/>
+          <w:szCs w:val="24"/>
+        </w:rPr>
+        <w:t>A transação desses dados para os produtores em questão (caso seja realizado seja realizado pelo site), assim o pedido será redirecionado pelo sistema para os produtores que informaram a sua disponibilidade em atender o pedido, assim será devolvido informações cruciais ao cliente para ser confirmado o pedido e quais produtores atenderão ao mesmo. Caso seja feito o pedido diretamente para o produtor, o ele devera inserir as informações do pedido no sistema para o seu gerenciamento, e até mesmo solicitar quantidade restante, caso ele não tenha disponibilidade do total requerido.</w:t>
+      </w:r>
+    </w:p>
+    <w:p>
+      <w:pPr>
+        <w:pStyle w:val="PargrafodaLista"/>
+        <w:numPr>
+          <w:ilvl w:val="0"/>
+          <w:numId w:val="49"/>
+        </w:numPr>
+        <w:rPr>
+          <w:rFonts w:ascii="Arial" w:hAnsi="Arial" w:cs="Arial"/>
+          <w:sz w:val="24"/>
+          <w:szCs w:val="24"/>
+        </w:rPr>
+      </w:pPr>
+      <w:r>
+        <w:rPr>
+          <w:rFonts w:ascii="Arial" w:hAnsi="Arial" w:cs="Arial"/>
+          <w:sz w:val="24"/>
+          <w:szCs w:val="24"/>
+        </w:rPr>
+        <w:lastRenderedPageBreak/>
+        <w:t xml:space="preserve">A saída onde deve ser feita a alteração do pedido para a venda, emitindo nota com especificações como, nome do cliente, do produtor, descrição do produto, quantidade entre outros. </w:t>
+      </w:r>
+    </w:p>
+    <w:p>
+      <w:pPr>
+        <w:pStyle w:val="PargrafodaLista"/>
+        <w:numPr>
+          <w:ilvl w:val="0"/>
+          <w:numId w:val="49"/>
+        </w:numPr>
+        <w:rPr>
+          <w:rFonts w:ascii="Arial" w:hAnsi="Arial" w:cs="Arial"/>
+          <w:sz w:val="24"/>
+          <w:szCs w:val="24"/>
+        </w:rPr>
+      </w:pPr>
+      <w:r>
+        <w:rPr>
+          <w:rFonts w:ascii="Arial" w:hAnsi="Arial" w:cs="Arial"/>
+          <w:sz w:val="24"/>
+          <w:szCs w:val="24"/>
+        </w:rPr>
+        <w:t>A visualização geral de cada produtor pelo mesmo, tendo total de ganhos, venda, quantidade fornecidas, gastos internos e externos, lucratividade entre outros.</w:t>
+      </w:r>
+    </w:p>
+    <w:p>
+      <w:pPr>
+        <w:rPr>
+          <w:rFonts w:cs="Arial"/>
+        </w:rPr>
+      </w:pPr>
+      <w:bookmarkStart w:id="28" w:name="_GoBack"/>
+      <w:bookmarkEnd w:id="28"/>
+    </w:p>
+    <w:p>
+      <w:pPr>
+        <w:pStyle w:val="Seo2"/>
+        <w:numPr>
+          <w:ilvl w:val="1"/>
+          <w:numId w:val="24"/>
+        </w:numPr>
+      </w:pPr>
       <w:bookmarkStart w:id="29" w:name="_Toc422155359"/>
       <w:bookmarkStart w:id="30" w:name="_Toc422157558"/>
       <w:r>
@@ -9787,7 +9802,6 @@
       <w:bookmarkStart w:id="37" w:name="_Toc422155363"/>
       <w:bookmarkStart w:id="38" w:name="_Toc422157562"/>
       <w:r>
-        <w:lastRenderedPageBreak/>
         <w:t>RF04- Gerenciar Produtor</w:t>
       </w:r>
       <w:bookmarkEnd w:id="37"/>
@@ -9828,6 +9842,7 @@
       <w:bookmarkStart w:id="39" w:name="_Toc422155364"/>
       <w:bookmarkStart w:id="40" w:name="_Toc422157563"/>
       <w:r>
+        <w:lastRenderedPageBreak/>
         <w:t>RF05- Gerenciar Produtos</w:t>
       </w:r>
       <w:bookmarkEnd w:id="39"/>
@@ -23223,7 +23238,7 @@
         <w:noProof/>
         <w:lang w:val="pt-BR"/>
       </w:rPr>
-      <w:t>23</w:t>
+      <w:t>19</w:t>
     </w:r>
     <w:r>
       <w:fldChar w:fldCharType="end"/>
@@ -26473,6 +26488,119 @@
     </w:lvl>
   </w:abstractNum>
   <w:abstractNum w:abstractNumId="30" w15:restartNumberingAfterBreak="0">
+    <w:nsid w:val="4C7E3F7A"/>
+    <w:multiLevelType w:val="hybridMultilevel"/>
+    <w:tmpl w:val="0C30D9DC"/>
+    <w:lvl w:ilvl="0" w:tplc="0416000B">
+      <w:start w:val="1"/>
+      <w:numFmt w:val="bullet"/>
+      <w:lvlText w:val=""/>
+      <w:lvlJc w:val="left"/>
+      <w:pPr>
+        <w:ind w:left="720" w:hanging="360"/>
+      </w:pPr>
+      <w:rPr>
+        <w:rFonts w:ascii="Wingdings" w:hAnsi="Wingdings" w:hint="default"/>
+      </w:rPr>
+    </w:lvl>
+    <w:lvl w:ilvl="1" w:tplc="04160003" w:tentative="1">
+      <w:start w:val="1"/>
+      <w:numFmt w:val="bullet"/>
+      <w:lvlText w:val="o"/>
+      <w:lvlJc w:val="left"/>
+      <w:pPr>
+        <w:ind w:left="1440" w:hanging="360"/>
+      </w:pPr>
+      <w:rPr>
+        <w:rFonts w:ascii="Courier New" w:hAnsi="Courier New" w:cs="Courier New" w:hint="default"/>
+      </w:rPr>
+    </w:lvl>
+    <w:lvl w:ilvl="2" w:tplc="04160005" w:tentative="1">
+      <w:start w:val="1"/>
+      <w:numFmt w:val="bullet"/>
+      <w:lvlText w:val=""/>
+      <w:lvlJc w:val="left"/>
+      <w:pPr>
+        <w:ind w:left="2160" w:hanging="360"/>
+      </w:pPr>
+      <w:rPr>
+        <w:rFonts w:ascii="Wingdings" w:hAnsi="Wingdings" w:hint="default"/>
+      </w:rPr>
+    </w:lvl>
+    <w:lvl w:ilvl="3" w:tplc="04160001" w:tentative="1">
+      <w:start w:val="1"/>
+      <w:numFmt w:val="bullet"/>
+      <w:lvlText w:val=""/>
+      <w:lvlJc w:val="left"/>
+      <w:pPr>
+        <w:ind w:left="2880" w:hanging="360"/>
+      </w:pPr>
+      <w:rPr>
+        <w:rFonts w:ascii="Symbol" w:hAnsi="Symbol" w:hint="default"/>
+      </w:rPr>
+    </w:lvl>
+    <w:lvl w:ilvl="4" w:tplc="04160003" w:tentative="1">
+      <w:start w:val="1"/>
+      <w:numFmt w:val="bullet"/>
+      <w:lvlText w:val="o"/>
+      <w:lvlJc w:val="left"/>
+      <w:pPr>
+        <w:ind w:left="3600" w:hanging="360"/>
+      </w:pPr>
+      <w:rPr>
+        <w:rFonts w:ascii="Courier New" w:hAnsi="Courier New" w:cs="Courier New" w:hint="default"/>
+      </w:rPr>
+    </w:lvl>
+    <w:lvl w:ilvl="5" w:tplc="04160005" w:tentative="1">
+      <w:start w:val="1"/>
+      <w:numFmt w:val="bullet"/>
+      <w:lvlText w:val=""/>
+      <w:lvlJc w:val="left"/>
+      <w:pPr>
+        <w:ind w:left="4320" w:hanging="360"/>
+      </w:pPr>
+      <w:rPr>
+        <w:rFonts w:ascii="Wingdings" w:hAnsi="Wingdings" w:hint="default"/>
+      </w:rPr>
+    </w:lvl>
+    <w:lvl w:ilvl="6" w:tplc="04160001" w:tentative="1">
+      <w:start w:val="1"/>
+      <w:numFmt w:val="bullet"/>
+      <w:lvlText w:val=""/>
+      <w:lvlJc w:val="left"/>
+      <w:pPr>
+        <w:ind w:left="5040" w:hanging="360"/>
+      </w:pPr>
+      <w:rPr>
+        <w:rFonts w:ascii="Symbol" w:hAnsi="Symbol" w:hint="default"/>
+      </w:rPr>
+    </w:lvl>
+    <w:lvl w:ilvl="7" w:tplc="04160003" w:tentative="1">
+      <w:start w:val="1"/>
+      <w:numFmt w:val="bullet"/>
+      <w:lvlText w:val="o"/>
+      <w:lvlJc w:val="left"/>
+      <w:pPr>
+        <w:ind w:left="5760" w:hanging="360"/>
+      </w:pPr>
+      <w:rPr>
+        <w:rFonts w:ascii="Courier New" w:hAnsi="Courier New" w:cs="Courier New" w:hint="default"/>
+      </w:rPr>
+    </w:lvl>
+    <w:lvl w:ilvl="8" w:tplc="04160005" w:tentative="1">
+      <w:start w:val="1"/>
+      <w:numFmt w:val="bullet"/>
+      <w:lvlText w:val=""/>
+      <w:lvlJc w:val="left"/>
+      <w:pPr>
+        <w:ind w:left="6480" w:hanging="360"/>
+      </w:pPr>
+      <w:rPr>
+        <w:rFonts w:ascii="Wingdings" w:hAnsi="Wingdings" w:hint="default"/>
+      </w:rPr>
+    </w:lvl>
+  </w:abstractNum>
+  <w:abstractNum w:abstractNumId="31" w15:restartNumberingAfterBreak="0">
     <w:nsid w:val="4D7C6004"/>
     <w:multiLevelType w:val="multilevel"/>
     <w:tmpl w:val="42960B2E"/>
@@ -26561,7 +26689,7 @@
       </w:pPr>
     </w:lvl>
   </w:abstractNum>
-  <w:abstractNum w:abstractNumId="31" w15:restartNumberingAfterBreak="0">
+  <w:abstractNum w:abstractNumId="32" w15:restartNumberingAfterBreak="0">
     <w:nsid w:val="4E892262"/>
     <w:multiLevelType w:val="hybridMultilevel"/>
     <w:tmpl w:val="7214EA94"/>
@@ -26650,7 +26778,7 @@
       </w:pPr>
     </w:lvl>
   </w:abstractNum>
-  <w:abstractNum w:abstractNumId="32" w15:restartNumberingAfterBreak="0">
+  <w:abstractNum w:abstractNumId="33" w15:restartNumberingAfterBreak="0">
     <w:nsid w:val="505C2EDA"/>
     <w:multiLevelType w:val="multilevel"/>
     <w:tmpl w:val="393881D4"/>
@@ -26736,7 +26864,7 @@
       </w:pPr>
     </w:lvl>
   </w:abstractNum>
-  <w:abstractNum w:abstractNumId="33" w15:restartNumberingAfterBreak="0">
+  <w:abstractNum w:abstractNumId="34" w15:restartNumberingAfterBreak="0">
     <w:nsid w:val="52816131"/>
     <w:multiLevelType w:val="hybridMultilevel"/>
     <w:tmpl w:val="F36AB702"/>
@@ -26828,7 +26956,7 @@
       </w:pPr>
     </w:lvl>
   </w:abstractNum>
-  <w:abstractNum w:abstractNumId="34" w15:restartNumberingAfterBreak="0">
+  <w:abstractNum w:abstractNumId="35" w15:restartNumberingAfterBreak="0">
     <w:nsid w:val="56BA5996"/>
     <w:multiLevelType w:val="hybridMultilevel"/>
     <w:tmpl w:val="BB4CD6BC"/>
@@ -26917,7 +27045,7 @@
       </w:pPr>
     </w:lvl>
   </w:abstractNum>
-  <w:abstractNum w:abstractNumId="35" w15:restartNumberingAfterBreak="0">
+  <w:abstractNum w:abstractNumId="36" w15:restartNumberingAfterBreak="0">
     <w:nsid w:val="57E83AEC"/>
     <w:multiLevelType w:val="multilevel"/>
     <w:tmpl w:val="001EC98C"/>
@@ -27035,7 +27163,7 @@
       </w:rPr>
     </w:lvl>
   </w:abstractNum>
-  <w:abstractNum w:abstractNumId="36" w15:restartNumberingAfterBreak="0">
+  <w:abstractNum w:abstractNumId="37" w15:restartNumberingAfterBreak="0">
     <w:nsid w:val="59851283"/>
     <w:multiLevelType w:val="hybridMultilevel"/>
     <w:tmpl w:val="1D8494AC"/>
@@ -27148,7 +27276,7 @@
       </w:rPr>
     </w:lvl>
   </w:abstractNum>
-  <w:abstractNum w:abstractNumId="37" w15:restartNumberingAfterBreak="0">
+  <w:abstractNum w:abstractNumId="38" w15:restartNumberingAfterBreak="0">
     <w:nsid w:val="5CFF5C10"/>
     <w:multiLevelType w:val="multilevel"/>
     <w:tmpl w:val="B4103F04"/>
@@ -27269,7 +27397,7 @@
       </w:rPr>
     </w:lvl>
   </w:abstractNum>
-  <w:abstractNum w:abstractNumId="38" w15:restartNumberingAfterBreak="0">
+  <w:abstractNum w:abstractNumId="39" w15:restartNumberingAfterBreak="0">
     <w:nsid w:val="5F643F6C"/>
     <w:multiLevelType w:val="hybridMultilevel"/>
     <w:tmpl w:val="875A26A8"/>
@@ -27355,7 +27483,7 @@
       </w:pPr>
     </w:lvl>
   </w:abstractNum>
-  <w:abstractNum w:abstractNumId="39" w15:restartNumberingAfterBreak="0">
+  <w:abstractNum w:abstractNumId="40" w15:restartNumberingAfterBreak="0">
     <w:nsid w:val="609E564A"/>
     <w:multiLevelType w:val="multilevel"/>
     <w:tmpl w:val="58449FF6"/>
@@ -27441,7 +27569,7 @@
       </w:pPr>
     </w:lvl>
   </w:abstractNum>
-  <w:abstractNum w:abstractNumId="40" w15:restartNumberingAfterBreak="0">
+  <w:abstractNum w:abstractNumId="41" w15:restartNumberingAfterBreak="0">
     <w:nsid w:val="695F343A"/>
     <w:multiLevelType w:val="hybridMultilevel"/>
     <w:tmpl w:val="AB4C34B2"/>
@@ -27530,7 +27658,7 @@
       </w:pPr>
     </w:lvl>
   </w:abstractNum>
-  <w:abstractNum w:abstractNumId="41" w15:restartNumberingAfterBreak="0">
+  <w:abstractNum w:abstractNumId="42" w15:restartNumberingAfterBreak="0">
     <w:nsid w:val="6B5B45EF"/>
     <w:multiLevelType w:val="hybridMultilevel"/>
     <w:tmpl w:val="DEA01ABC"/>
@@ -27619,7 +27747,7 @@
       </w:pPr>
     </w:lvl>
   </w:abstractNum>
-  <w:abstractNum w:abstractNumId="42" w15:restartNumberingAfterBreak="0">
+  <w:abstractNum w:abstractNumId="43" w15:restartNumberingAfterBreak="0">
     <w:nsid w:val="6CC34807"/>
     <w:multiLevelType w:val="multilevel"/>
     <w:tmpl w:val="1428B502"/>
@@ -27737,7 +27865,7 @@
       </w:rPr>
     </w:lvl>
   </w:abstractNum>
-  <w:abstractNum w:abstractNumId="43" w15:restartNumberingAfterBreak="0">
+  <w:abstractNum w:abstractNumId="44" w15:restartNumberingAfterBreak="0">
     <w:nsid w:val="70176638"/>
     <w:multiLevelType w:val="hybridMultilevel"/>
     <w:tmpl w:val="1F181FD2"/>
@@ -27826,7 +27954,7 @@
       </w:pPr>
     </w:lvl>
   </w:abstractNum>
-  <w:abstractNum w:abstractNumId="44" w15:restartNumberingAfterBreak="0">
+  <w:abstractNum w:abstractNumId="45" w15:restartNumberingAfterBreak="0">
     <w:nsid w:val="7401198E"/>
     <w:multiLevelType w:val="multilevel"/>
     <w:tmpl w:val="A854441A"/>
@@ -27940,7 +28068,7 @@
       </w:rPr>
     </w:lvl>
   </w:abstractNum>
-  <w:abstractNum w:abstractNumId="45" w15:restartNumberingAfterBreak="0">
+  <w:abstractNum w:abstractNumId="46" w15:restartNumberingAfterBreak="0">
     <w:nsid w:val="7A927ED1"/>
     <w:multiLevelType w:val="hybridMultilevel"/>
     <w:tmpl w:val="1DA46A64"/>
@@ -28053,7 +28181,7 @@
       </w:rPr>
     </w:lvl>
   </w:abstractNum>
-  <w:abstractNum w:abstractNumId="46" w15:restartNumberingAfterBreak="0">
+  <w:abstractNum w:abstractNumId="47" w15:restartNumberingAfterBreak="0">
     <w:nsid w:val="7BC62539"/>
     <w:multiLevelType w:val="hybridMultilevel"/>
     <w:tmpl w:val="54FEF39E"/>
@@ -28142,7 +28270,7 @@
       </w:pPr>
     </w:lvl>
   </w:abstractNum>
-  <w:abstractNum w:abstractNumId="47" w15:restartNumberingAfterBreak="0">
+  <w:abstractNum w:abstractNumId="48" w15:restartNumberingAfterBreak="0">
     <w:nsid w:val="7E136475"/>
     <w:multiLevelType w:val="hybridMultilevel"/>
     <w:tmpl w:val="81BA5902"/>
@@ -28238,7 +28366,7 @@
     <w:abstractNumId w:val="27"/>
   </w:num>
   <w:num w:numId="3">
-    <w:abstractNumId w:val="38"/>
+    <w:abstractNumId w:val="39"/>
   </w:num>
   <w:num w:numId="4">
     <w:abstractNumId w:val="25"/>
@@ -28250,13 +28378,13 @@
     <w:abstractNumId w:val="11"/>
   </w:num>
   <w:num w:numId="7">
-    <w:abstractNumId w:val="31"/>
+    <w:abstractNumId w:val="32"/>
   </w:num>
   <w:num w:numId="8">
-    <w:abstractNumId w:val="41"/>
+    <w:abstractNumId w:val="42"/>
   </w:num>
   <w:num w:numId="9">
-    <w:abstractNumId w:val="33"/>
+    <w:abstractNumId w:val="34"/>
   </w:num>
   <w:num w:numId="10">
     <w:abstractNumId w:val="5"/>
@@ -28283,22 +28411,22 @@
     <w:abstractNumId w:val="20"/>
   </w:num>
   <w:num w:numId="18">
-    <w:abstractNumId w:val="37"/>
+    <w:abstractNumId w:val="38"/>
   </w:num>
   <w:num w:numId="19">
-    <w:abstractNumId w:val="35"/>
+    <w:abstractNumId w:val="36"/>
   </w:num>
   <w:num w:numId="20">
     <w:abstractNumId w:val="18"/>
   </w:num>
   <w:num w:numId="21">
-    <w:abstractNumId w:val="42"/>
+    <w:abstractNumId w:val="43"/>
   </w:num>
   <w:num w:numId="22">
-    <w:abstractNumId w:val="43"/>
+    <w:abstractNumId w:val="44"/>
   </w:num>
   <w:num w:numId="23">
-    <w:abstractNumId w:val="34"/>
+    <w:abstractNumId w:val="35"/>
   </w:num>
   <w:num w:numId="24">
     <w:abstractNumId w:val="0"/>
@@ -28313,10 +28441,10 @@
     <w:abstractNumId w:val="14"/>
   </w:num>
   <w:num w:numId="28">
-    <w:abstractNumId w:val="40"/>
+    <w:abstractNumId w:val="41"/>
   </w:num>
   <w:num w:numId="29">
-    <w:abstractNumId w:val="47"/>
+    <w:abstractNumId w:val="48"/>
   </w:num>
   <w:num w:numId="30">
     <w:abstractNumId w:val="15"/>
@@ -28325,19 +28453,19 @@
     <w:abstractNumId w:val="22"/>
   </w:num>
   <w:num w:numId="32">
-    <w:abstractNumId w:val="30"/>
+    <w:abstractNumId w:val="31"/>
   </w:num>
   <w:num w:numId="33">
-    <w:abstractNumId w:val="39"/>
+    <w:abstractNumId w:val="40"/>
   </w:num>
   <w:num w:numId="34">
     <w:abstractNumId w:val="7"/>
   </w:num>
   <w:num w:numId="35">
-    <w:abstractNumId w:val="32"/>
+    <w:abstractNumId w:val="33"/>
   </w:num>
   <w:num w:numId="36">
-    <w:abstractNumId w:val="46"/>
+    <w:abstractNumId w:val="47"/>
   </w:num>
   <w:num w:numId="37">
     <w:abstractNumId w:val="17"/>
@@ -28352,10 +28480,10 @@
     <w:abstractNumId w:val="24"/>
   </w:num>
   <w:num w:numId="41">
-    <w:abstractNumId w:val="44"/>
+    <w:abstractNumId w:val="45"/>
   </w:num>
   <w:num w:numId="42">
-    <w:abstractNumId w:val="45"/>
+    <w:abstractNumId w:val="46"/>
   </w:num>
   <w:num w:numId="43">
     <w:abstractNumId w:val="21"/>
@@ -28373,7 +28501,10 @@
     <w:abstractNumId w:val="12"/>
   </w:num>
   <w:num w:numId="48">
-    <w:abstractNumId w:val="36"/>
+    <w:abstractNumId w:val="37"/>
+  </w:num>
+  <w:num w:numId="49">
+    <w:abstractNumId w:val="30"/>
   </w:num>
   <w:numIdMacAtCleanup w:val="22"/>
 </w:numbering>
@@ -29837,7 +29968,7 @@
 </file>
 
 <file path=customXml/itemProps1.xml><?xml version="1.0" encoding="utf-8"?>
-<ds:datastoreItem xmlns:ds="http://schemas.openxmlformats.org/officeDocument/2006/customXml" ds:itemID="{A424F102-C93B-46C0-AA3C-8D41537D80C2}">
+<ds:datastoreItem xmlns:ds="http://schemas.openxmlformats.org/officeDocument/2006/customXml" ds:itemID="{D9F6DB03-751F-4238-9F8F-78B709A40D31}">
   <ds:schemaRefs>
     <ds:schemaRef ds:uri="http://schemas.openxmlformats.org/officeDocument/2006/bibliography"/>
   </ds:schemaRefs>

</xml_diff>

<commit_message>
Ultima arrumada na loja
</commit_message>
<xml_diff>
--- a/TCC/Trabalho de Conclusão de Curso - Douglas Álex Américo 4.docx
+++ b/TCC/Trabalho de Conclusão de Curso - Douglas Álex Américo 4.docx
@@ -135,7 +135,7 @@
           </mc:Choice>
           <mc:Fallback>
             <w:pict>
-              <v:group w14:anchorId="5B7643A0" id="Group 2" o:spid="_x0000_s1026" style="position:absolute;margin-left:-.15pt;margin-top:-4.9pt;width:450pt;height:83.8pt;z-index:251659776" coordorigin="1701,1600" coordsize="9000,1676" o:gfxdata="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">
+              <v:group w14:anchorId="3B0CF96B" id="Group 2" o:spid="_x0000_s1026" style="position:absolute;margin-left:-.15pt;margin-top:-4.9pt;width:450pt;height:83.8pt;z-index:251659776" coordorigin="1701,1600" coordsize="9000,1676" o:gfxdata="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">
                 <v:shapetype id="_x0000_t75" coordsize="21600,21600" o:spt="75" o:preferrelative="t" path="m@4@5l@4@11@9@11@9@5xe" filled="f" stroked="f">
                   <v:stroke joinstyle="miter"/>
                   <v:formulas>
@@ -2812,7 +2812,7 @@
         <w:t xml:space="preserve">foi veio </w:t>
       </w:r>
       <w:r>
-        <w:t>proposta de um WebSite</w:t>
+        <w:t>proposta de um Sistema Web</w:t>
       </w:r>
       <w:r>
         <w:t xml:space="preserve">, visando os pontos principais, mas ainda deixando o próprio produtor registrar pedidos de cliente que ainda quiserem faze-lo pôr os meios antigos. A solução criada foi o processo de pedido das rosas, que pode ser feita diretamente ao produtor ou pelo Website que será parte do projeto, passando pela avaliação do projeto para definir qual ou quais produtores irão atender tal pedido, avaliando: Tipo do produto, variedade de produtos e as quantidades estabelecidas para cada um. </w:t>
@@ -5130,21 +5130,7 @@
             <w:rStyle w:val="Hyperlink"/>
             <w:noProof/>
           </w:rPr>
-          <w:t>DESCR</w:t>
-        </w:r>
-        <w:r>
-          <w:rPr>
-            <w:rStyle w:val="Hyperlink"/>
-            <w:noProof/>
-          </w:rPr>
-          <w:t>I</w:t>
-        </w:r>
-        <w:r>
-          <w:rPr>
-            <w:rStyle w:val="Hyperlink"/>
-            <w:noProof/>
-          </w:rPr>
-          <w:t>ÇÃO DOS CASOS DE USO</w:t>
+          <w:t>DESCRIÇÃO DOS CASOS DE USO</w:t>
         </w:r>
         <w:r>
           <w:rPr>
@@ -5360,21 +5346,7 @@
             <w:rStyle w:val="Hyperlink"/>
             <w:noProof/>
           </w:rPr>
-          <w:t>Gerenciar P</w:t>
-        </w:r>
-        <w:r>
-          <w:rPr>
-            <w:rStyle w:val="Hyperlink"/>
-            <w:noProof/>
-          </w:rPr>
-          <w:t>e</w:t>
-        </w:r>
-        <w:r>
-          <w:rPr>
-            <w:rStyle w:val="Hyperlink"/>
-            <w:noProof/>
-          </w:rPr>
-          <w:t>dido</w:t>
+          <w:t>Gerenciar Pedido</w:t>
         </w:r>
         <w:r>
           <w:rPr>
@@ -10280,7 +10252,19 @@
         <w:rPr>
           <w:rStyle w:val="CorpodetextoChar"/>
         </w:rPr>
-        <w:t xml:space="preserve">Notificar a cada movimentação de pedido realizado pelo cliente através do WebSite, ou mesmo quando um produtor disponibilizar que precisa de mais produtores para atender o pedido, </w:t>
+        <w:t>Notificar a cada movimentação de pedido realizado</w:t>
+      </w:r>
+      <w:r>
+        <w:rPr>
+          <w:rStyle w:val="CorpodetextoChar"/>
+        </w:rPr>
+        <w:t xml:space="preserve"> pelo cliente através do Sistema Web</w:t>
+      </w:r>
+      <w:r>
+        <w:rPr>
+          <w:rStyle w:val="CorpodetextoChar"/>
+        </w:rPr>
+        <w:t xml:space="preserve">, ou mesmo quando um produtor disponibilizar que precisa de mais produtores para atender o pedido, </w:t>
       </w:r>
       <w:r>
         <w:rPr>
@@ -10508,11 +10492,6 @@
     <w:p>
       <w:pPr>
         <w:pStyle w:val="DescrioCasodeUso"/>
-        <w:rPr>
-          <w:kern w:val="32"/>
-          <w:sz w:val="32"/>
-          <w:szCs w:val="32"/>
-        </w:rPr>
       </w:pPr>
       <w:r>
         <w:tab/>
@@ -10539,21 +10518,82 @@
     </w:p>
     <w:p>
       <w:pPr>
-        <w:spacing w:line="240" w:lineRule="auto"/>
-        <w:jc w:val="left"/>
-        <w:rPr>
-          <w:rFonts w:cs="Arial"/>
-          <w:b/>
+        <w:pStyle w:val="DescrioCasodeUso"/>
+        <w:jc w:val="right"/>
+        <w:rPr>
+          <w:i/>
           <w:kern w:val="32"/>
-          <w:sz w:val="32"/>
-          <w:szCs w:val="32"/>
-          <w:lang w:val="pt-BR"/>
-        </w:rPr>
-      </w:pPr>
-      <w:r>
-        <w:rPr>
-          <w:lang w:val="pt-BR"/>
-        </w:rPr>
+          <w:sz w:val="20"/>
+          <w:szCs w:val="20"/>
+        </w:rPr>
+      </w:pPr>
+      <w:r>
+        <w:rPr>
+          <w:i/>
+          <w:kern w:val="32"/>
+          <w:sz w:val="20"/>
+          <w:szCs w:val="20"/>
+        </w:rPr>
+        <w:t>A eficiência consiste em fazer certo as coisas: geralmente está ligada ao nível operacional, como realizar as operações com menos recursos – menos tempo, menor orçamento, menos pessoas, menos matéria-prima</w:t>
+      </w:r>
+      <w:r>
+        <w:rPr>
+          <w:i/>
+          <w:kern w:val="32"/>
+          <w:sz w:val="20"/>
+          <w:szCs w:val="20"/>
+        </w:rPr>
+        <w:t xml:space="preserve">. </w:t>
+      </w:r>
+      <w:r>
+        <w:rPr>
+          <w:i/>
+          <w:kern w:val="32"/>
+          <w:sz w:val="20"/>
+          <w:szCs w:val="20"/>
+        </w:rPr>
+        <w:t>Já a eficácia consiste em fazer as coisas certas: geralmente está relacionada ao nível gerencial.</w:t>
+      </w:r>
+    </w:p>
+    <w:p>
+      <w:pPr>
+        <w:pStyle w:val="DescrioCasodeUso"/>
+        <w:jc w:val="right"/>
+        <w:rPr>
+          <w:i/>
+          <w:kern w:val="32"/>
+          <w:sz w:val="20"/>
+          <w:szCs w:val="20"/>
+        </w:rPr>
+      </w:pPr>
+      <w:r>
+        <w:rPr>
+          <w:i/>
+          <w:kern w:val="32"/>
+          <w:sz w:val="20"/>
+          <w:szCs w:val="20"/>
+        </w:rPr>
+        <w:t>(</w:t>
+      </w:r>
+      <w:r>
+        <w:rPr>
+          <w:i/>
+          <w:kern w:val="32"/>
+          <w:sz w:val="20"/>
+          <w:szCs w:val="20"/>
+        </w:rPr>
+        <w:t>Peter Drucker</w:t>
+      </w:r>
+      <w:r>
+        <w:rPr>
+          <w:i/>
+          <w:kern w:val="32"/>
+          <w:sz w:val="20"/>
+          <w:szCs w:val="20"/>
+        </w:rPr>
+        <w:t>).</w:t>
+      </w:r>
+      <w:r>
         <w:br w:type="page"/>
       </w:r>
     </w:p>
@@ -10774,7 +10814,48 @@
         <w:ind w:firstLine="708"/>
       </w:pPr>
       <w:r>
-        <w:t>Diagrama de caso de uso, usado para a comunicação entre Analista de Sistema e o Cliente, são utilizados no entendimento do cliente visto o vasto processo de gerenciamento do sistema. Com definições simples, o diagrama de caso de uso, utiliza Atores, casos de uso, relacionamentos, includes e extends para o do diagrama.</w:t>
+        <w:t xml:space="preserve">Diagrama de caso de uso, usado para a comunicação entre Analista de Sistema e o Cliente, são utilizados no entendimento do cliente visto o vasto processo de gerenciamento do sistema. </w:t>
+      </w:r>
+    </w:p>
+    <w:p>
+      <w:pPr>
+        <w:pStyle w:val="DescrioCasodeUso"/>
+        <w:ind w:firstLine="708"/>
+        <w:jc w:val="right"/>
+        <w:rPr>
+          <w:i/>
+          <w:sz w:val="20"/>
+          <w:szCs w:val="20"/>
+        </w:rPr>
+      </w:pPr>
+      <w:r>
+        <w:rPr>
+          <w:i/>
+          <w:sz w:val="20"/>
+          <w:szCs w:val="20"/>
+        </w:rPr>
+        <w:t>Os diagramas de casos de uso são importantes para visualizar, especificar e documentar o comportamento de um elemento (BOOCH, 2000).</w:t>
+      </w:r>
+    </w:p>
+    <w:p>
+      <w:pPr>
+        <w:pStyle w:val="DescrioCasodeUso"/>
+        <w:ind w:firstLine="708"/>
+        <w:jc w:val="right"/>
+        <w:rPr>
+          <w:i/>
+          <w:sz w:val="20"/>
+          <w:szCs w:val="20"/>
+        </w:rPr>
+      </w:pPr>
+    </w:p>
+    <w:p>
+      <w:pPr>
+        <w:pStyle w:val="DescrioCasodeUso"/>
+        <w:ind w:firstLine="708"/>
+      </w:pPr>
+      <w:r>
+        <w:t>Com definições simples, o diagrama de caso de uso, utiliza Atores, casos de uso, relacionamentos, includes e extends para o do diagrama.</w:t>
       </w:r>
     </w:p>
     <w:p>
@@ -17496,9 +17577,6 @@
       <w:pPr>
         <w:pStyle w:val="DescrioCasodeUso"/>
         <w:ind w:firstLine="425"/>
-        <w:rPr>
-          <w:b/>
-        </w:rPr>
       </w:pPr>
       <w:r>
         <w:t xml:space="preserve">Diagrama de atividades mostra toda a </w:t>
@@ -17517,6 +17595,121 @@
       </w:r>
       <w:r>
         <w:t>o fluxo da seguinte atividade.</w:t>
+      </w:r>
+    </w:p>
+    <w:p>
+      <w:pPr>
+        <w:pStyle w:val="DescrioCasodeUso"/>
+        <w:ind w:firstLine="425"/>
+        <w:jc w:val="right"/>
+        <w:rPr>
+          <w:i/>
+          <w:sz w:val="20"/>
+          <w:szCs w:val="20"/>
+        </w:rPr>
+      </w:pPr>
+      <w:r>
+        <w:rPr>
+          <w:i/>
+          <w:sz w:val="20"/>
+          <w:szCs w:val="20"/>
+        </w:rPr>
+        <w:t>O diagrama de atividades é um diagrama UML u</w:t>
+      </w:r>
+      <w:r>
+        <w:rPr>
+          <w:i/>
+          <w:sz w:val="20"/>
+          <w:szCs w:val="20"/>
+        </w:rPr>
+        <w:t xml:space="preserve">tilizado para modelar o aspecto comportamental </w:t>
+      </w:r>
+      <w:r>
+        <w:rPr>
+          <w:i/>
+          <w:sz w:val="20"/>
+          <w:szCs w:val="20"/>
+        </w:rPr>
+        <w:t>de processos.</w:t>
+      </w:r>
+      <w:r>
+        <w:t xml:space="preserve"> </w:t>
+      </w:r>
+      <w:r>
+        <w:rPr>
+          <w:i/>
+          <w:sz w:val="20"/>
+          <w:szCs w:val="20"/>
+        </w:rPr>
+        <w:t>Neste diagrama, um</w:t>
+      </w:r>
+      <w:r>
+        <w:rPr>
+          <w:i/>
+          <w:sz w:val="20"/>
+          <w:szCs w:val="20"/>
+        </w:rPr>
+        <w:t xml:space="preserve">a atividade é modelada como uma sequência estruturada de </w:t>
+      </w:r>
+      <w:r>
+        <w:rPr>
+          <w:i/>
+          <w:sz w:val="20"/>
+          <w:szCs w:val="20"/>
+        </w:rPr>
+        <w:t>ações, controladas potencialmente po</w:t>
+      </w:r>
+      <w:r>
+        <w:rPr>
+          <w:i/>
+          <w:sz w:val="20"/>
+          <w:szCs w:val="20"/>
+        </w:rPr>
+        <w:t xml:space="preserve">r nós de decisão e sincronismo. Em seu aspecto mais simples, </w:t>
+      </w:r>
+      <w:r>
+        <w:rPr>
+          <w:i/>
+          <w:sz w:val="20"/>
+          <w:szCs w:val="20"/>
+        </w:rPr>
+        <w:t>um diagrama de atividades pode ser confundido com um fluxograma.</w:t>
+      </w:r>
+    </w:p>
+    <w:p>
+      <w:pPr>
+        <w:pStyle w:val="DescrioCasodeUso"/>
+        <w:ind w:firstLine="425"/>
+        <w:jc w:val="right"/>
+        <w:rPr>
+          <w:i/>
+          <w:sz w:val="20"/>
+          <w:szCs w:val="20"/>
+        </w:rPr>
+      </w:pPr>
+      <w:r>
+        <w:rPr>
+          <w:i/>
+          <w:sz w:val="20"/>
+          <w:szCs w:val="20"/>
+        </w:rPr>
+        <w:t>(</w:t>
+      </w:r>
+      <w:r>
+        <w:rPr>
+          <w:i/>
+          <w:sz w:val="20"/>
+          <w:szCs w:val="20"/>
+        </w:rPr>
+        <w:t>Ricardo R. Gudwin</w:t>
+      </w:r>
+      <w:r>
+        <w:rPr>
+          <w:i/>
+          <w:sz w:val="20"/>
+          <w:szCs w:val="20"/>
+        </w:rPr>
+        <w:t>).</w:t>
       </w:r>
     </w:p>
     <w:p>
@@ -17940,6 +18133,28 @@
     </w:p>
     <w:p>
       <w:pPr>
+        <w:pStyle w:val="Seo2"/>
+        <w:ind w:firstLine="425"/>
+        <w:rPr>
+          <w:b w:val="0"/>
+          <w:i w:val="0"/>
+          <w:color w:val="404040" w:themeColor="text1" w:themeTint="BF"/>
+          <w:sz w:val="24"/>
+          <w:szCs w:val="24"/>
+        </w:rPr>
+      </w:pPr>
+      <w:r>
+        <w:rPr>
+          <w:b w:val="0"/>
+          <w:i w:val="0"/>
+          <w:sz w:val="24"/>
+          <w:szCs w:val="24"/>
+        </w:rPr>
+        <w:t>Diagrama de pacote é aplicado em UML para a organização de suas respectivas classes, a fim de proporcionar um sistema de trabalho mais bem visto e entendível, pelo desenvolvedor.</w:t>
+      </w:r>
+    </w:p>
+    <w:p>
+      <w:pPr>
         <w:pStyle w:val="Legenda"/>
         <w:keepNext/>
       </w:pPr>
@@ -18098,6 +18313,38 @@
     <w:p>
       <w:pPr>
         <w:pStyle w:val="DescrioCasodeUso"/>
+        <w:ind w:firstLine="425"/>
+        <w:jc w:val="right"/>
+        <w:rPr>
+          <w:i/>
+          <w:sz w:val="20"/>
+          <w:szCs w:val="20"/>
+        </w:rPr>
+      </w:pPr>
+      <w:r>
+        <w:rPr>
+          <w:i/>
+          <w:sz w:val="20"/>
+          <w:szCs w:val="20"/>
+        </w:rPr>
+        <w:t>O diagrama de classes é um dos diagramas mais utilizados da UML, pelo qual se pode representar todas as classes de objetos de um sistema. É extremamente útil quando ao se pensar em uma modelagem orientada a objetos, pois oferece uma noção do funcionamento das classes (LIMA, 2011).</w:t>
+      </w:r>
+    </w:p>
+    <w:p>
+      <w:pPr>
+        <w:pStyle w:val="DescrioCasodeUso"/>
+        <w:ind w:firstLine="425"/>
+        <w:jc w:val="right"/>
+        <w:rPr>
+          <w:i/>
+          <w:sz w:val="20"/>
+          <w:szCs w:val="20"/>
+        </w:rPr>
+      </w:pPr>
+    </w:p>
+    <w:p>
+      <w:pPr>
+        <w:pStyle w:val="DescrioCasodeUso"/>
         <w:keepNext/>
       </w:pPr>
       <w:r>
@@ -18220,7 +18467,6 @@
       <w:bookmarkStart w:id="92" w:name="_Toc422155385"/>
       <w:bookmarkStart w:id="93" w:name="_Toc422267174"/>
       <w:r>
-        <w:lastRenderedPageBreak/>
         <w:t>DIAGRAMA DE ESTADO</w:t>
       </w:r>
       <w:bookmarkEnd w:id="92"/>
@@ -18236,6 +18482,26 @@
         <w:t>Diagrama de estado é usado no processo de preparação de sistemas observar e planejar a transição de estado que um objeto pode ter durante a execução do projeto.</w:t>
       </w:r>
       <w:bookmarkEnd w:id="94"/>
+    </w:p>
+    <w:p>
+      <w:pPr>
+        <w:pStyle w:val="DescrioCasodeUso"/>
+        <w:ind w:firstLine="425"/>
+        <w:jc w:val="right"/>
+        <w:rPr>
+          <w:i/>
+          <w:sz w:val="20"/>
+          <w:szCs w:val="20"/>
+        </w:rPr>
+      </w:pPr>
+      <w:r>
+        <w:rPr>
+          <w:i/>
+          <w:sz w:val="20"/>
+          <w:szCs w:val="20"/>
+        </w:rPr>
+        <w:t>Através da análise das transições entre estados dos objetos de um sistema de software, podem-se prever todas as possíveis operações realizadas, em função de eventos que possam ocorrer (BEZERRA, 2006).</w:t>
+      </w:r>
     </w:p>
     <w:p>
       <w:pPr>
@@ -18260,7 +18526,13 @@
       </w:pPr>
       <w:bookmarkStart w:id="97" w:name="_Toc422155388"/>
       <w:r>
-        <w:t>Diagrama de estado de login, onde o objeto pessoa, que armazena o login, senha e tipo de usuário e implantado, assim com a confirmação do usuário com o cadastro, o sistema valida as informações buscando na base de dados se estão corretas e retorna com a tela principal do sistema.</w:t>
+        <w:t>Diagrama de estado de login, onde o objeto pessoa, que armazena o login, senha</w:t>
+      </w:r>
+      <w:r>
+        <w:t xml:space="preserve"> e tipo de usuário e implantado. A</w:t>
+      </w:r>
+      <w:r>
+        <w:t>ssim com a confirmação do usuário com o cadastro, o sistema valida as informações buscando na base de dados se estão corretas e retorna com a tela principal do sistema.</w:t>
       </w:r>
       <w:bookmarkEnd w:id="97"/>
     </w:p>
@@ -18281,9 +18553,9 @@
         </w:rPr>
         <w:drawing>
           <wp:inline distT="0" distB="0" distL="0" distR="0">
-            <wp:extent cx="5760720" cy="3776980"/>
+            <wp:extent cx="5760720" cy="3928110"/>
             <wp:effectExtent l="0" t="0" r="0" b="0"/>
-            <wp:docPr id="30" name="Imagem 30"/>
+            <wp:docPr id="9" name="Imagem 9"/>
             <wp:cNvGraphicFramePr>
               <a:graphicFrameLocks xmlns:a="http://schemas.openxmlformats.org/drawingml/2006/main" noChangeAspect="1"/>
             </wp:cNvGraphicFramePr>
@@ -18291,7 +18563,7 @@
               <a:graphicData uri="http://schemas.openxmlformats.org/drawingml/2006/picture">
                 <pic:pic xmlns:pic="http://schemas.openxmlformats.org/drawingml/2006/picture">
                   <pic:nvPicPr>
-                    <pic:cNvPr id="30" name="Diagrama de Estado - Login.asta.jpg"/>
+                    <pic:cNvPr id="9" name="Diagrama de Estado - Login.asta.jpg"/>
                     <pic:cNvPicPr/>
                   </pic:nvPicPr>
                   <pic:blipFill>
@@ -18309,7 +18581,7 @@
                   <pic:spPr>
                     <a:xfrm>
                       <a:off x="0" y="0"/>
-                      <a:ext cx="5760720" cy="3776980"/>
+                      <a:ext cx="5760720" cy="3928110"/>
                     </a:xfrm>
                     <a:prstGeom prst="rect">
                       <a:avLst/>
@@ -18395,8 +18667,6 @@
           <w:color w:val="auto"/>
         </w:rPr>
       </w:pPr>
-      <w:bookmarkStart w:id="99" w:name="_GoBack"/>
-      <w:bookmarkEnd w:id="99"/>
     </w:p>
     <w:p>
       <w:pPr>
@@ -18406,13 +18676,14 @@
           <w:numId w:val="19"/>
         </w:numPr>
       </w:pPr>
-      <w:bookmarkStart w:id="100" w:name="_Toc422155390"/>
-      <w:bookmarkStart w:id="101" w:name="_Toc422267176"/>
-      <w:r>
-        <w:t>PEDIDO CLIENTE/SITE</w:t>
-      </w:r>
+      <w:bookmarkStart w:id="99" w:name="_Toc422155390"/>
+      <w:bookmarkStart w:id="100" w:name="_Toc422267176"/>
+      <w:r>
+        <w:lastRenderedPageBreak/>
+        <w:t>PEDIDO</w:t>
+      </w:r>
+      <w:bookmarkEnd w:id="99"/>
       <w:bookmarkEnd w:id="100"/>
-      <w:bookmarkEnd w:id="101"/>
     </w:p>
     <w:p>
       <w:pPr>
@@ -18420,17 +18691,19 @@
         <w:ind w:firstLine="708"/>
       </w:pPr>
       <w:r>
-        <w:t xml:space="preserve">Diagrama de estado cliente/site, onde o pedido chega através do WebSite, e é avaliado totalmente pelo sistema, onde o mesmo </w:t>
-      </w:r>
-      <w:r>
-        <w:t>irá</w:t>
-      </w:r>
-      <w:r>
-        <w:t xml:space="preserve"> aguardar as informações de </w:t>
-      </w:r>
-      <w:r>
-        <w:lastRenderedPageBreak/>
-        <w:t>produtos, enviar, e depois avaliar as informações visando, as respostas dos produtores que mais atendem o pedido e as que forem mais rápidas, assim poderá selecionar quais produtores atenderão ao mesmo, caso o pedido não seja totalmente atendido o sistema aguardara mais 6 horas para as informações dos produtores e tomara a decisão de fecha o pedido caso o mesmo seja totalmente atendido, se enviar uma solicitação de subtotal, ou cancelar o pedido totalmente.</w:t>
+        <w:t xml:space="preserve">Diagrama de estado </w:t>
+      </w:r>
+      <w:r>
+        <w:t xml:space="preserve">pedido, representa o objeto pedido e suas </w:t>
+      </w:r>
+      <w:r>
+        <w:t>respectivas</w:t>
+      </w:r>
+      <w:r>
+        <w:t xml:space="preserve"> ligações, </w:t>
+      </w:r>
+      <w:r>
+        <w:t>onde o objeto se inicia, fechado passa para aberto e logo transide para o estado de inserção, que quando finalizado gera o estado de aguardar resposta que valida as respostas dos produtores e determina quais irão atender o pedido, todo processo é validado assim, quando ele for ser armazenado não terá possibilidade de tantos erros. O processo se encerra com a listagem dos pedidos realizados pelo cliente e seu fechamento novamente.</w:t>
       </w:r>
     </w:p>
     <w:p>
@@ -18442,13 +18715,24 @@
     <w:p>
       <w:pPr>
         <w:pStyle w:val="DescrioCasodeUso"/>
-      </w:pPr>
-      <w:r>
+        <w:rPr>
+          <w:rFonts w:asciiTheme="minorHAnsi" w:eastAsiaTheme="minorEastAsia" w:hAnsiTheme="minorHAnsi" w:cstheme="minorBidi"/>
+          <w:noProof/>
+          <w:sz w:val="22"/>
+          <w:szCs w:val="22"/>
+          <w:lang w:eastAsia="pt-BR"/>
+        </w:rPr>
+      </w:pPr>
+      <w:r>
+        <w:rPr>
+          <w:noProof/>
+          <w:lang w:eastAsia="pt-BR"/>
+        </w:rPr>
         <w:drawing>
-          <wp:inline distT="0" distB="0" distL="0" distR="0" wp14:anchorId="62DC2FEE" wp14:editId="3427B3EC">
-            <wp:extent cx="5366324" cy="6696075"/>
-            <wp:effectExtent l="0" t="0" r="6350" b="0"/>
-            <wp:docPr id="10" name="Imagem 10"/>
+          <wp:inline distT="0" distB="0" distL="0" distR="0">
+            <wp:extent cx="5760720" cy="4457700"/>
+            <wp:effectExtent l="0" t="0" r="0" b="0"/>
+            <wp:docPr id="18" name="Imagem 18"/>
             <wp:cNvGraphicFramePr>
               <a:graphicFrameLocks xmlns:a="http://schemas.openxmlformats.org/drawingml/2006/main" noChangeAspect="1"/>
             </wp:cNvGraphicFramePr>
@@ -18456,7 +18740,7 @@
               <a:graphicData uri="http://schemas.openxmlformats.org/drawingml/2006/picture">
                 <pic:pic xmlns:pic="http://schemas.openxmlformats.org/drawingml/2006/picture">
                   <pic:nvPicPr>
-                    <pic:cNvPr id="10" name="Diagrama de Estado - Pedido Cliente-Site.asta.jpg"/>
+                    <pic:cNvPr id="18" name="Diagrama de Estado - Pedido.jpg"/>
                     <pic:cNvPicPr/>
                   </pic:nvPicPr>
                   <pic:blipFill>
@@ -18474,7 +18758,7 @@
                   <pic:spPr>
                     <a:xfrm>
                       <a:off x="0" y="0"/>
-                      <a:ext cx="5367589" cy="6697654"/>
+                      <a:ext cx="5760720" cy="4457700"/>
                     </a:xfrm>
                     <a:prstGeom prst="rect">
                       <a:avLst/>
@@ -18486,72 +18770,7 @@
           </wp:inline>
         </w:drawing>
       </w:r>
-    </w:p>
-    <w:p>
-      <w:pPr>
-        <w:pStyle w:val="Legenda"/>
-        <w:jc w:val="center"/>
-        <w:rPr>
-          <w:color w:val="auto"/>
-        </w:rPr>
-      </w:pPr>
-      <w:r>
-        <w:rPr>
-          <w:color w:val="auto"/>
-        </w:rPr>
-        <w:t xml:space="preserve">Figura </w:t>
-      </w:r>
-      <w:r>
-        <w:rPr>
-          <w:color w:val="auto"/>
-        </w:rPr>
-        <w:fldChar w:fldCharType="begin"/>
-      </w:r>
-      <w:r>
-        <w:rPr>
-          <w:color w:val="auto"/>
-        </w:rPr>
-        <w:instrText xml:space="preserve"> SEQ Figura \* ARABIC </w:instrText>
-      </w:r>
-      <w:r>
-        <w:rPr>
-          <w:color w:val="auto"/>
-        </w:rPr>
-        <w:fldChar w:fldCharType="separate"/>
-      </w:r>
-      <w:r>
-        <w:rPr>
-          <w:noProof/>
-          <w:color w:val="auto"/>
-        </w:rPr>
-        <w:t>16</w:t>
-      </w:r>
-      <w:r>
-        <w:rPr>
-          <w:color w:val="auto"/>
-        </w:rPr>
-        <w:fldChar w:fldCharType="end"/>
-      </w:r>
-      <w:r>
-        <w:rPr>
-          <w:color w:val="auto"/>
-        </w:rPr>
-        <w:t>. Diagrama de Estado - Pedido Cliente/Site</w:t>
-      </w:r>
-    </w:p>
-    <w:p>
-      <w:pPr>
-        <w:pStyle w:val="DescrioCasodeUso"/>
-        <w:rPr>
-          <w:rFonts w:asciiTheme="minorHAnsi" w:eastAsiaTheme="minorEastAsia" w:hAnsiTheme="minorHAnsi" w:cstheme="minorBidi"/>
-          <w:noProof/>
-          <w:sz w:val="22"/>
-          <w:szCs w:val="22"/>
-          <w:lang w:eastAsia="pt-BR"/>
-        </w:rPr>
-      </w:pPr>
-      <w:r>
-        <w:lastRenderedPageBreak/>
+      <w:r>
         <w:fldChar w:fldCharType="begin"/>
       </w:r>
       <w:r>
@@ -18586,135 +18805,9 @@
     </w:p>
     <w:p>
       <w:pPr>
-        <w:pStyle w:val="Seo3"/>
-        <w:numPr>
-          <w:ilvl w:val="2"/>
-          <w:numId w:val="19"/>
-        </w:numPr>
-      </w:pPr>
-      <w:bookmarkStart w:id="102" w:name="_Toc422155391"/>
-      <w:bookmarkStart w:id="103" w:name="_Toc422267177"/>
-      <w:r>
-        <w:t>PEDIDO CLIENTE/PRODUTOR</w:t>
-      </w:r>
-      <w:bookmarkEnd w:id="102"/>
-      <w:bookmarkEnd w:id="103"/>
-    </w:p>
-    <w:p>
-      <w:pPr>
         <w:pStyle w:val="DescrioCasodeUso"/>
         <w:ind w:firstLine="708"/>
       </w:pPr>
-      <w:r>
-        <w:t>Diagrama de estado cliente/produtor, onde o pedido chega através do contato entre o cliente e o produtor, e é avaliado primeiramente pelo produtor depois repassado ao sistema, onde o mesmo irá aguardar as informações de produtos, enviar, e depois avaliar as informações visando, as respostas dos produtores que mais atendem o pedido e as que forem mais rápidas, assim poderá selecionar quais produtores atenderão ao mesmo, caso o pedido não seja totalmente atendido o sistema aguardara mais 6 horas para as informações dos produtores e tomara a decisão de fecha o pedido caso o mesmo seja totalmente atendido, se enviar uma solicitação de subtotal, ou cancelar o pedido totalmente.</w:t>
-      </w:r>
-    </w:p>
-    <w:p>
-      <w:pPr>
-        <w:pStyle w:val="DescrioCasodeUso"/>
-        <w:ind w:firstLine="708"/>
-      </w:pPr>
-    </w:p>
-    <w:p>
-      <w:pPr>
-        <w:pStyle w:val="DescrioCasodeUso"/>
-      </w:pPr>
-      <w:r>
-        <w:lastRenderedPageBreak/>
-        <w:drawing>
-          <wp:inline distT="0" distB="0" distL="0" distR="0" wp14:anchorId="005984E7" wp14:editId="054C4A6B">
-            <wp:extent cx="5362575" cy="5505450"/>
-            <wp:effectExtent l="0" t="0" r="9525" b="0"/>
-            <wp:docPr id="17" name="Imagem 17"/>
-            <wp:cNvGraphicFramePr>
-              <a:graphicFrameLocks xmlns:a="http://schemas.openxmlformats.org/drawingml/2006/main" noChangeAspect="1"/>
-            </wp:cNvGraphicFramePr>
-            <a:graphic xmlns:a="http://schemas.openxmlformats.org/drawingml/2006/main">
-              <a:graphicData uri="http://schemas.openxmlformats.org/drawingml/2006/picture">
-                <pic:pic xmlns:pic="http://schemas.openxmlformats.org/drawingml/2006/picture">
-                  <pic:nvPicPr>
-                    <pic:cNvPr id="17" name="Diagrama de Estado - Pedido Cliente-Produtor.asta.jpg"/>
-                    <pic:cNvPicPr/>
-                  </pic:nvPicPr>
-                  <pic:blipFill>
-                    <a:blip r:embed="rId28">
-                      <a:extLst>
-                        <a:ext uri="{28A0092B-C50C-407E-A947-70E740481C1C}">
-                          <a14:useLocalDpi xmlns:a14="http://schemas.microsoft.com/office/drawing/2010/main" val="0"/>
-                        </a:ext>
-                      </a:extLst>
-                    </a:blip>
-                    <a:stretch>
-                      <a:fillRect/>
-                    </a:stretch>
-                  </pic:blipFill>
-                  <pic:spPr>
-                    <a:xfrm>
-                      <a:off x="0" y="0"/>
-                      <a:ext cx="5364795" cy="5507729"/>
-                    </a:xfrm>
-                    <a:prstGeom prst="rect">
-                      <a:avLst/>
-                    </a:prstGeom>
-                  </pic:spPr>
-                </pic:pic>
-              </a:graphicData>
-            </a:graphic>
-          </wp:inline>
-        </w:drawing>
-      </w:r>
-    </w:p>
-    <w:p>
-      <w:pPr>
-        <w:pStyle w:val="Legenda"/>
-        <w:jc w:val="center"/>
-        <w:rPr>
-          <w:color w:val="auto"/>
-        </w:rPr>
-      </w:pPr>
-      <w:r>
-        <w:rPr>
-          <w:color w:val="auto"/>
-        </w:rPr>
-        <w:t xml:space="preserve">Figura </w:t>
-      </w:r>
-      <w:r>
-        <w:rPr>
-          <w:color w:val="auto"/>
-        </w:rPr>
-        <w:fldChar w:fldCharType="begin"/>
-      </w:r>
-      <w:r>
-        <w:rPr>
-          <w:color w:val="auto"/>
-        </w:rPr>
-        <w:instrText xml:space="preserve"> SEQ Figura \* ARABIC </w:instrText>
-      </w:r>
-      <w:r>
-        <w:rPr>
-          <w:color w:val="auto"/>
-        </w:rPr>
-        <w:fldChar w:fldCharType="separate"/>
-      </w:r>
-      <w:r>
-        <w:rPr>
-          <w:noProof/>
-          <w:color w:val="auto"/>
-        </w:rPr>
-        <w:t>17</w:t>
-      </w:r>
-      <w:r>
-        <w:rPr>
-          <w:color w:val="auto"/>
-        </w:rPr>
-        <w:fldChar w:fldCharType="end"/>
-      </w:r>
-      <w:r>
-        <w:rPr>
-          <w:color w:val="auto"/>
-        </w:rPr>
-        <w:t>. Diagrama de Estado - Pedido Cliente/Produtor</w:t>
-      </w:r>
     </w:p>
     <w:p>
       <w:pPr>
@@ -18724,14 +18817,15 @@
           <w:numId w:val="19"/>
         </w:numPr>
       </w:pPr>
-      <w:bookmarkStart w:id="104" w:name="_Toc422267178"/>
-      <w:r>
+      <w:bookmarkStart w:id="101" w:name="_Toc422267178"/>
+      <w:r>
+        <w:lastRenderedPageBreak/>
         <w:t>MODELO</w:t>
       </w:r>
       <w:r>
         <w:t xml:space="preserve"> DE ENTIDA E RELACIONAMENTO – MER</w:t>
       </w:r>
-      <w:bookmarkEnd w:id="104"/>
+      <w:bookmarkEnd w:id="101"/>
     </w:p>
     <w:p>
       <w:pPr>
@@ -18754,17 +18848,67 @@
         <w:t xml:space="preserve"> mesmo criarem tabelas relacionais para suprir a modelagem do ban</w:t>
       </w:r>
       <w:r>
-        <w:t xml:space="preserve">co de dados. Com a construção do banco de dados usando a linguagem SQL para tanto a criação como o gerenciamento do mesmo, </w:t>
-      </w:r>
-      <w:r>
-        <w:lastRenderedPageBreak/>
-        <w:t>terá uma ligação ótima com o sistema, e assim sistema e banco de dados podem se comunicar facilmente.</w:t>
+        <w:t>co de dados. Com a construção do banco de dados usando a linguagem SQL para tanto a criação como o gerenciamento do mesmo, terá uma ligação ótima com o sistema, e assim sistema e banco de dados podem se comunicar facilmente.</w:t>
       </w:r>
     </w:p>
     <w:p>
       <w:pPr>
         <w:pStyle w:val="DescrioCasodeUso"/>
         <w:ind w:firstLine="425"/>
+        <w:jc w:val="right"/>
+        <w:rPr>
+          <w:i/>
+          <w:sz w:val="20"/>
+          <w:szCs w:val="20"/>
+        </w:rPr>
+      </w:pPr>
+      <w:r>
+        <w:rPr>
+          <w:i/>
+          <w:sz w:val="20"/>
+          <w:szCs w:val="20"/>
+        </w:rPr>
+        <w:t>O Modelo Entidade Relacionamento (também chamado Modelo ER, ou simplesmente MER), como o nome sugere, é um modelo conceitual utilizado na Engenharia de Software para descrever os objetos (entidades) envolvidos em um domínio de negócios, com suas características (atributos) e como elas se relacio</w:t>
+      </w:r>
+      <w:r>
+        <w:rPr>
+          <w:i/>
+          <w:sz w:val="20"/>
+          <w:szCs w:val="20"/>
+        </w:rPr>
+        <w:t>nam entre si (relacionamentos).</w:t>
+      </w:r>
+    </w:p>
+    <w:p>
+      <w:pPr>
+        <w:pStyle w:val="DescrioCasodeUso"/>
+        <w:ind w:firstLine="425"/>
+        <w:jc w:val="right"/>
+        <w:rPr>
+          <w:i/>
+          <w:sz w:val="20"/>
+          <w:szCs w:val="20"/>
+        </w:rPr>
+      </w:pPr>
+      <w:r>
+        <w:rPr>
+          <w:i/>
+          <w:sz w:val="20"/>
+          <w:szCs w:val="20"/>
+        </w:rPr>
+        <w:t>(Joel Rodrigues)</w:t>
+      </w:r>
+    </w:p>
+    <w:p>
+      <w:pPr>
+        <w:pStyle w:val="DescrioCasodeUso"/>
+        <w:ind w:firstLine="425"/>
+        <w:jc w:val="right"/>
+        <w:rPr>
+          <w:i/>
+          <w:sz w:val="20"/>
+          <w:szCs w:val="20"/>
+        </w:rPr>
       </w:pPr>
     </w:p>
     <w:p>
@@ -18792,7 +18936,7 @@
                     <pic:cNvPicPr/>
                   </pic:nvPicPr>
                   <pic:blipFill>
-                    <a:blip r:embed="rId29" cstate="print">
+                    <a:blip r:embed="rId28" cstate="print">
                       <a:extLst>
                         <a:ext uri="{28A0092B-C50C-407E-A947-70E740481C1C}">
                           <a14:useLocalDpi xmlns:a14="http://schemas.microsoft.com/office/drawing/2010/main" val="0"/>
@@ -18832,11 +18976,32 @@
           <w:numId w:val="19"/>
         </w:numPr>
       </w:pPr>
-      <w:bookmarkStart w:id="105" w:name="_Toc422267179"/>
-      <w:r>
+      <w:bookmarkStart w:id="102" w:name="_Toc422267179"/>
+      <w:r>
+        <w:lastRenderedPageBreak/>
         <w:t>DIAGRAMA DE SEQUENCIA</w:t>
       </w:r>
-      <w:bookmarkEnd w:id="105"/>
+      <w:bookmarkEnd w:id="102"/>
+    </w:p>
+    <w:p>
+      <w:pPr>
+        <w:pStyle w:val="Seo2"/>
+        <w:rPr>
+          <w:b w:val="0"/>
+          <w:i w:val="0"/>
+          <w:sz w:val="24"/>
+          <w:szCs w:val="24"/>
+        </w:rPr>
+      </w:pPr>
+      <w:r>
+        <w:rPr>
+          <w:b w:val="0"/>
+          <w:i w:val="0"/>
+          <w:sz w:val="24"/>
+          <w:szCs w:val="24"/>
+        </w:rPr>
+        <w:t>Diagrama de sequência utilizado para verificar a sequência de atividades exercidas entre os objetos, ou seja, todas as mensagens e a sequência de atividade do fluxo do sistema. Diagrama de sequência se foca no curso perfeito da tarefa em questão para realizar sua movimentação.</w:t>
+      </w:r>
     </w:p>
     <w:p>
       <w:pPr>
@@ -18846,30 +19011,183 @@
           <w:numId w:val="19"/>
         </w:numPr>
       </w:pPr>
-      <w:bookmarkStart w:id="106" w:name="_Toc422267180"/>
-      <w:r>
-        <w:t>DIAGRAMA DE SEQUENCIA - LOGIN</w:t>
-      </w:r>
-      <w:bookmarkEnd w:id="106"/>
+      <w:bookmarkStart w:id="103" w:name="_Toc422267180"/>
+      <w:r>
+        <w:t xml:space="preserve">DIAGRAMA DE SEQUENCIA </w:t>
+      </w:r>
+      <w:r>
+        <w:t>–</w:t>
+      </w:r>
+      <w:r>
+        <w:t xml:space="preserve"> LOGIN</w:t>
+      </w:r>
+      <w:bookmarkEnd w:id="103"/>
+    </w:p>
+    <w:p>
+      <w:pPr>
+        <w:pStyle w:val="Seo3"/>
+        <w:ind w:firstLine="708"/>
+        <w:rPr>
+          <w:b w:val="0"/>
+          <w:sz w:val="24"/>
+          <w:szCs w:val="24"/>
+        </w:rPr>
+      </w:pPr>
+      <w:r>
+        <w:rPr>
+          <w:b w:val="0"/>
+          <w:sz w:val="24"/>
+          <w:szCs w:val="24"/>
+        </w:rPr>
+        <w:t>Diagrama de sequência login, demonstra o fluxo da sequencial e perfeito do gerenciamento de login, que se inicia com o acesso do cliente, ao sistema web, que busca sua validação no servidor, assim a resposta e validada e o login é concluído.</w:t>
+      </w:r>
+    </w:p>
+    <w:p>
+      <w:pPr>
+        <w:pStyle w:val="Seo3"/>
+        <w:ind w:firstLine="708"/>
+        <w:rPr>
+          <w:b w:val="0"/>
+          <w:sz w:val="24"/>
+          <w:szCs w:val="24"/>
+        </w:rPr>
+      </w:pPr>
     </w:p>
     <w:p>
       <w:pPr>
         <w:spacing w:line="240" w:lineRule="auto"/>
         <w:jc w:val="left"/>
         <w:rPr>
+          <w:lang w:val="pt-BR"/>
+        </w:rPr>
+      </w:pPr>
+      <w:bookmarkStart w:id="104" w:name="_Toc422155392"/>
+      <w:r>
+        <w:rPr>
+          <w:noProof/>
+          <w:lang w:val="pt-BR" w:eastAsia="pt-BR"/>
+        </w:rPr>
+        <w:drawing>
+          <wp:inline distT="0" distB="0" distL="0" distR="0" wp14:anchorId="7D92C9BA" wp14:editId="0351CE4C">
+            <wp:extent cx="5760720" cy="4076700"/>
+            <wp:effectExtent l="0" t="0" r="0" b="0"/>
+            <wp:docPr id="19" name="Imagem 19"/>
+            <wp:cNvGraphicFramePr>
+              <a:graphicFrameLocks xmlns:a="http://schemas.openxmlformats.org/drawingml/2006/main" noChangeAspect="1"/>
+            </wp:cNvGraphicFramePr>
+            <a:graphic xmlns:a="http://schemas.openxmlformats.org/drawingml/2006/main">
+              <a:graphicData uri="http://schemas.openxmlformats.org/drawingml/2006/picture">
+                <pic:pic xmlns:pic="http://schemas.openxmlformats.org/drawingml/2006/picture">
+                  <pic:nvPicPr>
+                    <pic:cNvPr id="19" name="Diagrama de Sequecia - Login.asta.jpg"/>
+                    <pic:cNvPicPr/>
+                  </pic:nvPicPr>
+                  <pic:blipFill>
+                    <a:blip r:embed="rId29">
+                      <a:extLst>
+                        <a:ext uri="{28A0092B-C50C-407E-A947-70E740481C1C}">
+                          <a14:useLocalDpi xmlns:a14="http://schemas.microsoft.com/office/drawing/2010/main" val="0"/>
+                        </a:ext>
+                      </a:extLst>
+                    </a:blip>
+                    <a:stretch>
+                      <a:fillRect/>
+                    </a:stretch>
+                  </pic:blipFill>
+                  <pic:spPr>
+                    <a:xfrm>
+                      <a:off x="0" y="0"/>
+                      <a:ext cx="5760720" cy="4076700"/>
+                    </a:xfrm>
+                    <a:prstGeom prst="rect">
+                      <a:avLst/>
+                    </a:prstGeom>
+                  </pic:spPr>
+                </pic:pic>
+              </a:graphicData>
+            </a:graphic>
+          </wp:inline>
+        </w:drawing>
+      </w:r>
+    </w:p>
+    <w:p>
+      <w:pPr>
+        <w:pStyle w:val="Seo2"/>
+        <w:numPr>
+          <w:ilvl w:val="2"/>
+          <w:numId w:val="19"/>
+        </w:numPr>
+        <w:rPr>
           <w:rFonts w:cs="Arial"/>
-          <w:b/>
           <w:kern w:val="32"/>
           <w:sz w:val="32"/>
           <w:szCs w:val="32"/>
-          <w:lang w:val="pt-BR"/>
-        </w:rPr>
-      </w:pPr>
-      <w:bookmarkStart w:id="107" w:name="_Toc422155392"/>
-      <w:r>
-        <w:rPr>
-          <w:lang w:val="pt-BR"/>
-        </w:rPr>
+        </w:rPr>
+      </w:pPr>
+      <w:r>
+        <w:lastRenderedPageBreak/>
+        <w:t>DIAGRAM DE SEQUENCIA – PEDIDO</w:t>
+      </w:r>
+    </w:p>
+    <w:p>
+      <w:pPr>
+        <w:pStyle w:val="DescrioCasodeUso"/>
+        <w:rPr>
+          <w:kern w:val="32"/>
+          <w:sz w:val="32"/>
+          <w:szCs w:val="32"/>
+        </w:rPr>
+      </w:pPr>
+      <w:bookmarkStart w:id="105" w:name="_GoBack"/>
+      <w:r>
+        <w:rPr>
+          <w:noProof/>
+          <w:lang w:eastAsia="pt-BR"/>
+        </w:rPr>
+        <w:drawing>
+          <wp:inline distT="0" distB="0" distL="0" distR="0">
+            <wp:extent cx="5760720" cy="3686175"/>
+            <wp:effectExtent l="0" t="0" r="0" b="9525"/>
+            <wp:docPr id="20" name="Imagem 20"/>
+            <wp:cNvGraphicFramePr>
+              <a:graphicFrameLocks xmlns:a="http://schemas.openxmlformats.org/drawingml/2006/main" noChangeAspect="1"/>
+            </wp:cNvGraphicFramePr>
+            <a:graphic xmlns:a="http://schemas.openxmlformats.org/drawingml/2006/main">
+              <a:graphicData uri="http://schemas.openxmlformats.org/drawingml/2006/picture">
+                <pic:pic xmlns:pic="http://schemas.openxmlformats.org/drawingml/2006/picture">
+                  <pic:nvPicPr>
+                    <pic:cNvPr id="20" name="Diagrama de Sequecia - Pedido.asta.jpg"/>
+                    <pic:cNvPicPr/>
+                  </pic:nvPicPr>
+                  <pic:blipFill>
+                    <a:blip r:embed="rId30" cstate="print">
+                      <a:extLst>
+                        <a:ext uri="{28A0092B-C50C-407E-A947-70E740481C1C}">
+                          <a14:useLocalDpi xmlns:a14="http://schemas.microsoft.com/office/drawing/2010/main" val="0"/>
+                        </a:ext>
+                      </a:extLst>
+                    </a:blip>
+                    <a:stretch>
+                      <a:fillRect/>
+                    </a:stretch>
+                  </pic:blipFill>
+                  <pic:spPr>
+                    <a:xfrm>
+                      <a:off x="0" y="0"/>
+                      <a:ext cx="5760720" cy="3686175"/>
+                    </a:xfrm>
+                    <a:prstGeom prst="rect">
+                      <a:avLst/>
+                    </a:prstGeom>
+                  </pic:spPr>
+                </pic:pic>
+              </a:graphicData>
+            </a:graphic>
+          </wp:inline>
+        </w:drawing>
+      </w:r>
+      <w:bookmarkEnd w:id="105"/>
+      <w:r>
         <w:br w:type="page"/>
       </w:r>
     </w:p>
@@ -18884,7 +19202,7 @@
           <w:lang w:val="pt-BR"/>
         </w:rPr>
       </w:pPr>
-      <w:bookmarkStart w:id="108" w:name="_Toc422267181"/>
+      <w:bookmarkStart w:id="106" w:name="_Toc422267181"/>
       <w:r>
         <w:rPr>
           <w:lang w:val="pt-BR"/>
@@ -18892,8 +19210,8 @@
         <w:lastRenderedPageBreak/>
         <w:t>CRONOGRAMA</w:t>
       </w:r>
-      <w:bookmarkEnd w:id="107"/>
-      <w:bookmarkEnd w:id="108"/>
+      <w:bookmarkEnd w:id="104"/>
+      <w:bookmarkEnd w:id="106"/>
     </w:p>
     <w:p>
       <w:pPr>
@@ -18931,13 +19249,13 @@
             <w:pPr>
               <w:pStyle w:val="Seo3"/>
             </w:pPr>
-            <w:bookmarkStart w:id="109" w:name="_Toc422155393"/>
-            <w:bookmarkStart w:id="110" w:name="_Toc422267182"/>
+            <w:bookmarkStart w:id="107" w:name="_Toc422155393"/>
+            <w:bookmarkStart w:id="108" w:name="_Toc422267182"/>
             <w:r>
               <w:t>CRONOGRAMA DE ATIVIDADES</w:t>
             </w:r>
-            <w:bookmarkEnd w:id="109"/>
-            <w:bookmarkEnd w:id="110"/>
+            <w:bookmarkEnd w:id="107"/>
+            <w:bookmarkEnd w:id="108"/>
             <w:r>
               <w:t xml:space="preserve"> </w:t>
             </w:r>
@@ -22673,8 +22991,8 @@
         </w:rPr>
         <w:br w:type="page"/>
       </w:r>
-      <w:bookmarkStart w:id="111" w:name="_Toc422155394"/>
-      <w:bookmarkStart w:id="112" w:name="_Toc422267183"/>
+      <w:bookmarkStart w:id="109" w:name="_Toc422155394"/>
+      <w:bookmarkStart w:id="110" w:name="_Toc422267183"/>
       <w:r>
         <w:rPr>
           <w:rStyle w:val="Ttulo1Char"/>
@@ -22683,7 +23001,7 @@
         <w:lastRenderedPageBreak/>
         <w:t>C</w:t>
       </w:r>
-      <w:bookmarkEnd w:id="111"/>
+      <w:bookmarkEnd w:id="109"/>
       <w:r>
         <w:rPr>
           <w:rStyle w:val="Ttulo1Char"/>
@@ -22691,7 +23009,7 @@
         </w:rPr>
         <w:t>ONSIDERAÇÕES FINAIS</w:t>
       </w:r>
-      <w:bookmarkEnd w:id="112"/>
+      <w:bookmarkEnd w:id="110"/>
     </w:p>
     <w:p>
       <w:pPr>
@@ -22815,8 +23133,8 @@
       <w:pPr>
         <w:pStyle w:val="Seo1"/>
       </w:pPr>
-      <w:bookmarkStart w:id="113" w:name="_Toc422155395"/>
-      <w:bookmarkStart w:id="114" w:name="_Toc422267184"/>
+      <w:bookmarkStart w:id="111" w:name="_Toc422155395"/>
+      <w:bookmarkStart w:id="112" w:name="_Toc422267184"/>
       <w:r>
         <w:rPr>
           <w:rStyle w:val="Ttulo1Char"/>
@@ -22825,8 +23143,8 @@
         <w:lastRenderedPageBreak/>
         <w:t>GLOSSÁRIO</w:t>
       </w:r>
-      <w:bookmarkEnd w:id="113"/>
-      <w:bookmarkEnd w:id="114"/>
+      <w:bookmarkEnd w:id="111"/>
+      <w:bookmarkEnd w:id="112"/>
     </w:p>
     <w:p>
       <w:pPr>
@@ -22887,7 +23205,7 @@
       <w:r>
         <w:br w:type="page"/>
       </w:r>
-      <w:bookmarkStart w:id="115" w:name="_Toc422155396"/>
+      <w:bookmarkStart w:id="113" w:name="_Toc422155396"/>
       <w:r>
         <w:rPr>
           <w:rStyle w:val="Ttulo1Char"/>
@@ -22904,7 +23222,7 @@
         </w:rPr>
         <w:t>.</w:t>
       </w:r>
-      <w:bookmarkEnd w:id="115"/>
+      <w:bookmarkEnd w:id="113"/>
     </w:p>
     <w:p>
       <w:pPr>
@@ -22923,7 +23241,7 @@
           <w:highlight w:val="yellow"/>
         </w:rPr>
       </w:pPr>
-      <w:hyperlink r:id="rId30" w:history="1">
+      <w:hyperlink r:id="rId31" w:history="1">
         <w:r>
           <w:rPr>
             <w:rStyle w:val="Hyperlink"/>
@@ -22938,7 +23256,7 @@
         <w:pStyle w:val="Corpodetexto"/>
         <w:ind w:firstLine="0"/>
       </w:pPr>
-      <w:hyperlink r:id="rId31" w:history="1">
+      <w:hyperlink r:id="rId32" w:history="1">
         <w:r>
           <w:rPr>
             <w:rStyle w:val="Hyperlink"/>
@@ -22969,8 +23287,8 @@
           <w:lang w:val="pt-BR"/>
         </w:rPr>
         <w:sectPr>
-          <w:headerReference w:type="default" r:id="rId32"/>
-          <w:headerReference w:type="first" r:id="rId33"/>
+          <w:headerReference w:type="default" r:id="rId33"/>
+          <w:headerReference w:type="first" r:id="rId34"/>
           <w:type w:val="nextColumn"/>
           <w:pgSz w:w="11907" w:h="16839" w:orient="landscape" w:code="9"/>
           <w:pgMar w:top="1701" w:right="1134" w:bottom="1134" w:left="1701" w:header="709" w:footer="709" w:gutter="0"/>
@@ -22986,8 +23304,8 @@
           <w:b/>
         </w:rPr>
       </w:pPr>
-      <w:bookmarkStart w:id="116" w:name="_Toc422155397"/>
-      <w:bookmarkStart w:id="117" w:name="_Toc422267185"/>
+      <w:bookmarkStart w:id="114" w:name="_Toc422155397"/>
+      <w:bookmarkStart w:id="115" w:name="_Toc422267185"/>
       <w:r>
         <w:rPr>
           <w:rStyle w:val="Ttulo1Char"/>
@@ -22996,8 +23314,8 @@
         <w:lastRenderedPageBreak/>
         <w:t>APÊNDICE A – DIAGRAMA DE CLASSES</w:t>
       </w:r>
-      <w:bookmarkEnd w:id="116"/>
-      <w:bookmarkEnd w:id="117"/>
+      <w:bookmarkEnd w:id="114"/>
+      <w:bookmarkEnd w:id="115"/>
     </w:p>
     <w:p>
       <w:pPr>
@@ -23038,7 +23356,7 @@
                     <pic:cNvPicPr/>
                   </pic:nvPicPr>
                   <pic:blipFill>
-                    <a:blip r:embed="rId34" cstate="print">
+                    <a:blip r:embed="rId35" cstate="print">
                       <a:extLst>
                         <a:ext uri="{28A0092B-C50C-407E-A947-70E740481C1C}">
                           <a14:useLocalDpi xmlns:a14="http://schemas.microsoft.com/office/drawing/2010/main" val="0"/>
@@ -23108,8 +23426,8 @@
           <w:b/>
         </w:rPr>
       </w:pPr>
-      <w:bookmarkStart w:id="118" w:name="_Toc422155398"/>
-      <w:bookmarkStart w:id="119" w:name="_Toc422267186"/>
+      <w:bookmarkStart w:id="116" w:name="_Toc422155398"/>
+      <w:bookmarkStart w:id="117" w:name="_Toc422267186"/>
       <w:r>
         <w:rPr>
           <w:rStyle w:val="Ttulo1Char"/>
@@ -23125,8 +23443,8 @@
         </w:rPr>
         <w:t xml:space="preserve"> DE ENTIDADE E RELACIONAMENTO</w:t>
       </w:r>
-      <w:bookmarkEnd w:id="118"/>
-      <w:bookmarkEnd w:id="119"/>
+      <w:bookmarkEnd w:id="116"/>
+      <w:bookmarkEnd w:id="117"/>
     </w:p>
     <w:p>
       <w:pPr>
@@ -23167,7 +23485,7 @@
                     <pic:cNvPicPr/>
                   </pic:nvPicPr>
                   <pic:blipFill>
-                    <a:blip r:embed="rId35">
+                    <a:blip r:embed="rId36">
                       <a:extLst>
                         <a:ext uri="{28A0092B-C50C-407E-A947-70E740481C1C}">
                           <a14:useLocalDpi xmlns:a14="http://schemas.microsoft.com/office/drawing/2010/main" val="0"/>
@@ -23335,7 +23653,7 @@
         <w:noProof/>
         <w:lang w:val="pt-BR"/>
       </w:rPr>
-      <w:t>43</w:t>
+      <w:t>54</w:t>
     </w:r>
     <w:r>
       <w:fldChar w:fldCharType="end"/>
@@ -29059,6 +29377,7 @@
   <w:style w:type="character" w:default="1" w:styleId="Fontepargpadro">
     <w:name w:val="Default Paragraph Font"/>
     <w:uiPriority w:val="1"/>
+    <w:semiHidden/>
     <w:unhideWhenUsed/>
   </w:style>
   <w:style w:type="table" w:default="1" w:styleId="Tabelanormal">
@@ -30065,7 +30384,7 @@
 </file>
 
 <file path=customXml/itemProps1.xml><?xml version="1.0" encoding="utf-8"?>
-<ds:datastoreItem xmlns:ds="http://schemas.openxmlformats.org/officeDocument/2006/customXml" ds:itemID="{5318855B-E426-48BB-81BC-DE8CEF3A510B}">
+<ds:datastoreItem xmlns:ds="http://schemas.openxmlformats.org/officeDocument/2006/customXml" ds:itemID="{FAE60007-0C8F-4CFC-904D-CB8BD674C461}">
   <ds:schemaRefs>
     <ds:schemaRef ds:uri="http://schemas.openxmlformats.org/officeDocument/2006/bibliography"/>
   </ds:schemaRefs>

</xml_diff>

<commit_message>
Correção do erro ridiculo
</commit_message>
<xml_diff>
--- a/TCC/Trabalho de Conclusão de Curso - Douglas Álex Américo 4.docx
+++ b/TCC/Trabalho de Conclusão de Curso - Douglas Álex Américo 4.docx
@@ -135,7 +135,7 @@
           </mc:Choice>
           <mc:Fallback>
             <w:pict>
-              <v:group w14:anchorId="717D59AA" id="Group 2" o:spid="_x0000_s1026" style="position:absolute;margin-left:-.15pt;margin-top:-4.9pt;width:450pt;height:83.8pt;z-index:251659776" coordorigin="1701,1600" coordsize="9000,1676" o:gfxdata="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">
+              <v:group w14:anchorId="0A80F4D0" id="Group 2" o:spid="_x0000_s1026" style="position:absolute;margin-left:-.15pt;margin-top:-4.9pt;width:450pt;height:83.8pt;z-index:251659776" coordorigin="1701,1600" coordsize="9000,1676" o:gfxdata="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">
                 <v:shapetype id="_x0000_t75" coordsize="21600,21600" o:spt="75" o:preferrelative="t" path="m@4@5l@4@11@9@11@9@5xe" filled="f" stroked="f">
                   <v:stroke joinstyle="miter"/>
                   <v:formulas>
@@ -357,7 +357,21 @@
           <w:rFonts w:ascii="Arial" w:hAnsi="Arial" w:cs="Arial"/>
           <w:b w:val="0"/>
         </w:rPr>
-        <w:t>SISTEMA GERENCIADOR DE COOPERATIVA RURAIS</w:t>
+        <w:t>SISTEMA GERENCIADOR DE COOPERATIVA</w:t>
+      </w:r>
+      <w:r>
+        <w:rPr>
+          <w:rFonts w:ascii="Arial" w:hAnsi="Arial" w:cs="Arial"/>
+          <w:b w:val="0"/>
+        </w:rPr>
+        <w:t>S</w:t>
+      </w:r>
+      <w:r>
+        <w:rPr>
+          <w:rFonts w:ascii="Arial" w:hAnsi="Arial" w:cs="Arial"/>
+          <w:b w:val="0"/>
+        </w:rPr>
+        <w:t xml:space="preserve"> RURAIS</w:t>
       </w:r>
     </w:p>
     <w:p>
@@ -639,7 +653,21 @@
           <w:rFonts w:ascii="Arial" w:hAnsi="Arial" w:cs="Arial"/>
           <w:b w:val="0"/>
         </w:rPr>
-        <w:t>SISTEMA GERENCIADOR DE COOPERATIVA RURAIS</w:t>
+        <w:t>SISTEMA GERENCIADOR DE COOPERATIVA</w:t>
+      </w:r>
+      <w:r>
+        <w:rPr>
+          <w:rFonts w:ascii="Arial" w:hAnsi="Arial" w:cs="Arial"/>
+          <w:b w:val="0"/>
+        </w:rPr>
+        <w:t>S</w:t>
+      </w:r>
+      <w:r>
+        <w:rPr>
+          <w:rFonts w:ascii="Arial" w:hAnsi="Arial" w:cs="Arial"/>
+          <w:b w:val="0"/>
+        </w:rPr>
+        <w:t xml:space="preserve"> RURAIS</w:t>
       </w:r>
     </w:p>
     <w:p>
@@ -1522,7 +1550,23 @@
           <w:rFonts w:ascii="Arial" w:hAnsi="Arial" w:cs="Arial"/>
           <w:b w:val="0"/>
         </w:rPr>
-        <w:t>SISTEMA GERENCIADOR DE COOPERATIVA RURAIS</w:t>
+        <w:t>SISTEMA GERENCIADOR DE COOPERATIVA</w:t>
+      </w:r>
+      <w:r>
+        <w:rPr>
+          <w:rFonts w:ascii="Arial" w:hAnsi="Arial" w:cs="Arial"/>
+          <w:b w:val="0"/>
+        </w:rPr>
+        <w:t>S</w:t>
+      </w:r>
+      <w:bookmarkStart w:id="0" w:name="_GoBack"/>
+      <w:bookmarkEnd w:id="0"/>
+      <w:r>
+        <w:rPr>
+          <w:rFonts w:ascii="Arial" w:hAnsi="Arial" w:cs="Arial"/>
+          <w:b w:val="0"/>
+        </w:rPr>
+        <w:t xml:space="preserve"> RURAIS</w:t>
       </w:r>
     </w:p>
     <w:p>
@@ -2189,8 +2233,8 @@
           <w:lang w:val="pt-BR"/>
         </w:rPr>
       </w:pPr>
-      <w:bookmarkStart w:id="0" w:name="_Toc422155347"/>
-      <w:bookmarkStart w:id="1" w:name="_Toc422419451"/>
+      <w:bookmarkStart w:id="1" w:name="_Toc422155347"/>
+      <w:bookmarkStart w:id="2" w:name="_Toc422419451"/>
       <w:r>
         <w:rPr>
           <w:lang w:val="pt-BR"/>
@@ -2198,8 +2242,8 @@
         <w:lastRenderedPageBreak/>
         <w:t>AGRADECIMENTOS</w:t>
       </w:r>
-      <w:bookmarkEnd w:id="0"/>
       <w:bookmarkEnd w:id="1"/>
+      <w:bookmarkEnd w:id="2"/>
     </w:p>
     <w:p>
       <w:pPr>
@@ -2263,8 +2307,8 @@
           <w:lang w:val="pt-BR"/>
         </w:rPr>
       </w:pPr>
-      <w:bookmarkStart w:id="2" w:name="_Toc422155348"/>
-      <w:bookmarkStart w:id="3" w:name="_Toc422419452"/>
+      <w:bookmarkStart w:id="3" w:name="_Toc422155348"/>
+      <w:bookmarkStart w:id="4" w:name="_Toc422419452"/>
       <w:r>
         <w:rPr>
           <w:lang w:val="pt-BR"/>
@@ -2272,8 +2316,8 @@
         <w:lastRenderedPageBreak/>
         <w:t>EPÍGRAFE</w:t>
       </w:r>
-      <w:bookmarkEnd w:id="2"/>
       <w:bookmarkEnd w:id="3"/>
+      <w:bookmarkEnd w:id="4"/>
     </w:p>
     <w:p>
       <w:pPr>
@@ -2761,16 +2805,16 @@
           <w:lang w:val="pt-BR"/>
         </w:rPr>
       </w:pPr>
-      <w:bookmarkStart w:id="4" w:name="_Toc422155349"/>
-      <w:bookmarkStart w:id="5" w:name="_Toc422419453"/>
+      <w:bookmarkStart w:id="5" w:name="_Toc422155349"/>
+      <w:bookmarkStart w:id="6" w:name="_Toc422419453"/>
       <w:r>
         <w:rPr>
           <w:lang w:val="pt-BR"/>
         </w:rPr>
         <w:t>RESUMO</w:t>
       </w:r>
-      <w:bookmarkEnd w:id="4"/>
       <w:bookmarkEnd w:id="5"/>
+      <w:bookmarkEnd w:id="6"/>
     </w:p>
     <w:p>
       <w:pPr>
@@ -7275,8 +7319,6 @@
         </w:rPr>
         <w:fldChar w:fldCharType="end"/>
       </w:r>
-      <w:bookmarkStart w:id="6" w:name="_GoBack"/>
-      <w:bookmarkEnd w:id="6"/>
     </w:p>
     <w:p>
       <w:pPr>
@@ -24684,7 +24726,7 @@
         <w:noProof/>
         <w:lang w:val="pt-BR"/>
       </w:rPr>
-      <w:t>50</w:t>
+      <w:t>21</w:t>
     </w:r>
     <w:r>
       <w:fldChar w:fldCharType="end"/>
@@ -31415,7 +31457,7 @@
 </file>
 
 <file path=customXml/itemProps1.xml><?xml version="1.0" encoding="utf-8"?>
-<ds:datastoreItem xmlns:ds="http://schemas.openxmlformats.org/officeDocument/2006/customXml" ds:itemID="{A481C0CD-6152-4BD1-860D-6115F2AADC0C}">
+<ds:datastoreItem xmlns:ds="http://schemas.openxmlformats.org/officeDocument/2006/customXml" ds:itemID="{111606B0-CA2A-463F-B910-823BC8D6B6B8}">
   <ds:schemaRefs>
     <ds:schemaRef ds:uri="http://schemas.openxmlformats.org/officeDocument/2006/bibliography"/>
   </ds:schemaRefs>

</xml_diff>